<commit_message>
Almost completed first doc paragraph
</commit_message>
<xml_diff>
--- a/docICON.docx
+++ b/docICON.docx
@@ -1,7 +1,70 @@
 
 <file path=word/document.xml><?xml version="1.0" encoding="utf-8"?>
-<w:document xmlns:wpc="http://schemas.microsoft.com/office/word/2010/wordprocessingCanvas" xmlns:cx="http://schemas.microsoft.com/office/drawing/2014/chartex" xmlns:cx1="http://schemas.microsoft.com/office/drawing/2015/9/8/chartex" xmlns:cx2="http://schemas.microsoft.com/office/drawing/2015/10/21/chartex" xmlns:cx3="http://schemas.microsoft.com/office/drawing/2016/5/9/chartex" xmlns:cx4="http://schemas.microsoft.com/office/drawing/2016/5/10/chartex" xmlns:cx5="http://schemas.microsoft.com/office/drawing/2016/5/11/chartex" xmlns:cx6="http://schemas.microsoft.com/office/drawing/2016/5/12/chartex" xmlns:cx7="http://schemas.microsoft.com/office/drawing/2016/5/13/chartex" xmlns:cx8="http://schemas.microsoft.com/office/drawing/2016/5/14/chartex" xmlns:mc="http://schemas.openxmlformats.org/markup-compatibility/2006" xmlns:aink="http://schemas.microsoft.com/office/drawing/2016/ink" xmlns:am3d="http://schemas.microsoft.com/office/drawing/2017/model3d" xmlns:o="urn:schemas-microsoft-com:office:office" xmlns:oel="http://schemas.microsoft.com/office/2019/extlst" xmlns:r="http://schemas.openxmlformats.org/officeDocument/2006/relationships" xmlns:m="http://schemas.openxmlformats.org/officeDocument/2006/math" xmlns:v="urn:schemas-microsoft-com:vml" xmlns:wp14="http://schemas.microsoft.com/office/word/2010/wordprocessingDrawing" xmlns:wp="http://schemas.openxmlformats.org/drawingml/2006/wordprocessingDrawing" xmlns:w10="urn:schemas-microsoft-com:office:word" xmlns:w="http://schemas.openxmlformats.org/wordprocessingml/2006/main" xmlns:w14="http://schemas.microsoft.com/office/word/2010/wordml" xmlns:w15="http://schemas.microsoft.com/office/word/2012/wordml" xmlns:w16cex="http://schemas.microsoft.com/office/word/2018/wordml/cex" xmlns:w16cid="http://schemas.microsoft.com/office/word/2016/wordml/cid" xmlns:w16="http://schemas.microsoft.com/office/word/2018/wordml" xmlns:w16du="http://schemas.microsoft.com/office/word/2023/wordml/word16du" xmlns:w16sdtdh="http://schemas.microsoft.com/office/word/2020/wordml/sdtdatahash" xmlns:w16se="http://schemas.microsoft.com/office/word/2015/wordml/symex" xmlns:wpg="http://schemas.microsoft.com/office/word/2010/wordprocessingGroup" xmlns:wpi="http://schemas.microsoft.com/office/word/2010/wordprocessingInk" xmlns:wne="http://schemas.microsoft.com/office/word/2006/wordml" xmlns:wps="http://schemas.microsoft.com/office/word/2010/wordprocessingShape" mc:Ignorable="w14 w15 w16se w16cid w16 w16cex w16sdtdh wp14">
+<w:document xmlns:wpc="http://schemas.microsoft.com/office/word/2010/wordprocessingCanvas" xmlns:cx="http://schemas.microsoft.com/office/drawing/2014/chartex" xmlns:cx1="http://schemas.microsoft.com/office/drawing/2015/9/8/chartex" xmlns:cx2="http://schemas.microsoft.com/office/drawing/2015/10/21/chartex" xmlns:cx3="http://schemas.microsoft.com/office/drawing/2016/5/9/chartex" xmlns:cx4="http://schemas.microsoft.com/office/drawing/2016/5/10/chartex" xmlns:cx5="http://schemas.microsoft.com/office/drawing/2016/5/11/chartex" xmlns:cx6="http://schemas.microsoft.com/office/drawing/2016/5/12/chartex" xmlns:cx7="http://schemas.microsoft.com/office/drawing/2016/5/13/chartex" xmlns:cx8="http://schemas.microsoft.com/office/drawing/2016/5/14/chartex" xmlns:mc="http://schemas.openxmlformats.org/markup-compatibility/2006" xmlns:aink="http://schemas.microsoft.com/office/drawing/2016/ink" xmlns:am3d="http://schemas.microsoft.com/office/drawing/2017/model3d" xmlns:o="urn:schemas-microsoft-com:office:office" xmlns:oel="http://schemas.microsoft.com/office/2019/extlst" xmlns:r="http://schemas.openxmlformats.org/officeDocument/2006/relationships" xmlns:m="http://schemas.openxmlformats.org/officeDocument/2006/math" xmlns:v="urn:schemas-microsoft-com:vml" xmlns:wp14="http://schemas.microsoft.com/office/word/2010/wordprocessingDrawing" xmlns:wp="http://schemas.openxmlformats.org/drawingml/2006/wordprocessingDrawing" xmlns:w10="urn:schemas-microsoft-com:office:word" xmlns:w="http://schemas.openxmlformats.org/wordprocessingml/2006/main" xmlns:w14="http://schemas.microsoft.com/office/word/2010/wordml" xmlns:w15="http://schemas.microsoft.com/office/word/2012/wordml" xmlns:w16cex="http://schemas.microsoft.com/office/word/2018/wordml/cex" xmlns:w16cid="http://schemas.microsoft.com/office/word/2016/wordml/cid" xmlns:w16="http://schemas.microsoft.com/office/word/2018/wordml" xmlns:w16sdtdh="http://schemas.microsoft.com/office/word/2020/wordml/sdtdatahash" xmlns:w16se="http://schemas.microsoft.com/office/word/2015/wordml/symex" xmlns:wpg="http://schemas.microsoft.com/office/word/2010/wordprocessingGroup" xmlns:wpi="http://schemas.microsoft.com/office/word/2010/wordprocessingInk" xmlns:wne="http://schemas.microsoft.com/office/word/2006/wordml" xmlns:wps="http://schemas.microsoft.com/office/word/2010/wordprocessingShape" mc:Ignorable="w14 w15 w16se w16cid w16 w16cex w16sdtdh wp14">
   <w:body>
+    <w:p>
+      <w:pPr>
+        <w:pStyle w:val="Testo"/>
+        <w:jc w:val="center"/>
+      </w:pPr>
+      <w:r>
+        <w:rPr>
+          <w:noProof/>
+        </w:rPr>
+        <w:drawing>
+          <wp:inline distT="0" distB="0" distL="0" distR="0" wp14:anchorId="0A49046C" wp14:editId="4DE5B9D5">
+            <wp:extent cx="5400000" cy="849600"/>
+            <wp:effectExtent l="0" t="0" r="0" b="8255"/>
+            <wp:docPr id="2052120216" name="Immagine 1" descr="Immagine che contiene testo, schermata, software, Icona del computer&#10;&#10;Descrizione generata automaticamente"/>
+            <wp:cNvGraphicFramePr>
+              <a:graphicFrameLocks xmlns:a="http://schemas.openxmlformats.org/drawingml/2006/main" noChangeAspect="1"/>
+            </wp:cNvGraphicFramePr>
+            <a:graphic xmlns:a="http://schemas.openxmlformats.org/drawingml/2006/main">
+              <a:graphicData uri="http://schemas.openxmlformats.org/drawingml/2006/picture">
+                <pic:pic xmlns:pic="http://schemas.openxmlformats.org/drawingml/2006/picture">
+                  <pic:nvPicPr>
+                    <pic:cNvPr id="2052120216" name="Immagine 1" descr="Immagine che contiene testo, schermata, software, Icona del computer&#10;&#10;Descrizione generata automaticamente"/>
+                    <pic:cNvPicPr/>
+                  </pic:nvPicPr>
+                  <pic:blipFill rotWithShape="1">
+                    <a:blip r:embed="rId8"/>
+                    <a:srcRect l="32994" t="54012" r="19444" b="32706"/>
+                    <a:stretch/>
+                  </pic:blipFill>
+                  <pic:spPr bwMode="auto">
+                    <a:xfrm>
+                      <a:off x="0" y="0"/>
+                      <a:ext cx="5400000" cy="849600"/>
+                    </a:xfrm>
+                    <a:prstGeom prst="rect">
+                      <a:avLst/>
+                    </a:prstGeom>
+                    <a:ln>
+                      <a:noFill/>
+                    </a:ln>
+                    <a:extLst>
+                      <a:ext uri="{53640926-AAD7-44D8-BBD7-CCE9431645EC}">
+                        <a14:shadowObscured xmlns:a14="http://schemas.microsoft.com/office/drawing/2010/main"/>
+                      </a:ext>
+                    </a:extLst>
+                  </pic:spPr>
+                </pic:pic>
+              </a:graphicData>
+            </a:graphic>
+          </wp:inline>
+        </w:drawing>
+      </w:r>
+    </w:p>
+    <w:p>
+      <w:pPr>
+        <w:pStyle w:val="Testo"/>
+      </w:pPr>
+      <w:r>
+        <w:pict w14:anchorId="5D6ACEBF">
+          <v:rect id="_x0000_i1025" style="width:0;height:1.5pt" o:hralign="center" o:hrstd="t" o:hr="t" fillcolor="#a0a0a0" stroked="f"/>
+        </w:pict>
+      </w:r>
+    </w:p>
     <w:p>
       <w:pPr>
         <w:pStyle w:val="Titolone"/>
@@ -56,7 +119,7 @@
         <w:pStyle w:val="Titolino"/>
         <w:outlineLvl w:val="0"/>
       </w:pPr>
-      <w:bookmarkStart w:id="0" w:name="_Toc136277290"/>
+      <w:bookmarkStart w:id="0" w:name="_Toc137745240"/>
       <w:r>
         <w:t>Gruppo di lavoro</w:t>
       </w:r>
@@ -127,7 +190,7 @@
         <w:pStyle w:val="Titolino"/>
         <w:outlineLvl w:val="0"/>
       </w:pPr>
-      <w:bookmarkStart w:id="1" w:name="_Toc136277291"/>
+      <w:bookmarkStart w:id="1" w:name="_Toc137745241"/>
       <w:r>
         <w:t>Repository Git</w:t>
       </w:r>
@@ -190,6 +253,13 @@
           <w:sz w:val="28"/>
           <w:szCs w:val="28"/>
         </w:rPr>
+      </w:r>
+      <w:r>
+        <w:rPr>
+          <w:rFonts w:cstheme="minorHAnsi"/>
+          <w:sz w:val="28"/>
+          <w:szCs w:val="28"/>
+        </w:rPr>
         <w:fldChar w:fldCharType="separate"/>
       </w:r>
       <w:r>
@@ -245,7 +315,7 @@
         <w:pStyle w:val="Titolino"/>
         <w:outlineLvl w:val="0"/>
       </w:pPr>
-      <w:bookmarkStart w:id="7" w:name="_Toc136277292"/>
+      <w:bookmarkStart w:id="7" w:name="_Toc137745242"/>
       <w:r>
         <w:lastRenderedPageBreak/>
         <w:t>Introduzione</w:t>
@@ -263,7 +333,13 @@
         <w:t>Il software lavora nel</w:t>
       </w:r>
       <w:r>
-        <w:t xml:space="preserve"> dominio degli itinerari turistici, in particolare è dedicato alla città di Roma.</w:t>
+        <w:t xml:space="preserve"> dominio degli itinerari turistici, in particolare </w:t>
+      </w:r>
+      <w:r>
+        <w:t xml:space="preserve">(al momento) </w:t>
+      </w:r>
+      <w:r>
+        <w:t>è dedicato alla città di Roma.</w:t>
       </w:r>
     </w:p>
     <w:p>
@@ -279,7 +355,31 @@
         <w:pStyle w:val="Testo"/>
       </w:pPr>
       <w:r>
-        <w:t>L’obiettivo del software è quello di individuare il percorso di visita migliore, sulla base dei limiti di tempo e budget disponibili, garantendo una qualità di punti di interesse visitati elevata.</w:t>
+        <w:t>L’obiettivo del software è quello di individuare il percorso di visita migliore</w:t>
+      </w:r>
+      <w:r>
+        <w:t>, principalmente sulla base della distanza percorsa</w:t>
+      </w:r>
+      <w:r>
+        <w:t xml:space="preserve">, </w:t>
+      </w:r>
+      <w:r>
+        <w:t xml:space="preserve">si tiene anche conto </w:t>
+      </w:r>
+      <w:r>
+        <w:t xml:space="preserve">dei limiti di tempo e budget </w:t>
+      </w:r>
+      <w:r>
+        <w:t>impostati</w:t>
+      </w:r>
+      <w:r>
+        <w:t xml:space="preserve">, </w:t>
+      </w:r>
+      <w:r>
+        <w:t xml:space="preserve">tutto ciò </w:t>
+      </w:r>
+      <w:r>
+        <w:t>garantendo una qualità di punti di interesse visitati elevata.</w:t>
       </w:r>
     </w:p>
     <w:p>
@@ -341,7 +441,7 @@
         </w:rPr>
         <w:fldChar w:fldCharType="separate"/>
       </w:r>
-      <w:hyperlink w:anchor="_Toc136277290" w:history="1">
+      <w:hyperlink w:anchor="_Toc137745240" w:history="1">
         <w:r>
           <w:rPr>
             <w:rStyle w:val="Collegamentoipertestuale"/>
@@ -368,7 +468,7 @@
             <w:noProof/>
             <w:webHidden/>
           </w:rPr>
-          <w:instrText xml:space="preserve"> PAGEREF _Toc136277290 \h </w:instrText>
+          <w:instrText xml:space="preserve"> PAGEREF _Toc137745240 \h </w:instrText>
         </w:r>
         <w:r>
           <w:rPr>
@@ -411,7 +511,7 @@
           <w:lang w:eastAsia="it-IT"/>
         </w:rPr>
       </w:pPr>
-      <w:hyperlink w:anchor="_Toc136277291" w:history="1">
+      <w:hyperlink w:anchor="_Toc137745241" w:history="1">
         <w:r>
           <w:rPr>
             <w:rStyle w:val="Collegamentoipertestuale"/>
@@ -438,7 +538,7 @@
             <w:noProof/>
             <w:webHidden/>
           </w:rPr>
-          <w:instrText xml:space="preserve"> PAGEREF _Toc136277291 \h </w:instrText>
+          <w:instrText xml:space="preserve"> PAGEREF _Toc137745241 \h </w:instrText>
         </w:r>
         <w:r>
           <w:rPr>
@@ -481,7 +581,7 @@
           <w:lang w:eastAsia="it-IT"/>
         </w:rPr>
       </w:pPr>
-      <w:hyperlink w:anchor="_Toc136277292" w:history="1">
+      <w:hyperlink w:anchor="_Toc137745242" w:history="1">
         <w:r>
           <w:rPr>
             <w:rStyle w:val="Collegamentoipertestuale"/>
@@ -508,7 +608,7 @@
             <w:noProof/>
             <w:webHidden/>
           </w:rPr>
-          <w:instrText xml:space="preserve"> PAGEREF _Toc136277292 \h </w:instrText>
+          <w:instrText xml:space="preserve"> PAGEREF _Toc137745242 \h </w:instrText>
         </w:r>
         <w:r>
           <w:rPr>
@@ -551,13 +651,13 @@
           <w:lang w:eastAsia="it-IT"/>
         </w:rPr>
       </w:pPr>
-      <w:hyperlink w:anchor="_Toc136277293" w:history="1">
+      <w:hyperlink w:anchor="_Toc137745243" w:history="1">
         <w:r>
           <w:rPr>
             <w:rStyle w:val="Collegamentoipertestuale"/>
             <w:noProof/>
           </w:rPr>
-          <w:t>Elenco argomenti di interesse</w:t>
+          <w:t>Strutturazione del progetto</w:t>
         </w:r>
         <w:r>
           <w:rPr>
@@ -578,7 +678,7 @@
             <w:noProof/>
             <w:webHidden/>
           </w:rPr>
-          <w:instrText xml:space="preserve"> PAGEREF _Toc136277293 \h </w:instrText>
+          <w:instrText xml:space="preserve"> PAGEREF _Toc137745243 \h </w:instrText>
         </w:r>
         <w:r>
           <w:rPr>
@@ -621,13 +721,13 @@
           <w:lang w:eastAsia="it-IT"/>
         </w:rPr>
       </w:pPr>
-      <w:hyperlink w:anchor="_Toc136277294" w:history="1">
+      <w:hyperlink w:anchor="_Toc137745244" w:history="1">
         <w:r>
           <w:rPr>
             <w:rStyle w:val="Collegamentoipertestuale"/>
             <w:noProof/>
           </w:rPr>
-          <w:t>Rappresentazione della conoscenza</w:t>
+          <w:t>Elenco argomenti di interesse</w:t>
         </w:r>
         <w:r>
           <w:rPr>
@@ -648,7 +748,7 @@
             <w:noProof/>
             <w:webHidden/>
           </w:rPr>
-          <w:instrText xml:space="preserve"> PAGEREF _Toc136277294 \h </w:instrText>
+          <w:instrText xml:space="preserve"> PAGEREF _Toc137745244 \h </w:instrText>
         </w:r>
         <w:r>
           <w:rPr>
@@ -669,6 +769,76 @@
             <w:webHidden/>
           </w:rPr>
           <w:t>5</w:t>
+        </w:r>
+        <w:r>
+          <w:rPr>
+            <w:noProof/>
+            <w:webHidden/>
+          </w:rPr>
+          <w:fldChar w:fldCharType="end"/>
+        </w:r>
+      </w:hyperlink>
+    </w:p>
+    <w:p>
+      <w:pPr>
+        <w:pStyle w:val="Sommario1"/>
+        <w:tabs>
+          <w:tab w:val="right" w:leader="dot" w:pos="9628"/>
+        </w:tabs>
+        <w:rPr>
+          <w:rFonts w:eastAsiaTheme="minorEastAsia"/>
+          <w:noProof/>
+          <w:lang w:eastAsia="it-IT"/>
+        </w:rPr>
+      </w:pPr>
+      <w:hyperlink w:anchor="_Toc137745245" w:history="1">
+        <w:r>
+          <w:rPr>
+            <w:rStyle w:val="Collegamentoipertestuale"/>
+            <w:noProof/>
+          </w:rPr>
+          <w:t>Rappresentazione della conoscenza mediante Kb</w:t>
+        </w:r>
+        <w:r>
+          <w:rPr>
+            <w:noProof/>
+            <w:webHidden/>
+          </w:rPr>
+          <w:tab/>
+        </w:r>
+        <w:r>
+          <w:rPr>
+            <w:noProof/>
+            <w:webHidden/>
+          </w:rPr>
+          <w:fldChar w:fldCharType="begin"/>
+        </w:r>
+        <w:r>
+          <w:rPr>
+            <w:noProof/>
+            <w:webHidden/>
+          </w:rPr>
+          <w:instrText xml:space="preserve"> PAGEREF _Toc137745245 \h </w:instrText>
+        </w:r>
+        <w:r>
+          <w:rPr>
+            <w:noProof/>
+            <w:webHidden/>
+          </w:rPr>
+        </w:r>
+        <w:r>
+          <w:rPr>
+            <w:noProof/>
+            <w:webHidden/>
+          </w:rPr>
+          <w:fldChar w:fldCharType="separate"/>
+        </w:r>
+        <w:r>
+          <w:rPr>
+            <w:noProof/>
+            <w:webHidden/>
+          </w:rPr>
+          <w:t>6</w:t>
         </w:r>
         <w:r>
           <w:rPr>
@@ -691,7 +861,7 @@
           <w:lang w:eastAsia="it-IT"/>
         </w:rPr>
       </w:pPr>
-      <w:hyperlink w:anchor="_Toc136277295" w:history="1">
+      <w:hyperlink w:anchor="_Toc137745246" w:history="1">
         <w:r>
           <w:rPr>
             <w:rStyle w:val="Collegamentoipertestuale"/>
@@ -718,7 +888,7 @@
             <w:noProof/>
             <w:webHidden/>
           </w:rPr>
-          <w:instrText xml:space="preserve"> PAGEREF _Toc136277295 \h </w:instrText>
+          <w:instrText xml:space="preserve"> PAGEREF _Toc137745246 \h </w:instrText>
         </w:r>
         <w:r>
           <w:rPr>
@@ -738,7 +908,7 @@
             <w:noProof/>
             <w:webHidden/>
           </w:rPr>
-          <w:t>5</w:t>
+          <w:t>6</w:t>
         </w:r>
         <w:r>
           <w:rPr>
@@ -761,7 +931,7 @@
           <w:lang w:eastAsia="it-IT"/>
         </w:rPr>
       </w:pPr>
-      <w:hyperlink w:anchor="_Toc136277296" w:history="1">
+      <w:hyperlink w:anchor="_Toc137745247" w:history="1">
         <w:r>
           <w:rPr>
             <w:rStyle w:val="Collegamentoipertestuale"/>
@@ -788,7 +958,7 @@
             <w:noProof/>
             <w:webHidden/>
           </w:rPr>
-          <w:instrText xml:space="preserve"> PAGEREF _Toc136277296 \h </w:instrText>
+          <w:instrText xml:space="preserve"> PAGEREF _Toc137745247 \h </w:instrText>
         </w:r>
         <w:r>
           <w:rPr>
@@ -808,7 +978,7 @@
             <w:noProof/>
             <w:webHidden/>
           </w:rPr>
-          <w:t>5</w:t>
+          <w:t>7</w:t>
         </w:r>
         <w:r>
           <w:rPr>
@@ -831,7 +1001,7 @@
           <w:lang w:eastAsia="it-IT"/>
         </w:rPr>
       </w:pPr>
-      <w:hyperlink w:anchor="_Toc136277297" w:history="1">
+      <w:hyperlink w:anchor="_Toc137745248" w:history="1">
         <w:r>
           <w:rPr>
             <w:rStyle w:val="Collegamentoipertestuale"/>
@@ -858,7 +1028,7 @@
             <w:noProof/>
             <w:webHidden/>
           </w:rPr>
-          <w:instrText xml:space="preserve"> PAGEREF _Toc136277297 \h </w:instrText>
+          <w:instrText xml:space="preserve"> PAGEREF _Toc137745248 \h </w:instrText>
         </w:r>
         <w:r>
           <w:rPr>
@@ -878,7 +1048,7 @@
             <w:noProof/>
             <w:webHidden/>
           </w:rPr>
-          <w:t>5</w:t>
+          <w:t>8</w:t>
         </w:r>
         <w:r>
           <w:rPr>
@@ -901,7 +1071,7 @@
           <w:lang w:eastAsia="it-IT"/>
         </w:rPr>
       </w:pPr>
-      <w:hyperlink w:anchor="_Toc136277298" w:history="1">
+      <w:hyperlink w:anchor="_Toc137745249" w:history="1">
         <w:r>
           <w:rPr>
             <w:rStyle w:val="Collegamentoipertestuale"/>
@@ -928,7 +1098,7 @@
             <w:noProof/>
             <w:webHidden/>
           </w:rPr>
-          <w:instrText xml:space="preserve"> PAGEREF _Toc136277298 \h </w:instrText>
+          <w:instrText xml:space="preserve"> PAGEREF _Toc137745249 \h </w:instrText>
         </w:r>
         <w:r>
           <w:rPr>
@@ -948,7 +1118,7 @@
             <w:noProof/>
             <w:webHidden/>
           </w:rPr>
-          <w:t>5</w:t>
+          <w:t>8</w:t>
         </w:r>
         <w:r>
           <w:rPr>
@@ -971,13 +1141,13 @@
           <w:lang w:eastAsia="it-IT"/>
         </w:rPr>
       </w:pPr>
-      <w:hyperlink w:anchor="_Toc136277299" w:history="1">
+      <w:hyperlink w:anchor="_Toc137745250" w:history="1">
         <w:r>
           <w:rPr>
             <w:rStyle w:val="Collegamentoipertestuale"/>
             <w:noProof/>
           </w:rPr>
-          <w:t>Problema di ottimizzazione su grafo</w:t>
+          <w:t>Problema di ricerca su grafo</w:t>
         </w:r>
         <w:r>
           <w:rPr>
@@ -998,7 +1168,7 @@
             <w:noProof/>
             <w:webHidden/>
           </w:rPr>
-          <w:instrText xml:space="preserve"> PAGEREF _Toc136277299 \h </w:instrText>
+          <w:instrText xml:space="preserve"> PAGEREF _Toc137745250 \h </w:instrText>
         </w:r>
         <w:r>
           <w:rPr>
@@ -1018,7 +1188,7 @@
             <w:noProof/>
             <w:webHidden/>
           </w:rPr>
-          <w:t>6</w:t>
+          <w:t>9</w:t>
         </w:r>
         <w:r>
           <w:rPr>
@@ -1041,7 +1211,7 @@
           <w:lang w:eastAsia="it-IT"/>
         </w:rPr>
       </w:pPr>
-      <w:hyperlink w:anchor="_Toc136277300" w:history="1">
+      <w:hyperlink w:anchor="_Toc137745251" w:history="1">
         <w:r>
           <w:rPr>
             <w:rStyle w:val="Collegamentoipertestuale"/>
@@ -1068,7 +1238,7 @@
             <w:noProof/>
             <w:webHidden/>
           </w:rPr>
-          <w:instrText xml:space="preserve"> PAGEREF _Toc136277300 \h </w:instrText>
+          <w:instrText xml:space="preserve"> PAGEREF _Toc137745251 \h </w:instrText>
         </w:r>
         <w:r>
           <w:rPr>
@@ -1088,7 +1258,7 @@
             <w:noProof/>
             <w:webHidden/>
           </w:rPr>
-          <w:t>6</w:t>
+          <w:t>9</w:t>
         </w:r>
         <w:r>
           <w:rPr>
@@ -1111,7 +1281,7 @@
           <w:lang w:eastAsia="it-IT"/>
         </w:rPr>
       </w:pPr>
-      <w:hyperlink w:anchor="_Toc136277301" w:history="1">
+      <w:hyperlink w:anchor="_Toc137745252" w:history="1">
         <w:r>
           <w:rPr>
             <w:rStyle w:val="Collegamentoipertestuale"/>
@@ -1138,7 +1308,7 @@
             <w:noProof/>
             <w:webHidden/>
           </w:rPr>
-          <w:instrText xml:space="preserve"> PAGEREF _Toc136277301 \h </w:instrText>
+          <w:instrText xml:space="preserve"> PAGEREF _Toc137745252 \h </w:instrText>
         </w:r>
         <w:r>
           <w:rPr>
@@ -1158,7 +1328,7 @@
             <w:noProof/>
             <w:webHidden/>
           </w:rPr>
-          <w:t>6</w:t>
+          <w:t>9</w:t>
         </w:r>
         <w:r>
           <w:rPr>
@@ -1181,7 +1351,7 @@
           <w:lang w:eastAsia="it-IT"/>
         </w:rPr>
       </w:pPr>
-      <w:hyperlink w:anchor="_Toc136277302" w:history="1">
+      <w:hyperlink w:anchor="_Toc137745253" w:history="1">
         <w:r>
           <w:rPr>
             <w:rStyle w:val="Collegamentoipertestuale"/>
@@ -1208,7 +1378,7 @@
             <w:noProof/>
             <w:webHidden/>
           </w:rPr>
-          <w:instrText xml:space="preserve"> PAGEREF _Toc136277302 \h </w:instrText>
+          <w:instrText xml:space="preserve"> PAGEREF _Toc137745253 \h </w:instrText>
         </w:r>
         <w:r>
           <w:rPr>
@@ -1228,7 +1398,7 @@
             <w:noProof/>
             <w:webHidden/>
           </w:rPr>
-          <w:t>6</w:t>
+          <w:t>9</w:t>
         </w:r>
         <w:r>
           <w:rPr>
@@ -1251,7 +1421,7 @@
           <w:lang w:eastAsia="it-IT"/>
         </w:rPr>
       </w:pPr>
-      <w:hyperlink w:anchor="_Toc136277303" w:history="1">
+      <w:hyperlink w:anchor="_Toc137745254" w:history="1">
         <w:r>
           <w:rPr>
             <w:rStyle w:val="Collegamentoipertestuale"/>
@@ -1278,7 +1448,7 @@
             <w:noProof/>
             <w:webHidden/>
           </w:rPr>
-          <w:instrText xml:space="preserve"> PAGEREF _Toc136277303 \h </w:instrText>
+          <w:instrText xml:space="preserve"> PAGEREF _Toc137745254 \h </w:instrText>
         </w:r>
         <w:r>
           <w:rPr>
@@ -1298,7 +1468,7 @@
             <w:noProof/>
             <w:webHidden/>
           </w:rPr>
-          <w:t>6</w:t>
+          <w:t>9</w:t>
         </w:r>
         <w:r>
           <w:rPr>
@@ -1321,13 +1491,13 @@
           <w:lang w:eastAsia="it-IT"/>
         </w:rPr>
       </w:pPr>
-      <w:hyperlink w:anchor="_Toc136277304" w:history="1">
+      <w:hyperlink w:anchor="_Toc137745255" w:history="1">
         <w:r>
           <w:rPr>
             <w:rStyle w:val="Collegamentoipertestuale"/>
             <w:noProof/>
           </w:rPr>
-          <w:t>Apprendimento supervisionato</w:t>
+          <w:t>Apprendimento supervisionato (regressione)</w:t>
         </w:r>
         <w:r>
           <w:rPr>
@@ -1348,7 +1518,7 @@
             <w:noProof/>
             <w:webHidden/>
           </w:rPr>
-          <w:instrText xml:space="preserve"> PAGEREF _Toc136277304 \h </w:instrText>
+          <w:instrText xml:space="preserve"> PAGEREF _Toc137745255 \h </w:instrText>
         </w:r>
         <w:r>
           <w:rPr>
@@ -1368,7 +1538,7 @@
             <w:noProof/>
             <w:webHidden/>
           </w:rPr>
-          <w:t>7</w:t>
+          <w:t>10</w:t>
         </w:r>
         <w:r>
           <w:rPr>
@@ -1391,7 +1561,7 @@
           <w:lang w:eastAsia="it-IT"/>
         </w:rPr>
       </w:pPr>
-      <w:hyperlink w:anchor="_Toc136277305" w:history="1">
+      <w:hyperlink w:anchor="_Toc137745256" w:history="1">
         <w:r>
           <w:rPr>
             <w:rStyle w:val="Collegamentoipertestuale"/>
@@ -1418,7 +1588,7 @@
             <w:noProof/>
             <w:webHidden/>
           </w:rPr>
-          <w:instrText xml:space="preserve"> PAGEREF _Toc136277305 \h </w:instrText>
+          <w:instrText xml:space="preserve"> PAGEREF _Toc137745256 \h </w:instrText>
         </w:r>
         <w:r>
           <w:rPr>
@@ -1438,7 +1608,7 @@
             <w:noProof/>
             <w:webHidden/>
           </w:rPr>
-          <w:t>7</w:t>
+          <w:t>10</w:t>
         </w:r>
         <w:r>
           <w:rPr>
@@ -1461,7 +1631,7 @@
           <w:lang w:eastAsia="it-IT"/>
         </w:rPr>
       </w:pPr>
-      <w:hyperlink w:anchor="_Toc136277306" w:history="1">
+      <w:hyperlink w:anchor="_Toc137745257" w:history="1">
         <w:r>
           <w:rPr>
             <w:rStyle w:val="Collegamentoipertestuale"/>
@@ -1488,7 +1658,7 @@
             <w:noProof/>
             <w:webHidden/>
           </w:rPr>
-          <w:instrText xml:space="preserve"> PAGEREF _Toc136277306 \h </w:instrText>
+          <w:instrText xml:space="preserve"> PAGEREF _Toc137745257 \h </w:instrText>
         </w:r>
         <w:r>
           <w:rPr>
@@ -1508,7 +1678,7 @@
             <w:noProof/>
             <w:webHidden/>
           </w:rPr>
-          <w:t>7</w:t>
+          <w:t>10</w:t>
         </w:r>
         <w:r>
           <w:rPr>
@@ -1531,7 +1701,7 @@
           <w:lang w:eastAsia="it-IT"/>
         </w:rPr>
       </w:pPr>
-      <w:hyperlink w:anchor="_Toc136277307" w:history="1">
+      <w:hyperlink w:anchor="_Toc137745258" w:history="1">
         <w:r>
           <w:rPr>
             <w:rStyle w:val="Collegamentoipertestuale"/>
@@ -1558,7 +1728,7 @@
             <w:noProof/>
             <w:webHidden/>
           </w:rPr>
-          <w:instrText xml:space="preserve"> PAGEREF _Toc136277307 \h </w:instrText>
+          <w:instrText xml:space="preserve"> PAGEREF _Toc137745258 \h </w:instrText>
         </w:r>
         <w:r>
           <w:rPr>
@@ -1578,7 +1748,7 @@
             <w:noProof/>
             <w:webHidden/>
           </w:rPr>
-          <w:t>7</w:t>
+          <w:t>10</w:t>
         </w:r>
         <w:r>
           <w:rPr>
@@ -1601,7 +1771,7 @@
           <w:lang w:eastAsia="it-IT"/>
         </w:rPr>
       </w:pPr>
-      <w:hyperlink w:anchor="_Toc136277308" w:history="1">
+      <w:hyperlink w:anchor="_Toc137745259" w:history="1">
         <w:r>
           <w:rPr>
             <w:rStyle w:val="Collegamentoipertestuale"/>
@@ -1628,7 +1798,7 @@
             <w:noProof/>
             <w:webHidden/>
           </w:rPr>
-          <w:instrText xml:space="preserve"> PAGEREF _Toc136277308 \h </w:instrText>
+          <w:instrText xml:space="preserve"> PAGEREF _Toc137745259 \h </w:instrText>
         </w:r>
         <w:r>
           <w:rPr>
@@ -1648,7 +1818,7 @@
             <w:noProof/>
             <w:webHidden/>
           </w:rPr>
-          <w:t>7</w:t>
+          <w:t>10</w:t>
         </w:r>
         <w:r>
           <w:rPr>
@@ -1671,13 +1841,13 @@
           <w:lang w:eastAsia="it-IT"/>
         </w:rPr>
       </w:pPr>
-      <w:hyperlink w:anchor="_Toc136277309" w:history="1">
+      <w:hyperlink w:anchor="_Toc137745260" w:history="1">
         <w:r>
           <w:rPr>
             <w:rStyle w:val="Collegamentoipertestuale"/>
             <w:noProof/>
           </w:rPr>
-          <w:t>Conclusioni</w:t>
+          <w:t>Conclusioni e sviluppi futuri</w:t>
         </w:r>
         <w:r>
           <w:rPr>
@@ -1698,7 +1868,7 @@
             <w:noProof/>
             <w:webHidden/>
           </w:rPr>
-          <w:instrText xml:space="preserve"> PAGEREF _Toc136277309 \h </w:instrText>
+          <w:instrText xml:space="preserve"> PAGEREF _Toc137745260 \h </w:instrText>
         </w:r>
         <w:r>
           <w:rPr>
@@ -1718,7 +1888,7 @@
             <w:noProof/>
             <w:webHidden/>
           </w:rPr>
-          <w:t>8</w:t>
+          <w:t>11</w:t>
         </w:r>
         <w:r>
           <w:rPr>
@@ -1741,7 +1911,7 @@
           <w:lang w:eastAsia="it-IT"/>
         </w:rPr>
       </w:pPr>
-      <w:hyperlink w:anchor="_Toc136277310" w:history="1">
+      <w:hyperlink w:anchor="_Toc137745261" w:history="1">
         <w:r>
           <w:rPr>
             <w:rStyle w:val="Collegamentoipertestuale"/>
@@ -1768,7 +1938,7 @@
             <w:noProof/>
             <w:webHidden/>
           </w:rPr>
-          <w:instrText xml:space="preserve"> PAGEREF _Toc136277310 \h </w:instrText>
+          <w:instrText xml:space="preserve"> PAGEREF _Toc137745261 \h </w:instrText>
         </w:r>
         <w:r>
           <w:rPr>
@@ -1788,7 +1958,7 @@
             <w:noProof/>
             <w:webHidden/>
           </w:rPr>
-          <w:t>9</w:t>
+          <w:t>12</w:t>
         </w:r>
         <w:r>
           <w:rPr>
@@ -1823,7 +1993,686 @@
         <w:pStyle w:val="Titolino"/>
         <w:outlineLvl w:val="0"/>
       </w:pPr>
-      <w:bookmarkStart w:id="8" w:name="_Toc136277293"/>
+      <w:bookmarkStart w:id="8" w:name="_Toc137745243"/>
+      <w:r>
+        <w:lastRenderedPageBreak/>
+        <w:t>Strutturazione del progetto</w:t>
+      </w:r>
+      <w:bookmarkEnd w:id="8"/>
+    </w:p>
+    <w:p>
+      <w:pPr>
+        <w:pStyle w:val="Paragrafoelenco"/>
+        <w:numPr>
+          <w:ilvl w:val="0"/>
+          <w:numId w:val="3"/>
+        </w:numPr>
+        <w:rPr>
+          <w:sz w:val="28"/>
+          <w:szCs w:val="28"/>
+        </w:rPr>
+      </w:pPr>
+      <w:r>
+        <w:rPr>
+          <w:sz w:val="28"/>
+          <w:szCs w:val="28"/>
+        </w:rPr>
+        <w:t>Cartella Knowledge</w:t>
+      </w:r>
+      <w:r>
+        <w:rPr>
+          <w:sz w:val="28"/>
+          <w:szCs w:val="28"/>
+        </w:rPr>
+        <w:t xml:space="preserve">: </w:t>
+      </w:r>
+      <w:r>
+        <w:rPr>
+          <w:sz w:val="28"/>
+          <w:szCs w:val="28"/>
+        </w:rPr>
+        <w:t>contiene tutti i file prolog e python relativi alla rappresentazione della conoscenza nella Kb utilizzata nel progetto</w:t>
+      </w:r>
+      <w:r>
+        <w:rPr>
+          <w:sz w:val="28"/>
+          <w:szCs w:val="28"/>
+        </w:rPr>
+        <w:t>.</w:t>
+      </w:r>
+    </w:p>
+    <w:p>
+      <w:pPr>
+        <w:pStyle w:val="Paragrafoelenco"/>
+        <w:numPr>
+          <w:ilvl w:val="1"/>
+          <w:numId w:val="3"/>
+        </w:numPr>
+        <w:rPr>
+          <w:sz w:val="28"/>
+          <w:szCs w:val="28"/>
+        </w:rPr>
+      </w:pPr>
+      <w:r>
+        <w:rPr>
+          <w:sz w:val="28"/>
+          <w:szCs w:val="28"/>
+        </w:rPr>
+        <w:t>Facts.pl</w:t>
+      </w:r>
+    </w:p>
+    <w:p>
+      <w:pPr>
+        <w:pStyle w:val="Paragrafoelenco"/>
+        <w:numPr>
+          <w:ilvl w:val="1"/>
+          <w:numId w:val="3"/>
+        </w:numPr>
+        <w:rPr>
+          <w:sz w:val="28"/>
+          <w:szCs w:val="28"/>
+        </w:rPr>
+      </w:pPr>
+      <w:r>
+        <w:rPr>
+          <w:sz w:val="28"/>
+          <w:szCs w:val="28"/>
+        </w:rPr>
+        <w:t>KbManager.py</w:t>
+      </w:r>
+    </w:p>
+    <w:p>
+      <w:pPr>
+        <w:pStyle w:val="Paragrafoelenco"/>
+        <w:numPr>
+          <w:ilvl w:val="1"/>
+          <w:numId w:val="3"/>
+        </w:numPr>
+        <w:rPr>
+          <w:sz w:val="28"/>
+          <w:szCs w:val="28"/>
+        </w:rPr>
+      </w:pPr>
+      <w:r>
+        <w:rPr>
+          <w:sz w:val="28"/>
+          <w:szCs w:val="28"/>
+        </w:rPr>
+        <w:t>Landmark.py</w:t>
+      </w:r>
+    </w:p>
+    <w:p>
+      <w:pPr>
+        <w:pStyle w:val="Paragrafoelenco"/>
+        <w:numPr>
+          <w:ilvl w:val="1"/>
+          <w:numId w:val="3"/>
+        </w:numPr>
+        <w:rPr>
+          <w:sz w:val="28"/>
+          <w:szCs w:val="28"/>
+        </w:rPr>
+      </w:pPr>
+      <w:r>
+        <w:rPr>
+          <w:sz w:val="28"/>
+          <w:szCs w:val="28"/>
+        </w:rPr>
+        <w:t>Preprocessor.py</w:t>
+      </w:r>
+    </w:p>
+    <w:p>
+      <w:pPr>
+        <w:pStyle w:val="Paragrafoelenco"/>
+        <w:numPr>
+          <w:ilvl w:val="1"/>
+          <w:numId w:val="3"/>
+        </w:numPr>
+        <w:rPr>
+          <w:sz w:val="28"/>
+          <w:szCs w:val="28"/>
+        </w:rPr>
+      </w:pPr>
+      <w:r>
+        <w:rPr>
+          <w:sz w:val="28"/>
+          <w:szCs w:val="28"/>
+        </w:rPr>
+        <w:t>Rules.pl</w:t>
+      </w:r>
+    </w:p>
+    <w:p>
+      <w:pPr>
+        <w:pStyle w:val="Paragrafoelenco"/>
+        <w:numPr>
+          <w:ilvl w:val="1"/>
+          <w:numId w:val="3"/>
+        </w:numPr>
+        <w:rPr>
+          <w:sz w:val="28"/>
+          <w:szCs w:val="28"/>
+        </w:rPr>
+      </w:pPr>
+      <w:r>
+        <w:rPr>
+          <w:sz w:val="28"/>
+          <w:szCs w:val="28"/>
+        </w:rPr>
+        <w:t>RuntimeFacts.pl</w:t>
+      </w:r>
+    </w:p>
+    <w:p>
+      <w:pPr>
+        <w:pStyle w:val="Paragrafoelenco"/>
+        <w:numPr>
+          <w:ilvl w:val="1"/>
+          <w:numId w:val="3"/>
+        </w:numPr>
+        <w:rPr>
+          <w:sz w:val="28"/>
+          <w:szCs w:val="28"/>
+        </w:rPr>
+      </w:pPr>
+      <w:r>
+        <w:rPr>
+          <w:sz w:val="28"/>
+          <w:szCs w:val="28"/>
+        </w:rPr>
+        <w:t>Utility.py</w:t>
+      </w:r>
+      <w:r>
+        <w:rPr>
+          <w:sz w:val="28"/>
+          <w:szCs w:val="28"/>
+        </w:rPr>
+        <w:br/>
+      </w:r>
+    </w:p>
+    <w:p>
+      <w:pPr>
+        <w:pStyle w:val="Paragrafoelenco"/>
+        <w:numPr>
+          <w:ilvl w:val="0"/>
+          <w:numId w:val="3"/>
+        </w:numPr>
+        <w:rPr>
+          <w:sz w:val="28"/>
+          <w:szCs w:val="28"/>
+        </w:rPr>
+      </w:pPr>
+      <w:r>
+        <w:rPr>
+          <w:sz w:val="28"/>
+          <w:szCs w:val="28"/>
+        </w:rPr>
+        <w:t>Cartella Learning</w:t>
+      </w:r>
+      <w:r>
+        <w:rPr>
+          <w:sz w:val="28"/>
+          <w:szCs w:val="28"/>
+        </w:rPr>
+        <w:t xml:space="preserve">: </w:t>
+      </w:r>
+      <w:r>
+        <w:rPr>
+          <w:sz w:val="28"/>
+          <w:szCs w:val="28"/>
+        </w:rPr>
+        <w:t>contiene tutti i file python relativi alla fase di apprendimento supervisionato</w:t>
+      </w:r>
+      <w:r>
+        <w:rPr>
+          <w:sz w:val="28"/>
+          <w:szCs w:val="28"/>
+        </w:rPr>
+        <w:t>.</w:t>
+      </w:r>
+    </w:p>
+    <w:p>
+      <w:pPr>
+        <w:pStyle w:val="Paragrafoelenco"/>
+        <w:numPr>
+          <w:ilvl w:val="1"/>
+          <w:numId w:val="3"/>
+        </w:numPr>
+        <w:rPr>
+          <w:sz w:val="28"/>
+          <w:szCs w:val="28"/>
+        </w:rPr>
+      </w:pPr>
+      <w:r>
+        <w:rPr>
+          <w:sz w:val="28"/>
+          <w:szCs w:val="28"/>
+        </w:rPr>
+        <w:t>FeedbackGenerator.py</w:t>
+      </w:r>
+    </w:p>
+    <w:p>
+      <w:pPr>
+        <w:pStyle w:val="Paragrafoelenco"/>
+        <w:numPr>
+          <w:ilvl w:val="1"/>
+          <w:numId w:val="3"/>
+        </w:numPr>
+        <w:rPr>
+          <w:sz w:val="28"/>
+          <w:szCs w:val="28"/>
+        </w:rPr>
+      </w:pPr>
+      <w:r>
+        <w:rPr>
+          <w:sz w:val="28"/>
+          <w:szCs w:val="28"/>
+        </w:rPr>
+        <w:t>Kfold.py</w:t>
+      </w:r>
+    </w:p>
+    <w:p>
+      <w:pPr>
+        <w:pStyle w:val="Paragrafoelenco"/>
+        <w:numPr>
+          <w:ilvl w:val="1"/>
+          <w:numId w:val="3"/>
+        </w:numPr>
+        <w:rPr>
+          <w:sz w:val="28"/>
+          <w:szCs w:val="28"/>
+        </w:rPr>
+      </w:pPr>
+      <w:r>
+        <w:rPr>
+          <w:sz w:val="28"/>
+          <w:szCs w:val="28"/>
+        </w:rPr>
+        <w:t>Knn.py</w:t>
+      </w:r>
+    </w:p>
+    <w:p>
+      <w:pPr>
+        <w:pStyle w:val="Paragrafoelenco"/>
+        <w:numPr>
+          <w:ilvl w:val="1"/>
+          <w:numId w:val="3"/>
+        </w:numPr>
+        <w:rPr>
+          <w:sz w:val="28"/>
+          <w:szCs w:val="28"/>
+        </w:rPr>
+      </w:pPr>
+      <w:r>
+        <w:rPr>
+          <w:sz w:val="28"/>
+          <w:szCs w:val="28"/>
+        </w:rPr>
+        <w:t>ModelInitializer.py</w:t>
+      </w:r>
+    </w:p>
+    <w:p>
+      <w:pPr>
+        <w:pStyle w:val="Paragrafoelenco"/>
+        <w:numPr>
+          <w:ilvl w:val="1"/>
+          <w:numId w:val="3"/>
+        </w:numPr>
+        <w:rPr>
+          <w:sz w:val="28"/>
+          <w:szCs w:val="28"/>
+        </w:rPr>
+      </w:pPr>
+      <w:r>
+        <w:rPr>
+          <w:sz w:val="28"/>
+          <w:szCs w:val="28"/>
+        </w:rPr>
+        <w:t>Pre</w:t>
+      </w:r>
+      <w:r>
+        <w:rPr>
+          <w:sz w:val="28"/>
+          <w:szCs w:val="28"/>
+        </w:rPr>
+        <w:t>P</w:t>
+      </w:r>
+      <w:r>
+        <w:rPr>
+          <w:sz w:val="28"/>
+          <w:szCs w:val="28"/>
+        </w:rPr>
+        <w:t>roc</w:t>
+      </w:r>
+      <w:r>
+        <w:rPr>
+          <w:sz w:val="28"/>
+          <w:szCs w:val="28"/>
+        </w:rPr>
+        <w:t>essorLearning.py</w:t>
+      </w:r>
+    </w:p>
+    <w:p>
+      <w:pPr>
+        <w:pStyle w:val="Paragrafoelenco"/>
+        <w:numPr>
+          <w:ilvl w:val="1"/>
+          <w:numId w:val="3"/>
+        </w:numPr>
+        <w:rPr>
+          <w:sz w:val="28"/>
+          <w:szCs w:val="28"/>
+        </w:rPr>
+      </w:pPr>
+      <w:r>
+        <w:rPr>
+          <w:sz w:val="28"/>
+          <w:szCs w:val="28"/>
+        </w:rPr>
+        <w:t>RegressionTree.py</w:t>
+      </w:r>
+      <w:r>
+        <w:rPr>
+          <w:sz w:val="28"/>
+          <w:szCs w:val="28"/>
+        </w:rPr>
+        <w:br/>
+      </w:r>
+    </w:p>
+    <w:p>
+      <w:pPr>
+        <w:pStyle w:val="Paragrafoelenco"/>
+        <w:numPr>
+          <w:ilvl w:val="0"/>
+          <w:numId w:val="3"/>
+        </w:numPr>
+        <w:rPr>
+          <w:sz w:val="28"/>
+          <w:szCs w:val="28"/>
+        </w:rPr>
+      </w:pPr>
+      <w:r>
+        <w:rPr>
+          <w:sz w:val="28"/>
+          <w:szCs w:val="28"/>
+        </w:rPr>
+        <w:t>Cartella Logs</w:t>
+      </w:r>
+      <w:r>
+        <w:rPr>
+          <w:sz w:val="28"/>
+          <w:szCs w:val="28"/>
+        </w:rPr>
+        <w:t>:</w:t>
+      </w:r>
+      <w:r>
+        <w:rPr>
+          <w:sz w:val="28"/>
+          <w:szCs w:val="28"/>
+        </w:rPr>
+        <w:t xml:space="preserve"> </w:t>
+      </w:r>
+      <w:r>
+        <w:rPr>
+          <w:sz w:val="28"/>
+          <w:szCs w:val="28"/>
+        </w:rPr>
+        <w:t xml:space="preserve">contiene tutti i file testuali di log utilizzati per supervisionare l’andamento degli script </w:t>
+      </w:r>
+      <w:r>
+        <w:rPr>
+          <w:sz w:val="28"/>
+          <w:szCs w:val="28"/>
+        </w:rPr>
+        <w:t>di tutte le altre cartelle</w:t>
+      </w:r>
+      <w:r>
+        <w:rPr>
+          <w:sz w:val="28"/>
+          <w:szCs w:val="28"/>
+        </w:rPr>
+        <w:t>.</w:t>
+      </w:r>
+      <w:r>
+        <w:rPr>
+          <w:sz w:val="28"/>
+          <w:szCs w:val="28"/>
+        </w:rPr>
+        <w:br/>
+      </w:r>
+    </w:p>
+    <w:p>
+      <w:pPr>
+        <w:pStyle w:val="Paragrafoelenco"/>
+        <w:numPr>
+          <w:ilvl w:val="0"/>
+          <w:numId w:val="3"/>
+        </w:numPr>
+        <w:rPr>
+          <w:sz w:val="28"/>
+          <w:szCs w:val="28"/>
+        </w:rPr>
+      </w:pPr>
+      <w:r>
+        <w:rPr>
+          <w:sz w:val="28"/>
+          <w:szCs w:val="28"/>
+        </w:rPr>
+        <w:t>Cartella Search</w:t>
+      </w:r>
+      <w:r>
+        <w:rPr>
+          <w:sz w:val="28"/>
+          <w:szCs w:val="28"/>
+        </w:rPr>
+        <w:t xml:space="preserve">: </w:t>
+      </w:r>
+      <w:r>
+        <w:rPr>
+          <w:sz w:val="28"/>
+          <w:szCs w:val="28"/>
+        </w:rPr>
+        <w:t xml:space="preserve">contiene </w:t>
+      </w:r>
+      <w:r>
+        <w:rPr>
+          <w:sz w:val="28"/>
+          <w:szCs w:val="28"/>
+        </w:rPr>
+        <w:t>tutti i file python utilizzati nel problema di ricerca su grafo</w:t>
+      </w:r>
+      <w:r>
+        <w:rPr>
+          <w:sz w:val="28"/>
+          <w:szCs w:val="28"/>
+        </w:rPr>
+        <w:t>.</w:t>
+      </w:r>
+    </w:p>
+    <w:p>
+      <w:pPr>
+        <w:pStyle w:val="Paragrafoelenco"/>
+        <w:numPr>
+          <w:ilvl w:val="1"/>
+          <w:numId w:val="3"/>
+        </w:numPr>
+        <w:rPr>
+          <w:sz w:val="28"/>
+          <w:szCs w:val="28"/>
+        </w:rPr>
+      </w:pPr>
+      <w:r>
+        <w:rPr>
+          <w:sz w:val="28"/>
+          <w:szCs w:val="28"/>
+        </w:rPr>
+        <w:t xml:space="preserve">Cartella Libs: </w:t>
+      </w:r>
+      <w:r>
+        <w:rPr>
+          <w:sz w:val="28"/>
+          <w:szCs w:val="28"/>
+        </w:rPr>
+        <w:t>contiene gli algoritmi predefiniti che sono stati utilizzati come base per il problema di ricerca realizzato dal gruppo</w:t>
+      </w:r>
+      <w:r>
+        <w:rPr>
+          <w:sz w:val="28"/>
+          <w:szCs w:val="28"/>
+        </w:rPr>
+        <w:t>.</w:t>
+      </w:r>
+    </w:p>
+    <w:p>
+      <w:pPr>
+        <w:pStyle w:val="Paragrafoelenco"/>
+        <w:numPr>
+          <w:ilvl w:val="1"/>
+          <w:numId w:val="3"/>
+        </w:numPr>
+        <w:rPr>
+          <w:sz w:val="28"/>
+          <w:szCs w:val="28"/>
+        </w:rPr>
+      </w:pPr>
+      <w:r>
+        <w:rPr>
+          <w:sz w:val="28"/>
+          <w:szCs w:val="28"/>
+        </w:rPr>
+        <w:t>ItinerarySearchProblem.py</w:t>
+      </w:r>
+    </w:p>
+    <w:p>
+      <w:pPr>
+        <w:pStyle w:val="Paragrafoelenco"/>
+        <w:numPr>
+          <w:ilvl w:val="1"/>
+          <w:numId w:val="3"/>
+        </w:numPr>
+        <w:rPr>
+          <w:sz w:val="28"/>
+          <w:szCs w:val="28"/>
+        </w:rPr>
+      </w:pPr>
+      <w:r>
+        <w:rPr>
+          <w:b/>
+          <w:bCs/>
+          <w:sz w:val="28"/>
+          <w:szCs w:val="28"/>
+        </w:rPr>
+        <w:t>MainSearch.py</w:t>
+      </w:r>
+      <w:r>
+        <w:rPr>
+          <w:sz w:val="28"/>
+          <w:szCs w:val="28"/>
+        </w:rPr>
+        <w:t>: .</w:t>
+      </w:r>
+    </w:p>
+    <w:p>
+      <w:pPr>
+        <w:pStyle w:val="Paragrafoelenco"/>
+        <w:numPr>
+          <w:ilvl w:val="1"/>
+          <w:numId w:val="3"/>
+        </w:numPr>
+        <w:rPr>
+          <w:sz w:val="28"/>
+          <w:szCs w:val="28"/>
+        </w:rPr>
+      </w:pPr>
+      <w:r>
+        <w:rPr>
+          <w:sz w:val="28"/>
+          <w:szCs w:val="28"/>
+        </w:rPr>
+        <w:t>Node</w:t>
+      </w:r>
+      <w:r>
+        <w:rPr>
+          <w:sz w:val="28"/>
+          <w:szCs w:val="28"/>
+        </w:rPr>
+        <w:t>Graph.py</w:t>
+      </w:r>
+      <w:r>
+        <w:rPr>
+          <w:sz w:val="28"/>
+          <w:szCs w:val="28"/>
+        </w:rPr>
+        <w:br/>
+      </w:r>
+    </w:p>
+    <w:p>
+      <w:pPr>
+        <w:pStyle w:val="Paragrafoelenco"/>
+        <w:numPr>
+          <w:ilvl w:val="0"/>
+          <w:numId w:val="3"/>
+        </w:numPr>
+        <w:rPr>
+          <w:sz w:val="28"/>
+          <w:szCs w:val="28"/>
+        </w:rPr>
+      </w:pPr>
+      <w:r>
+        <w:rPr>
+          <w:sz w:val="28"/>
+          <w:szCs w:val="28"/>
+        </w:rPr>
+        <w:t>Cartella Storage</w:t>
+      </w:r>
+      <w:r>
+        <w:rPr>
+          <w:sz w:val="28"/>
+          <w:szCs w:val="28"/>
+        </w:rPr>
+        <w:t>:</w:t>
+      </w:r>
+      <w:r>
+        <w:rPr>
+          <w:sz w:val="28"/>
+          <w:szCs w:val="28"/>
+        </w:rPr>
+        <w:t xml:space="preserve"> </w:t>
+      </w:r>
+      <w:r>
+        <w:rPr>
+          <w:sz w:val="28"/>
+          <w:szCs w:val="28"/>
+        </w:rPr>
+        <w:t>contiene tutti i file serializzati in formato pickle</w:t>
+      </w:r>
+      <w:r>
+        <w:rPr>
+          <w:sz w:val="28"/>
+          <w:szCs w:val="28"/>
+        </w:rPr>
+        <w:t>.</w:t>
+      </w:r>
+    </w:p>
+    <w:p>
+      <w:pPr>
+        <w:rPr>
+          <w:sz w:val="28"/>
+          <w:szCs w:val="28"/>
+        </w:rPr>
+      </w:pPr>
+      <w:r>
+        <w:rPr>
+          <w:sz w:val="28"/>
+          <w:szCs w:val="28"/>
+        </w:rPr>
+        <w:br w:type="page"/>
+      </w:r>
+    </w:p>
+    <w:p>
+      <w:pPr>
+        <w:pStyle w:val="Titolino"/>
+        <w:outlineLvl w:val="0"/>
+      </w:pPr>
+      <w:bookmarkStart w:id="9" w:name="_Toc137745244"/>
       <w:r>
         <w:lastRenderedPageBreak/>
         <w:t>Elenco</w:t>
@@ -1831,7 +2680,7 @@
       <w:r>
         <w:t xml:space="preserve"> argomenti di interesse</w:t>
       </w:r>
-      <w:bookmarkEnd w:id="8"/>
+      <w:bookmarkEnd w:id="9"/>
     </w:p>
     <w:p>
       <w:pPr>
@@ -1852,6 +2701,9 @@
       <w:r>
         <w:t>Rappresentazione della conoscenza</w:t>
       </w:r>
+      <w:r>
+        <w:t xml:space="preserve"> mediante Kb</w:t>
+      </w:r>
     </w:p>
     <w:p>
       <w:pPr>
@@ -1862,7 +2714,13 @@
         </w:numPr>
       </w:pPr>
       <w:r>
-        <w:t>Problema di ottimizzazione su grafo</w:t>
+        <w:t xml:space="preserve">Problema di </w:t>
+      </w:r>
+      <w:r>
+        <w:t>ricerca</w:t>
+      </w:r>
+      <w:r>
+        <w:t xml:space="preserve"> su grafo</w:t>
       </w:r>
     </w:p>
     <w:p>
@@ -1876,6 +2734,9 @@
       <w:r>
         <w:t>Apprendimento supervisionato</w:t>
       </w:r>
+      <w:r>
+        <w:t xml:space="preserve"> (regressione)</w:t>
+      </w:r>
     </w:p>
     <w:p>
       <w:pPr>
@@ -1898,31 +2759,228 @@
         <w:pStyle w:val="Titolino"/>
         <w:outlineLvl w:val="0"/>
       </w:pPr>
-      <w:bookmarkStart w:id="9" w:name="_Toc136277294"/>
+      <w:bookmarkStart w:id="10" w:name="_Toc137745245"/>
       <w:r>
         <w:lastRenderedPageBreak/>
         <w:t>Rappresentazione della conoscenza</w:t>
       </w:r>
-      <w:bookmarkEnd w:id="9"/>
+      <w:r>
+        <w:t xml:space="preserve"> mediante Kb</w:t>
+      </w:r>
+      <w:bookmarkEnd w:id="10"/>
     </w:p>
     <w:p>
       <w:pPr>
         <w:pStyle w:val="Sottotitolino"/>
         <w:outlineLvl w:val="1"/>
       </w:pPr>
-      <w:bookmarkStart w:id="10" w:name="_Toc136277295"/>
+      <w:bookmarkStart w:id="11" w:name="_Toc137745246"/>
       <w:r>
         <w:t>Sommario</w:t>
       </w:r>
-      <w:bookmarkEnd w:id="10"/>
-    </w:p>
-    <w:p>
-      <w:pPr>
-        <w:pStyle w:val="Testo"/>
-      </w:pPr>
-      <w:r>
-        <w:t>La prima operazione svolta durante lo sviluppo dell’applicativo turistico è stata la raccolta dei dati relativi ai punti di interesse, i quali sono stati utilizzati per l’inizializzazione delle istanze della classe di riferimento: Landmark.</w:t>
-      </w:r>
+      <w:bookmarkEnd w:id="11"/>
+    </w:p>
+    <w:p>
+      <w:pPr>
+        <w:pStyle w:val="Testo"/>
+      </w:pPr>
+      <w:r>
+        <w:t>La prima operazione svolta durante lo sviluppo dell’applicativo turistico è stata la raccolta dei dati relativi ai punti di interesse</w:t>
+      </w:r>
+      <w:r>
+        <w:t xml:space="preserve"> della città di Roma</w:t>
+      </w:r>
+      <w:r>
+        <w:t>, i quali sono stati utilizzati per l’inizializzazione delle istanze della classe di riferimento: Landmark.</w:t>
+      </w:r>
+      <w:r>
+        <w:br/>
+      </w:r>
+      <w:r>
+        <w:t>Gli attributi presenti in tale classe sono:</w:t>
+      </w:r>
+    </w:p>
+    <w:p>
+      <w:pPr>
+        <w:pStyle w:val="Testo"/>
+        <w:numPr>
+          <w:ilvl w:val="0"/>
+          <w:numId w:val="1"/>
+        </w:numPr>
+      </w:pPr>
+      <w:r>
+        <w:t>placeId,</w:t>
+      </w:r>
+      <w:r>
+        <w:t xml:space="preserve"> </w:t>
+      </w:r>
+      <w:r>
+        <w:t>name,</w:t>
+      </w:r>
+      <w:r>
+        <w:t xml:space="preserve"> </w:t>
+      </w:r>
+      <w:r>
+        <w:t>address,</w:t>
+      </w:r>
+      <w:r>
+        <w:t xml:space="preserve"> </w:t>
+      </w:r>
+      <w:r>
+        <w:t>type,</w:t>
+      </w:r>
+      <w:r>
+        <w:t xml:space="preserve"> </w:t>
+      </w:r>
+      <w:r>
+        <w:t>properties,</w:t>
+      </w:r>
+      <w:r>
+        <w:t xml:space="preserve"> </w:t>
+      </w:r>
+      <w:r>
+        <w:t>lat,</w:t>
+      </w:r>
+      <w:r>
+        <w:t xml:space="preserve"> </w:t>
+      </w:r>
+      <w:r>
+        <w:t>lon</w:t>
+      </w:r>
+      <w:r>
+        <w:t>, age</w:t>
+      </w:r>
+      <w:r>
+        <w:t>.</w:t>
+      </w:r>
+      <w:r>
+        <w:br/>
+        <w:t>Questi rappresentano le caratteristiche “anagrafiche” del luogo di interesse.</w:t>
+      </w:r>
+    </w:p>
+    <w:p>
+      <w:pPr>
+        <w:pStyle w:val="Testo"/>
+        <w:numPr>
+          <w:ilvl w:val="0"/>
+          <w:numId w:val="1"/>
+        </w:numPr>
+      </w:pPr>
+      <w:r>
+        <w:t>rating,</w:t>
+      </w:r>
+      <w:r>
+        <w:t xml:space="preserve"> </w:t>
+      </w:r>
+      <w:r>
+        <w:t>ratingCount</w:t>
+      </w:r>
+      <w:r>
+        <w:t>.</w:t>
+      </w:r>
+      <w:r>
+        <w:br/>
+        <w:t>Questi illustrano la popolarità e la qualità del punto di interesse sulla base dei giudizi degli utenti.</w:t>
+      </w:r>
+    </w:p>
+    <w:p>
+      <w:pPr>
+        <w:pStyle w:val="Testo"/>
+        <w:numPr>
+          <w:ilvl w:val="0"/>
+          <w:numId w:val="1"/>
+        </w:numPr>
+      </w:pPr>
+      <w:r>
+        <w:t>centreDistance</w:t>
+      </w:r>
+      <w:r>
+        <w:t>.</w:t>
+      </w:r>
+      <w:r>
+        <w:br/>
+      </w:r>
+      <w:r>
+        <w:t>E’ la distanza da quello che è stato definito arbitrariamente il punto centrale del turismo della città.</w:t>
+      </w:r>
+    </w:p>
+    <w:p>
+      <w:pPr>
+        <w:pStyle w:val="Testo"/>
+        <w:numPr>
+          <w:ilvl w:val="0"/>
+          <w:numId w:val="1"/>
+        </w:numPr>
+      </w:pPr>
+      <w:r>
+        <w:t>tourismRate</w:t>
+      </w:r>
+      <w:r>
+        <w:t xml:space="preserve">, </w:t>
+      </w:r>
+      <w:r>
+        <w:t>price</w:t>
+      </w:r>
+      <w:r>
+        <w:t>.</w:t>
+      </w:r>
+      <w:r>
+        <w:br/>
+        <w:t xml:space="preserve">Questi </w:t>
+      </w:r>
+      <w:r>
+        <w:t>fanno riferimento alle car</w:t>
+      </w:r>
+      <w:r>
+        <w:t>a</w:t>
+      </w:r>
+      <w:r>
+        <w:t xml:space="preserve">ttistiche “turistiche”, le quali sono fattori </w:t>
+      </w:r>
+      <w:r>
+        <w:t>influenzanti</w:t>
+      </w:r>
+      <w:r>
+        <w:t xml:space="preserve"> del</w:t>
+      </w:r>
+      <w:r>
+        <w:t>la visitabilità del luogo.</w:t>
+      </w:r>
+    </w:p>
+    <w:p>
+      <w:pPr>
+        <w:pStyle w:val="Testo"/>
+        <w:numPr>
+          <w:ilvl w:val="0"/>
+          <w:numId w:val="1"/>
+        </w:numPr>
+      </w:pPr>
+      <w:r>
+        <w:t>handicapAccessibility</w:t>
+      </w:r>
+      <w:r>
+        <w:t>, surface, height</w:t>
+      </w:r>
+      <w:r>
+        <w:t>.</w:t>
+      </w:r>
+      <w:r>
+        <w:br/>
+        <w:t>Questi sono gli attributi strutturali del punto di interesse.</w:t>
+      </w:r>
+    </w:p>
+    <w:p>
+      <w:pPr>
+        <w:pStyle w:val="Testo"/>
+      </w:pPr>
+      <w:r>
+        <w:t>Tutti gli altri campi presenti verranno popolati solo in un secondo momento.</w:t>
+      </w:r>
+    </w:p>
+    <w:p>
+      <w:pPr>
+        <w:pStyle w:val="Testo"/>
+      </w:pPr>
     </w:p>
     <w:p>
       <w:pPr>
@@ -1932,77 +2990,1177 @@
         <w:t>Successivamente queste istanze sono state memorizzate all’interno di un dizionario e tutte le feature sono state immagazzinate all’interno di una base di conoscenza sotto forma di fatti.</w:t>
       </w:r>
       <w:r>
+        <w:t xml:space="preserve"> </w:t>
+      </w:r>
+      <w:r>
+        <w:t xml:space="preserve">La maggior parte di essi seguivano uno stesso </w:t>
+      </w:r>
+      <w:r>
+        <w:t>formato</w:t>
+      </w:r>
+      <w:r>
+        <w:t>:</w:t>
+      </w:r>
+      <w:r>
+        <w:t xml:space="preserve"> </w:t>
+      </w:r>
+      <w:r>
+        <w:t>feature(landmark_name, feature_value)</w:t>
+      </w:r>
+      <w:r>
+        <w:t>.</w:t>
+      </w:r>
+    </w:p>
+    <w:p>
+      <w:pPr>
+        <w:pStyle w:val="Testo"/>
+      </w:pPr>
+      <w:r>
+        <w:lastRenderedPageBreak/>
+        <w:t>Di seguito sono presentati alcuni esempi.</w:t>
+      </w:r>
+      <w:r>
         <w:br/>
-        <w:t>formato dei fatti</w:t>
-      </w:r>
-    </w:p>
-    <w:p>
-      <w:pPr>
-        <w:pStyle w:val="Testo"/>
-      </w:pPr>
-      <w:r>
-        <w:t>La KB, dopo essere stata arricchita con diverse regole, è stata interrogata per generare nuova conoscenza; le nuove feature generate venivano man mano aggiunte alla KB nella stessa modalità citata in precedenza.</w:t>
-      </w:r>
-    </w:p>
-    <w:p>
-      <w:pPr>
-        <w:pStyle w:val="Testo"/>
-      </w:pPr>
-      <w:r>
-        <w:t>Infine, il dizionario contenente tutte le istanze di Landmark è stato aggiornato, con tutti i nuovi dati a disposizione, e serializzato per poter essere utilizzato nei successivi moduli del progetto.</w:t>
-      </w:r>
+      </w:r>
+      <w:r>
+        <w:rPr>
+          <w:noProof/>
+        </w:rPr>
+        <w:drawing>
+          <wp:inline distT="0" distB="0" distL="0" distR="0" wp14:anchorId="503B39AA" wp14:editId="12C0D4D5">
+            <wp:extent cx="4320000" cy="1850400"/>
+            <wp:effectExtent l="0" t="0" r="4445" b="0"/>
+            <wp:docPr id="648442070" name="Immagine 1" descr="Immagine che contiene testo, schermata, software, Software multimediale&#10;&#10;Descrizione generata automaticamente"/>
+            <wp:cNvGraphicFramePr>
+              <a:graphicFrameLocks xmlns:a="http://schemas.openxmlformats.org/drawingml/2006/main" noChangeAspect="1"/>
+            </wp:cNvGraphicFramePr>
+            <a:graphic xmlns:a="http://schemas.openxmlformats.org/drawingml/2006/main">
+              <a:graphicData uri="http://schemas.openxmlformats.org/drawingml/2006/picture">
+                <pic:pic xmlns:pic="http://schemas.openxmlformats.org/drawingml/2006/picture">
+                  <pic:nvPicPr>
+                    <pic:cNvPr id="648442070" name="Immagine 1" descr="Immagine che contiene testo, schermata, software, Software multimediale&#10;&#10;Descrizione generata automaticamente"/>
+                    <pic:cNvPicPr/>
+                  </pic:nvPicPr>
+                  <pic:blipFill rotWithShape="1">
+                    <a:blip r:embed="rId9"/>
+                    <a:srcRect l="26893" t="44134" r="40859" b="30082"/>
+                    <a:stretch/>
+                  </pic:blipFill>
+                  <pic:spPr bwMode="auto">
+                    <a:xfrm>
+                      <a:off x="0" y="0"/>
+                      <a:ext cx="4320000" cy="1850400"/>
+                    </a:xfrm>
+                    <a:prstGeom prst="rect">
+                      <a:avLst/>
+                    </a:prstGeom>
+                    <a:ln>
+                      <a:noFill/>
+                    </a:ln>
+                    <a:extLst>
+                      <a:ext uri="{53640926-AAD7-44D8-BBD7-CCE9431645EC}">
+                        <a14:shadowObscured xmlns:a14="http://schemas.microsoft.com/office/drawing/2010/main"/>
+                      </a:ext>
+                    </a:extLst>
+                  </pic:spPr>
+                </pic:pic>
+              </a:graphicData>
+            </a:graphic>
+          </wp:inline>
+        </w:drawing>
+      </w:r>
+    </w:p>
+    <w:p>
+      <w:pPr>
+        <w:pStyle w:val="Testo"/>
+      </w:pPr>
+    </w:p>
+    <w:p>
+      <w:pPr>
+        <w:pStyle w:val="Testo"/>
+      </w:pPr>
+      <w:r>
+        <w:t xml:space="preserve">La feature distance fa eccezione dal formato Prolog delle altre, essa è </w:t>
+      </w:r>
+      <w:r>
+        <w:t>così strutturata: feature(landmark_1_name, landmark_2_name, feature_value)</w:t>
+      </w:r>
+      <w:r>
+        <w:t>.</w:t>
+      </w:r>
+      <w:r>
+        <w:br/>
+      </w:r>
+      <w:r>
+        <w:rPr>
+          <w:noProof/>
+        </w:rPr>
+        <w:drawing>
+          <wp:inline distT="0" distB="0" distL="0" distR="0" wp14:anchorId="79A5103C" wp14:editId="7130817A">
+            <wp:extent cx="4320000" cy="2638800"/>
+            <wp:effectExtent l="0" t="0" r="4445" b="9525"/>
+            <wp:docPr id="275452799" name="Immagine 1" descr="Immagine che contiene testo, schermata, software, schermo&#10;&#10;Descrizione generata automaticamente"/>
+            <wp:cNvGraphicFramePr>
+              <a:graphicFrameLocks xmlns:a="http://schemas.openxmlformats.org/drawingml/2006/main" noChangeAspect="1"/>
+            </wp:cNvGraphicFramePr>
+            <a:graphic xmlns:a="http://schemas.openxmlformats.org/drawingml/2006/main">
+              <a:graphicData uri="http://schemas.openxmlformats.org/drawingml/2006/picture">
+                <pic:pic xmlns:pic="http://schemas.openxmlformats.org/drawingml/2006/picture">
+                  <pic:nvPicPr>
+                    <pic:cNvPr id="275452799" name="Immagine 1" descr="Immagine che contiene testo, schermata, software, schermo&#10;&#10;Descrizione generata automaticamente"/>
+                    <pic:cNvPicPr/>
+                  </pic:nvPicPr>
+                  <pic:blipFill rotWithShape="1">
+                    <a:blip r:embed="rId10"/>
+                    <a:srcRect l="27267" t="41173" r="27287" b="9463"/>
+                    <a:stretch/>
+                  </pic:blipFill>
+                  <pic:spPr bwMode="auto">
+                    <a:xfrm>
+                      <a:off x="0" y="0"/>
+                      <a:ext cx="4320000" cy="2638800"/>
+                    </a:xfrm>
+                    <a:prstGeom prst="rect">
+                      <a:avLst/>
+                    </a:prstGeom>
+                    <a:ln>
+                      <a:noFill/>
+                    </a:ln>
+                    <a:extLst>
+                      <a:ext uri="{53640926-AAD7-44D8-BBD7-CCE9431645EC}">
+                        <a14:shadowObscured xmlns:a14="http://schemas.microsoft.com/office/drawing/2010/main"/>
+                      </a:ext>
+                    </a:extLst>
+                  </pic:spPr>
+                </pic:pic>
+              </a:graphicData>
+            </a:graphic>
+          </wp:inline>
+        </w:drawing>
+      </w:r>
+      <w:r>
+        <w:br/>
+      </w:r>
+      <w:r>
+        <w:t xml:space="preserve">Questa feature è di fondamentale importanza all’interno del progetto in quanto </w:t>
+      </w:r>
+      <w:r>
+        <w:t>si trova alla base del modulo di ricerca su grafo, nucleo del caso di studio.</w:t>
+      </w:r>
+      <w:r>
+        <w:br/>
+        <w:t>Per questo motivo è stato necessario conservare tutti i fatti ad essa relativi nell’apposito file Prolog</w:t>
+      </w:r>
+      <w:r>
+        <w:t>, cosa che non è avvenuta per tutte le feature</w:t>
+      </w:r>
+      <w:r>
+        <w:t>.</w:t>
+      </w:r>
+    </w:p>
+    <w:p>
+      <w:pPr>
+        <w:pStyle w:val="Testo"/>
+      </w:pPr>
+    </w:p>
+    <w:p>
+      <w:pPr>
+        <w:pStyle w:val="Testo"/>
+      </w:pPr>
+      <w:r>
+        <w:t>La KB, dopo essere stata arricchita con diverse regole, è stata interrogata per generare nuova conoscenza</w:t>
+      </w:r>
+      <w:r>
+        <w:t>.</w:t>
+      </w:r>
+    </w:p>
+    <w:p>
+      <w:pPr>
+        <w:pStyle w:val="Testo"/>
+      </w:pPr>
+      <w:r>
+        <w:t xml:space="preserve">Tra le regole realizzate ce ne sono alcune </w:t>
+      </w:r>
+      <w:r>
+        <w:t>particolarmente importanti:</w:t>
+      </w:r>
+    </w:p>
+    <w:p>
+      <w:pPr>
+        <w:pStyle w:val="Testo"/>
+        <w:numPr>
+          <w:ilvl w:val="0"/>
+          <w:numId w:val="1"/>
+        </w:numPr>
+      </w:pPr>
+      <w:r>
+        <w:t xml:space="preserve">calculateDensity, che </w:t>
+      </w:r>
+      <w:r>
+        <w:t>permette di definire la densità turistica del luogo</w:t>
+      </w:r>
+      <w:r>
+        <w:t>,</w:t>
+      </w:r>
+      <w:r>
+        <w:t xml:space="preserve"> intesa come media delle distanze da tutti gli altri posti registrati</w:t>
+      </w:r>
+      <w:r>
+        <w:t xml:space="preserve"> (prelevati </w:t>
+      </w:r>
+      <w:r>
+        <w:t xml:space="preserve">precedentemente </w:t>
+      </w:r>
+      <w:r>
+        <w:t xml:space="preserve">mediante </w:t>
+      </w:r>
+      <w:r>
+        <w:t xml:space="preserve">il predicato </w:t>
+      </w:r>
+      <w:r>
+        <w:t>findall</w:t>
+      </w:r>
+      <w:r>
+        <w:t>)</w:t>
+      </w:r>
+      <w:r>
+        <w:t>.</w:t>
+      </w:r>
+      <w:r>
+        <w:br/>
+      </w:r>
+      <w:r>
+        <w:rPr>
+          <w:noProof/>
+        </w:rPr>
+        <w:lastRenderedPageBreak/>
+        <w:drawing>
+          <wp:inline distT="0" distB="0" distL="0" distR="0" wp14:anchorId="0582FF8A" wp14:editId="09AA9713">
+            <wp:extent cx="5398544" cy="594360"/>
+            <wp:effectExtent l="0" t="0" r="0" b="0"/>
+            <wp:docPr id="860131869" name="Immagine 1" descr="Immagine che contiene testo, schermata, software, computer&#10;&#10;Descrizione generata automaticamente"/>
+            <wp:cNvGraphicFramePr>
+              <a:graphicFrameLocks xmlns:a="http://schemas.openxmlformats.org/drawingml/2006/main" noChangeAspect="1"/>
+            </wp:cNvGraphicFramePr>
+            <a:graphic xmlns:a="http://schemas.openxmlformats.org/drawingml/2006/main">
+              <a:graphicData uri="http://schemas.openxmlformats.org/drawingml/2006/picture">
+                <pic:pic xmlns:pic="http://schemas.openxmlformats.org/drawingml/2006/picture">
+                  <pic:nvPicPr>
+                    <pic:cNvPr id="860131869" name="Immagine 1" descr="Immagine che contiene testo, schermata, software, computer&#10;&#10;Descrizione generata automaticamente"/>
+                    <pic:cNvPicPr/>
+                  </pic:nvPicPr>
+                  <pic:blipFill rotWithShape="1">
+                    <a:blip r:embed="rId11"/>
+                    <a:srcRect l="6350" t="21030" r="40112" b="68508"/>
+                    <a:stretch/>
+                  </pic:blipFill>
+                  <pic:spPr bwMode="auto">
+                    <a:xfrm>
+                      <a:off x="0" y="0"/>
+                      <a:ext cx="5400000" cy="594520"/>
+                    </a:xfrm>
+                    <a:prstGeom prst="rect">
+                      <a:avLst/>
+                    </a:prstGeom>
+                    <a:ln>
+                      <a:noFill/>
+                    </a:ln>
+                    <a:extLst>
+                      <a:ext uri="{53640926-AAD7-44D8-BBD7-CCE9431645EC}">
+                        <a14:shadowObscured xmlns:a14="http://schemas.microsoft.com/office/drawing/2010/main"/>
+                      </a:ext>
+                    </a:extLst>
+                  </pic:spPr>
+                </pic:pic>
+              </a:graphicData>
+            </a:graphic>
+          </wp:inline>
+        </w:drawing>
+      </w:r>
+      <w:r>
+        <w:br/>
+      </w:r>
+    </w:p>
+    <w:p>
+      <w:pPr>
+        <w:pStyle w:val="Testo"/>
+        <w:numPr>
+          <w:ilvl w:val="0"/>
+          <w:numId w:val="1"/>
+        </w:numPr>
+      </w:pPr>
+      <w:r>
+        <w:t>calculateTourismPriority</w:t>
+      </w:r>
+      <w:r>
+        <w:t xml:space="preserve">, </w:t>
+      </w:r>
+      <w:r>
+        <w:t>serve a calcolare la priorità di visità del punto di interesse</w:t>
+      </w:r>
+      <w:r>
+        <w:t xml:space="preserve"> sulla base delle altre feature che lo caratterizzano.</w:t>
+      </w:r>
+      <w:r>
+        <w:br/>
+        <w:t>Ognuna di esse influenza in modo diverso il risultato finale, che viene successivamente salvato</w:t>
+      </w:r>
+      <w:r>
+        <w:t xml:space="preserve"> nel dizionario e utilizzato nel modulo di ricerca su grafo per garantire una soglia minima di qualità dei luoghi previsti dall’itinerario turistico.</w:t>
+      </w:r>
+      <w:r>
+        <w:br/>
+      </w:r>
+      <w:r>
+        <w:rPr>
+          <w:noProof/>
+        </w:rPr>
+        <w:drawing>
+          <wp:inline distT="0" distB="0" distL="0" distR="0" wp14:anchorId="1F083E99" wp14:editId="6EC8BAF6">
+            <wp:extent cx="5760000" cy="1807200"/>
+            <wp:effectExtent l="0" t="0" r="0" b="3175"/>
+            <wp:docPr id="842567798" name="Immagine 1" descr="Immagine che contiene testo, schermata, software, computer&#10;&#10;Descrizione generata automaticamente"/>
+            <wp:cNvGraphicFramePr>
+              <a:graphicFrameLocks xmlns:a="http://schemas.openxmlformats.org/drawingml/2006/main" noChangeAspect="1"/>
+            </wp:cNvGraphicFramePr>
+            <a:graphic xmlns:a="http://schemas.openxmlformats.org/drawingml/2006/main">
+              <a:graphicData uri="http://schemas.openxmlformats.org/drawingml/2006/picture">
+                <pic:pic xmlns:pic="http://schemas.openxmlformats.org/drawingml/2006/picture">
+                  <pic:nvPicPr>
+                    <pic:cNvPr id="842567798" name="Immagine 1" descr="Immagine che contiene testo, schermata, software, computer&#10;&#10;Descrizione generata automaticamente"/>
+                    <pic:cNvPicPr/>
+                  </pic:nvPicPr>
+                  <pic:blipFill rotWithShape="1">
+                    <a:blip r:embed="rId12"/>
+                    <a:srcRect l="6723" t="15938" r="13592" b="39568"/>
+                    <a:stretch/>
+                  </pic:blipFill>
+                  <pic:spPr bwMode="auto">
+                    <a:xfrm>
+                      <a:off x="0" y="0"/>
+                      <a:ext cx="5760000" cy="1807200"/>
+                    </a:xfrm>
+                    <a:prstGeom prst="rect">
+                      <a:avLst/>
+                    </a:prstGeom>
+                    <a:ln>
+                      <a:noFill/>
+                    </a:ln>
+                    <a:extLst>
+                      <a:ext uri="{53640926-AAD7-44D8-BBD7-CCE9431645EC}">
+                        <a14:shadowObscured xmlns:a14="http://schemas.microsoft.com/office/drawing/2010/main"/>
+                      </a:ext>
+                    </a:extLst>
+                  </pic:spPr>
+                </pic:pic>
+              </a:graphicData>
+            </a:graphic>
+          </wp:inline>
+        </w:drawing>
+      </w:r>
+    </w:p>
+    <w:p>
+      <w:pPr>
+        <w:pStyle w:val="Testo"/>
+        <w:numPr>
+          <w:ilvl w:val="0"/>
+          <w:numId w:val="1"/>
+        </w:numPr>
+      </w:pPr>
+      <w:r>
+        <w:t xml:space="preserve">calculateTimeToVisit, </w:t>
+      </w:r>
+      <w:r>
+        <w:t>si occupa di stabilire</w:t>
+      </w:r>
+      <w:r>
+        <w:t xml:space="preserve"> </w:t>
+      </w:r>
+      <w:r>
+        <w:t xml:space="preserve">il tempo necessario alla visita di un luogo, </w:t>
+      </w:r>
+      <w:r>
+        <w:t xml:space="preserve">questo è influenzato sia da aspetti strutturali (come le dimensioni) sia da </w:t>
+      </w:r>
+      <w:r>
+        <w:t>aspetti turistici (all’aumentare del tasso di turismo, il luogo risulta più affollato)</w:t>
+      </w:r>
+      <w:r>
+        <w:t>.</w:t>
+      </w:r>
+      <w:r>
+        <w:br/>
+      </w:r>
+      <w:r>
+        <w:rPr>
+          <w:noProof/>
+        </w:rPr>
+        <w:drawing>
+          <wp:inline distT="0" distB="0" distL="0" distR="0" wp14:anchorId="5FDAAC79" wp14:editId="335D893C">
+            <wp:extent cx="4320000" cy="1504800"/>
+            <wp:effectExtent l="0" t="0" r="4445" b="635"/>
+            <wp:docPr id="644964269" name="Immagine 1" descr="Immagine che contiene testo, schermata, software, computer&#10;&#10;Descrizione generata automaticamente"/>
+            <wp:cNvGraphicFramePr>
+              <a:graphicFrameLocks xmlns:a="http://schemas.openxmlformats.org/drawingml/2006/main" noChangeAspect="1"/>
+            </wp:cNvGraphicFramePr>
+            <a:graphic xmlns:a="http://schemas.openxmlformats.org/drawingml/2006/main">
+              <a:graphicData uri="http://schemas.openxmlformats.org/drawingml/2006/picture">
+                <pic:pic xmlns:pic="http://schemas.openxmlformats.org/drawingml/2006/picture">
+                  <pic:nvPicPr>
+                    <pic:cNvPr id="644964269" name="Immagine 1" descr="Immagine che contiene testo, schermata, software, computer&#10;&#10;Descrizione generata automaticamente"/>
+                    <pic:cNvPicPr/>
+                  </pic:nvPicPr>
+                  <pic:blipFill rotWithShape="1">
+                    <a:blip r:embed="rId13"/>
+                    <a:srcRect l="6475" t="44714" r="52812" b="30050"/>
+                    <a:stretch/>
+                  </pic:blipFill>
+                  <pic:spPr bwMode="auto">
+                    <a:xfrm>
+                      <a:off x="0" y="0"/>
+                      <a:ext cx="4320000" cy="1504800"/>
+                    </a:xfrm>
+                    <a:prstGeom prst="rect">
+                      <a:avLst/>
+                    </a:prstGeom>
+                    <a:ln>
+                      <a:noFill/>
+                    </a:ln>
+                    <a:extLst>
+                      <a:ext uri="{53640926-AAD7-44D8-BBD7-CCE9431645EC}">
+                        <a14:shadowObscured xmlns:a14="http://schemas.microsoft.com/office/drawing/2010/main"/>
+                      </a:ext>
+                    </a:extLst>
+                  </pic:spPr>
+                </pic:pic>
+              </a:graphicData>
+            </a:graphic>
+          </wp:inline>
+        </w:drawing>
+      </w:r>
+    </w:p>
+    <w:p>
+      <w:pPr>
+        <w:rPr>
+          <w:sz w:val="28"/>
+          <w:szCs w:val="28"/>
+        </w:rPr>
+      </w:pPr>
+    </w:p>
+    <w:p>
+      <w:pPr>
+        <w:pStyle w:val="Testo"/>
+      </w:pPr>
+      <w:r>
+        <w:t>Di seguito è presentato un pezzo di codice python con il quale viene interrogata la base di conoscenza</w:t>
+      </w:r>
+      <w:r>
+        <w:t xml:space="preserve"> per ciascuno dei punti di interesse registrati</w:t>
+      </w:r>
+      <w:r>
+        <w:t>, i risultati ricevuti vengono posti in un contenitore (result)</w:t>
+      </w:r>
+      <w:r>
+        <w:t xml:space="preserve"> e successivemente estratti e </w:t>
+      </w:r>
+      <w:r>
+        <w:t>assegnati all’omonimo attributo dell’istanza di Landmark corrispondente</w:t>
+      </w:r>
+      <w:r>
+        <w:t xml:space="preserve"> nel dizionario</w:t>
+      </w:r>
+      <w:r>
+        <w:t>.</w:t>
+      </w:r>
+    </w:p>
+    <w:p>
+      <w:pPr>
+        <w:pStyle w:val="Testo"/>
+      </w:pPr>
+      <w:r>
+        <w:rPr>
+          <w:noProof/>
+        </w:rPr>
+        <w:lastRenderedPageBreak/>
+        <w:drawing>
+          <wp:inline distT="0" distB="0" distL="0" distR="0" wp14:anchorId="6230F682" wp14:editId="4D854C9D">
+            <wp:extent cx="5400000" cy="1170000"/>
+            <wp:effectExtent l="0" t="0" r="0" b="0"/>
+            <wp:docPr id="2085670040" name="Immagine 1" descr="Immagine che contiene elettronica, testo, computer, schermata&#10;&#10;Descrizione generata automaticamente"/>
+            <wp:cNvGraphicFramePr>
+              <a:graphicFrameLocks xmlns:a="http://schemas.openxmlformats.org/drawingml/2006/main" noChangeAspect="1"/>
+            </wp:cNvGraphicFramePr>
+            <a:graphic xmlns:a="http://schemas.openxmlformats.org/drawingml/2006/main">
+              <a:graphicData uri="http://schemas.openxmlformats.org/drawingml/2006/picture">
+                <pic:pic xmlns:pic="http://schemas.openxmlformats.org/drawingml/2006/picture">
+                  <pic:nvPicPr>
+                    <pic:cNvPr id="2085670040" name="Immagine 1" descr="Immagine che contiene elettronica, testo, computer, schermata&#10;&#10;Descrizione generata automaticamente"/>
+                    <pic:cNvPicPr/>
+                  </pic:nvPicPr>
+                  <pic:blipFill rotWithShape="1">
+                    <a:blip r:embed="rId14"/>
+                    <a:srcRect l="6474" t="43166" r="52189" b="40896"/>
+                    <a:stretch/>
+                  </pic:blipFill>
+                  <pic:spPr bwMode="auto">
+                    <a:xfrm>
+                      <a:off x="0" y="0"/>
+                      <a:ext cx="5400000" cy="1170000"/>
+                    </a:xfrm>
+                    <a:prstGeom prst="rect">
+                      <a:avLst/>
+                    </a:prstGeom>
+                    <a:ln>
+                      <a:noFill/>
+                    </a:ln>
+                    <a:extLst>
+                      <a:ext uri="{53640926-AAD7-44D8-BBD7-CCE9431645EC}">
+                        <a14:shadowObscured xmlns:a14="http://schemas.microsoft.com/office/drawing/2010/main"/>
+                      </a:ext>
+                    </a:extLst>
+                  </pic:spPr>
+                </pic:pic>
+              </a:graphicData>
+            </a:graphic>
+          </wp:inline>
+        </w:drawing>
+      </w:r>
+    </w:p>
+    <w:p>
+      <w:pPr>
+        <w:pStyle w:val="Testo"/>
+      </w:pPr>
+      <w:r>
+        <w:t>Anche le interrogazioni che restituiscono risultati di diverso tipo (ad esempio booleani) seguono un ragionamento analogo.</w:t>
+      </w:r>
+    </w:p>
+    <w:p>
+      <w:pPr>
+        <w:pStyle w:val="Testo"/>
+      </w:pPr>
+      <w:r>
+        <w:rPr>
+          <w:noProof/>
+        </w:rPr>
+        <w:drawing>
+          <wp:inline distT="0" distB="0" distL="0" distR="0" wp14:anchorId="743E4E8D" wp14:editId="18B0DD1F">
+            <wp:extent cx="4680000" cy="1404000"/>
+            <wp:effectExtent l="0" t="0" r="6350" b="5715"/>
+            <wp:docPr id="1505950425" name="Immagine 1" descr="Immagine che contiene testo, schermata, software, computer&#10;&#10;Descrizione generata automaticamente"/>
+            <wp:cNvGraphicFramePr>
+              <a:graphicFrameLocks xmlns:a="http://schemas.openxmlformats.org/drawingml/2006/main" noChangeAspect="1"/>
+            </wp:cNvGraphicFramePr>
+            <a:graphic xmlns:a="http://schemas.openxmlformats.org/drawingml/2006/main">
+              <a:graphicData uri="http://schemas.openxmlformats.org/drawingml/2006/picture">
+                <pic:pic xmlns:pic="http://schemas.openxmlformats.org/drawingml/2006/picture">
+                  <pic:nvPicPr>
+                    <pic:cNvPr id="1505950425" name="Immagine 1" descr="Immagine che contiene testo, schermata, software, computer&#10;&#10;Descrizione generata automaticamente"/>
+                    <pic:cNvPicPr/>
+                  </pic:nvPicPr>
+                  <pic:blipFill rotWithShape="1">
+                    <a:blip r:embed="rId15"/>
+                    <a:srcRect l="6225" t="40952" r="60158" b="41118"/>
+                    <a:stretch/>
+                  </pic:blipFill>
+                  <pic:spPr bwMode="auto">
+                    <a:xfrm>
+                      <a:off x="0" y="0"/>
+                      <a:ext cx="4680000" cy="1404000"/>
+                    </a:xfrm>
+                    <a:prstGeom prst="rect">
+                      <a:avLst/>
+                    </a:prstGeom>
+                    <a:ln>
+                      <a:noFill/>
+                    </a:ln>
+                    <a:extLst>
+                      <a:ext uri="{53640926-AAD7-44D8-BBD7-CCE9431645EC}">
+                        <a14:shadowObscured xmlns:a14="http://schemas.microsoft.com/office/drawing/2010/main"/>
+                      </a:ext>
+                    </a:extLst>
+                  </pic:spPr>
+                </pic:pic>
+              </a:graphicData>
+            </a:graphic>
+          </wp:inline>
+        </w:drawing>
+      </w:r>
+    </w:p>
+    <w:p>
+      <w:pPr>
+        <w:pStyle w:val="Testo"/>
+      </w:pPr>
+    </w:p>
+    <w:p>
+      <w:pPr>
+        <w:pStyle w:val="Testo"/>
+      </w:pPr>
+      <w:r>
+        <w:t xml:space="preserve">Infine, il dizionario contenente tutte le istanze di Landmark è stato aggiornato, con tutti i </w:t>
+      </w:r>
+      <w:r>
+        <w:t xml:space="preserve">valori delle nuove feature </w:t>
+      </w:r>
+      <w:r>
+        <w:t>a disposizione, e serializzato per poter essere utilizzato nei successivi moduli del progetto.</w:t>
+      </w:r>
+    </w:p>
+    <w:p>
+      <w:pPr>
+        <w:pStyle w:val="Testo"/>
+      </w:pPr>
     </w:p>
     <w:p>
       <w:pPr>
         <w:pStyle w:val="Sottotitolino"/>
         <w:outlineLvl w:val="1"/>
       </w:pPr>
-      <w:bookmarkStart w:id="11" w:name="_Toc136277296"/>
+      <w:bookmarkStart w:id="12" w:name="_Toc137745247"/>
       <w:r>
         <w:t>Strumenti utilizzati</w:t>
       </w:r>
-      <w:bookmarkEnd w:id="11"/>
-    </w:p>
-    <w:p>
-      <w:pPr>
-        <w:pStyle w:val="Testo"/>
-      </w:pPr>
-      <w:r>
-        <w:t>La raccolta dei dati utili è stata effettuata mediante l’impiego di una API a pagamento messa a disposizione da Google Places (la piattaforma di Google Maps): nearbysearch.</w:t>
+      <w:bookmarkEnd w:id="12"/>
+    </w:p>
+    <w:p>
+      <w:pPr>
+        <w:pStyle w:val="Testo"/>
+      </w:pPr>
+      <w:r>
+        <w:t xml:space="preserve">La raccolta dei dati utili è stata effettuata mediante l’impiego di una API a pagamento messa a disposizione da Google Places (la piattaforma di Google Maps): </w:t>
+      </w:r>
+      <w:r>
+        <w:rPr>
+          <w:b/>
+          <w:bCs/>
+        </w:rPr>
+        <w:t>nearbysearch</w:t>
+      </w:r>
+      <w:r>
+        <w:t>, e</w:t>
+      </w:r>
+      <w:r>
+        <w:t xml:space="preserve">ssa </w:t>
+      </w:r>
+      <w:r>
+        <w:t>consente di recuperare una lista di luoghi nelle vicinanze di una determinata posizione geografica</w:t>
+      </w:r>
+      <w:r>
+        <w:t>.</w:t>
+      </w:r>
+    </w:p>
+    <w:p>
+      <w:pPr>
+        <w:pStyle w:val="Testo"/>
+      </w:pPr>
+      <w:r>
+        <w:t>Per il suo utilizzo è stat</w:t>
+      </w:r>
+      <w:r>
+        <w:t>o necessario</w:t>
+      </w:r>
+      <w:r>
+        <w:t xml:space="preserve"> genera</w:t>
+      </w:r>
+      <w:r>
+        <w:t>re</w:t>
+      </w:r>
+      <w:r>
+        <w:t xml:space="preserve"> </w:t>
+      </w:r>
+      <w:r>
+        <w:t>(</w:t>
+      </w:r>
+      <w:r>
+        <w:t>gratuitamente</w:t>
+      </w:r>
+      <w:r>
+        <w:t>)</w:t>
+      </w:r>
+      <w:r>
+        <w:t xml:space="preserve"> una API-Key</w:t>
+      </w:r>
+      <w:r>
+        <w:t xml:space="preserve"> della durata di pochi mesi</w:t>
+      </w:r>
+      <w:r>
+        <w:t xml:space="preserve"> ed è stata impiegata la </w:t>
+      </w:r>
+      <w:r>
+        <w:rPr>
+          <w:b/>
+          <w:bCs/>
+        </w:rPr>
+        <w:t>libreria Requests</w:t>
+      </w:r>
+      <w:r>
+        <w:t xml:space="preserve"> fornita da Python</w:t>
+      </w:r>
+      <w:r>
+        <w:t>.</w:t>
+      </w:r>
+    </w:p>
+    <w:p>
+      <w:pPr>
+        <w:pStyle w:val="Testo"/>
+      </w:pPr>
+    </w:p>
+    <w:p>
+      <w:pPr>
+        <w:pStyle w:val="Testo"/>
+      </w:pPr>
+      <w:r>
+        <w:rPr>
+          <w:noProof/>
+        </w:rPr>
+        <w:drawing>
+          <wp:inline distT="0" distB="0" distL="0" distR="0" wp14:anchorId="541033B3" wp14:editId="1327F8A8">
+            <wp:extent cx="6120130" cy="669352"/>
+            <wp:effectExtent l="0" t="0" r="0" b="0"/>
+            <wp:docPr id="1334138435" name="Immagine 1" descr="Immagine che contiene testo, schermata, software, computer&#10;&#10;Descrizione generata automaticamente"/>
+            <wp:cNvGraphicFramePr>
+              <a:graphicFrameLocks xmlns:a="http://schemas.openxmlformats.org/drawingml/2006/main" noChangeAspect="1"/>
+            </wp:cNvGraphicFramePr>
+            <a:graphic xmlns:a="http://schemas.openxmlformats.org/drawingml/2006/main">
+              <a:graphicData uri="http://schemas.openxmlformats.org/drawingml/2006/picture">
+                <pic:pic xmlns:pic="http://schemas.openxmlformats.org/drawingml/2006/picture">
+                  <pic:nvPicPr>
+                    <pic:cNvPr id="1334138435" name="Immagine 1" descr="Immagine che contiene testo, schermata, software, computer&#10;&#10;Descrizione generata automaticamente"/>
+                    <pic:cNvPicPr>
+                      <a:picLocks noChangeAspect="1" noChangeArrowheads="1"/>
+                    </pic:cNvPicPr>
+                  </pic:nvPicPr>
+                  <pic:blipFill rotWithShape="1">
+                    <a:blip r:embed="rId16" cstate="print">
+                      <a:extLst>
+                        <a:ext uri="{28A0092B-C50C-407E-A947-70E740481C1C}">
+                          <a14:useLocalDpi xmlns:a14="http://schemas.microsoft.com/office/drawing/2010/main" val="0"/>
+                        </a:ext>
+                      </a:extLst>
+                    </a:blip>
+                    <a:srcRect l="6375" t="36222" r="13750" b="48222"/>
+                    <a:stretch/>
+                  </pic:blipFill>
+                  <pic:spPr bwMode="auto">
+                    <a:xfrm>
+                      <a:off x="0" y="0"/>
+                      <a:ext cx="6120130" cy="669352"/>
+                    </a:xfrm>
+                    <a:prstGeom prst="rect">
+                      <a:avLst/>
+                    </a:prstGeom>
+                    <a:noFill/>
+                    <a:ln>
+                      <a:noFill/>
+                    </a:ln>
+                    <a:extLst>
+                      <a:ext uri="{53640926-AAD7-44D8-BBD7-CCE9431645EC}">
+                        <a14:shadowObscured xmlns:a14="http://schemas.microsoft.com/office/drawing/2010/main"/>
+                      </a:ext>
+                    </a:extLst>
+                  </pic:spPr>
+                </pic:pic>
+              </a:graphicData>
+            </a:graphic>
+          </wp:inline>
+        </w:drawing>
       </w:r>
       <w:r>
         <w:br/>
       </w:r>
       <w:r>
-        <w:t>Essa si</w:t>
-      </w:r>
+        <w:t>La chiamata richiede diversi parametri per restituire i risultati corretti</w:t>
+      </w:r>
+      <w:r>
+        <w:t xml:space="preserve">, di seguito sono citati quelli </w:t>
+      </w:r>
+      <w:r>
+        <w:t xml:space="preserve">impiegati nel </w:t>
+      </w:r>
+      <w:r>
+        <w:t xml:space="preserve">corrente </w:t>
+      </w:r>
+      <w:r>
+        <w:t>caso di studio</w:t>
+      </w:r>
+      <w:r>
+        <w:t>:</w:t>
+      </w:r>
+    </w:p>
+    <w:p>
+      <w:pPr>
+        <w:pStyle w:val="Testo"/>
+        <w:numPr>
+          <w:ilvl w:val="0"/>
+          <w:numId w:val="1"/>
+        </w:numPr>
+      </w:pPr>
+      <w:r>
+        <w:t>API-Key</w:t>
+      </w:r>
+    </w:p>
+    <w:p>
+      <w:pPr>
+        <w:pStyle w:val="Testo"/>
+        <w:numPr>
+          <w:ilvl w:val="0"/>
+          <w:numId w:val="1"/>
+        </w:numPr>
+      </w:pPr>
+      <w:r>
+        <w:lastRenderedPageBreak/>
+        <w:t>Le c</w:t>
+      </w:r>
+      <w:r>
+        <w:t>oordinate</w:t>
+      </w:r>
+      <w:r>
+        <w:t xml:space="preserve"> di latitudine e longitudine del centro di ricerca, a partire dal quale sono stati individuati i risultati.</w:t>
+      </w:r>
+    </w:p>
+    <w:p>
+      <w:pPr>
+        <w:pStyle w:val="Testo"/>
+        <w:numPr>
+          <w:ilvl w:val="0"/>
+          <w:numId w:val="1"/>
+        </w:numPr>
+      </w:pPr>
+      <w:r>
+        <w:t>Il raggio massimo di estensione della ricerca</w:t>
+      </w:r>
+      <w:r>
+        <w:t xml:space="preserve"> dei luoghi</w:t>
+      </w:r>
+      <w:r>
+        <w:t>.</w:t>
+      </w:r>
+    </w:p>
+    <w:p>
+      <w:pPr>
+        <w:pStyle w:val="Testo"/>
+        <w:numPr>
+          <w:ilvl w:val="0"/>
+          <w:numId w:val="1"/>
+        </w:numPr>
+      </w:pPr>
+      <w:r>
+        <w:t>Il t</w:t>
+      </w:r>
+      <w:r>
+        <w:t>ipo</w:t>
+      </w:r>
+      <w:r>
+        <w:t xml:space="preserve"> </w:t>
+      </w:r>
+      <w:r>
+        <w:t>dei luoghi</w:t>
+      </w:r>
+      <w:r>
+        <w:t>, espresso mediante una parola chiave,</w:t>
+      </w:r>
+      <w:r>
+        <w:t xml:space="preserve"> sulla base del quale viene effettuto il filtraggio</w:t>
+      </w:r>
+      <w:r>
+        <w:t>, allo scopo di ottenere risultati specifici.</w:t>
+      </w:r>
+    </w:p>
+    <w:p>
+      <w:pPr>
+        <w:pStyle w:val="Testo"/>
+      </w:pPr>
+    </w:p>
+    <w:p>
+      <w:pPr>
+        <w:pStyle w:val="Testo"/>
+      </w:pPr>
+      <w:r>
+        <w:t xml:space="preserve">La risposta risultante della chiamata </w:t>
+      </w:r>
+      <w:r>
+        <w:t>viene restituita in formato json e contiene al suo interno numerosi attributi, tra questi ne sono stati selezionati ed estratti alcuni utili allo scopo dell’applicativo:</w:t>
+      </w:r>
+    </w:p>
+    <w:p>
+      <w:pPr>
+        <w:pStyle w:val="Testo"/>
+        <w:numPr>
+          <w:ilvl w:val="0"/>
+          <w:numId w:val="1"/>
+        </w:numPr>
+      </w:pPr>
+      <w:r>
+        <w:t>place_id, un identificativo</w:t>
+      </w:r>
+      <w:r>
+        <w:t xml:space="preserve"> </w:t>
+      </w:r>
+      <w:r>
+        <w:t xml:space="preserve">che viene assegnato ad ogni elemento registrato </w:t>
+      </w:r>
+      <w:r>
+        <w:t>sulla piattaforma</w:t>
+      </w:r>
+      <w:r>
+        <w:t xml:space="preserve"> Google</w:t>
+      </w:r>
+      <w:r>
+        <w:t>.</w:t>
+      </w:r>
+    </w:p>
+    <w:p>
+      <w:pPr>
+        <w:pStyle w:val="Testo"/>
+        <w:numPr>
+          <w:ilvl w:val="0"/>
+          <w:numId w:val="1"/>
+        </w:numPr>
+      </w:pPr>
+      <w:r>
+        <w:t>user_ratings_total,</w:t>
+      </w:r>
+      <w:r>
+        <w:t xml:space="preserve"> un intero che rappresenta la quantità di recensioni degli utenti</w:t>
+      </w:r>
+      <w:r>
+        <w:t xml:space="preserve"> relative all’elemento.</w:t>
+      </w:r>
+    </w:p>
+    <w:p>
+      <w:pPr>
+        <w:pStyle w:val="Testo"/>
+        <w:numPr>
+          <w:ilvl w:val="0"/>
+          <w:numId w:val="1"/>
+        </w:numPr>
+      </w:pPr>
+      <w:r>
+        <w:t>name, il nome del luogo.</w:t>
+      </w:r>
+    </w:p>
+    <w:p>
+      <w:pPr>
+        <w:pStyle w:val="Testo"/>
+        <w:numPr>
+          <w:ilvl w:val="0"/>
+          <w:numId w:val="1"/>
+        </w:numPr>
+      </w:pPr>
+      <w:r>
+        <w:t xml:space="preserve">geometry.location.lat e geometry.location.lon, le coordinate spaziali del luogo in formato </w:t>
+      </w:r>
+      <w:r>
+        <w:t>decimale.</w:t>
+      </w:r>
+    </w:p>
+    <w:p>
+      <w:pPr>
+        <w:pStyle w:val="Testo"/>
+        <w:numPr>
+          <w:ilvl w:val="0"/>
+          <w:numId w:val="1"/>
+        </w:numPr>
+      </w:pPr>
+      <w:r>
+        <w:t>rating, la media delle votazioni (da 1 a 5) contenute nelle recensioni.</w:t>
+      </w:r>
+    </w:p>
+    <w:p>
+      <w:pPr>
+        <w:pStyle w:val="Testo"/>
+      </w:pPr>
+      <w:r>
+        <w:t xml:space="preserve">Le restanti caratteristiche dei punti di interesse, come suggerito dal , </w:t>
+      </w:r>
+      <w:r>
+        <w:t>per via della difficoltà di reperimento, sono state generate casualmente</w:t>
+      </w:r>
+      <w:r>
+        <w:t xml:space="preserve"> mediante la </w:t>
+      </w:r>
+      <w:r>
+        <w:rPr>
+          <w:b/>
+          <w:bCs/>
+        </w:rPr>
+        <w:t>libreria random</w:t>
+      </w:r>
+      <w:r>
+        <w:t xml:space="preserve"> messa a disposione da python.</w:t>
+      </w:r>
+      <w:r>
+        <w:t xml:space="preserve"> Ovviamente la generazione casuale ha tenuto conto di intervalli verosimili dei valori delle feature.</w:t>
+      </w:r>
+    </w:p>
+    <w:p>
+      <w:pPr>
+        <w:pStyle w:val="Testo"/>
+      </w:pPr>
+    </w:p>
+    <w:p>
+      <w:pPr>
+        <w:pStyle w:val="Testo"/>
+      </w:pPr>
+      <w:r>
+        <w:t xml:space="preserve">Per la rappresentazione della conoscenza e la sua successiva interrogazione si è deciso di utilizzare il </w:t>
+      </w:r>
+      <w:r>
+        <w:rPr>
+          <w:b/>
+          <w:bCs/>
+        </w:rPr>
+        <w:t>linguaggio Prolog</w:t>
+      </w:r>
+      <w:r>
+        <w:t xml:space="preserve">, </w:t>
+      </w:r>
+      <w:r>
+        <w:t>un linguaggio di programmazione logico basato</w:t>
+      </w:r>
+      <w:r>
+        <w:t xml:space="preserve"> su predicati, che rappresentano fatti o relazioni tra oggetti.</w:t>
+      </w:r>
+      <w:r>
+        <w:t xml:space="preserve"> Un programma Prolog è costituito da un insieme di predicati e regole, queste ultime vengono utilizzate per derivare nuovi fatti o per risolvere interrogazioni sulla base di conoscenza.</w:t>
+      </w:r>
+    </w:p>
+    <w:p>
+      <w:pPr>
+        <w:pStyle w:val="Testo"/>
+      </w:pPr>
     </w:p>
     <w:p>
       <w:pPr>
         <w:pStyle w:val="Sottotitolino"/>
         <w:outlineLvl w:val="1"/>
       </w:pPr>
-      <w:bookmarkStart w:id="12" w:name="_Toc136277297"/>
+      <w:bookmarkStart w:id="13" w:name="_Toc137745248"/>
       <w:r>
         <w:t>Decisioni di progetto</w:t>
       </w:r>
-      <w:bookmarkEnd w:id="12"/>
-    </w:p>
-    <w:p>
-      <w:pPr>
-        <w:pStyle w:val="Testo"/>
-      </w:pPr>
+      <w:bookmarkEnd w:id="13"/>
+    </w:p>
+    <w:p>
+      <w:pPr>
+        <w:pStyle w:val="Testo"/>
+      </w:pPr>
+      <w:r>
+        <w:rPr>
+          <w:highlight w:val="yellow"/>
+        </w:rPr>
+        <w:t>spiegare le chiamate multiple</w:t>
+      </w:r>
+    </w:p>
+    <w:p>
+      <w:pPr>
+        <w:pStyle w:val="Testo"/>
+      </w:pPr>
+      <w:r>
+        <w:rPr>
+          <w:highlight w:val="yellow"/>
+        </w:rPr>
+        <w:lastRenderedPageBreak/>
+        <w:t>spiegare in base a cosa è stato scelto il “centro turistico esatto di roma”</w:t>
+      </w:r>
+    </w:p>
+    <w:p>
+      <w:pPr>
+        <w:pStyle w:val="Testo"/>
+      </w:pPr>
+      <w:r>
+        <w:rPr>
+          <w:highlight w:val="yellow"/>
+        </w:rPr>
+        <w:t>spiegare perché abbiamo usato write e read invece di assertz</w:t>
+      </w:r>
+    </w:p>
+    <w:p>
+      <w:pPr>
+        <w:rPr>
+          <w:sz w:val="28"/>
+          <w:szCs w:val="28"/>
+        </w:rPr>
+      </w:pPr>
+      <w:r>
+        <w:br w:type="page"/>
+      </w:r>
+    </w:p>
+    <w:p>
+      <w:pPr>
+        <w:pStyle w:val="Titolino"/>
+        <w:outlineLvl w:val="0"/>
+      </w:pPr>
+      <w:bookmarkStart w:id="14" w:name="_Toc137745250"/>
+      <w:r>
+        <w:lastRenderedPageBreak/>
+        <w:t xml:space="preserve">Problema di </w:t>
+      </w:r>
+      <w:r>
+        <w:t>ricerca</w:t>
+      </w:r>
+      <w:r>
+        <w:t xml:space="preserve"> su grafo</w:t>
+      </w:r>
+      <w:bookmarkEnd w:id="14"/>
     </w:p>
     <w:p>
       <w:pPr>
         <w:pStyle w:val="Sottotitolino"/>
         <w:outlineLvl w:val="1"/>
       </w:pPr>
-      <w:bookmarkStart w:id="13" w:name="_Toc136277298"/>
+      <w:bookmarkStart w:id="15" w:name="_Toc137745251"/>
+      <w:r>
+        <w:t>Sommario</w:t>
+      </w:r>
+      <w:bookmarkEnd w:id="15"/>
+    </w:p>
+    <w:p>
+      <w:pPr>
+        <w:pStyle w:val="Testo"/>
+      </w:pPr>
+    </w:p>
+    <w:p>
+      <w:pPr>
+        <w:pStyle w:val="Sottotitolino"/>
+        <w:outlineLvl w:val="1"/>
+      </w:pPr>
+      <w:bookmarkStart w:id="16" w:name="_Toc137745252"/>
+      <w:r>
+        <w:t>Strumenti utilizzati</w:t>
+      </w:r>
+      <w:bookmarkEnd w:id="16"/>
+    </w:p>
+    <w:p>
+      <w:pPr>
+        <w:pStyle w:val="Testo"/>
+      </w:pPr>
+    </w:p>
+    <w:p>
+      <w:pPr>
+        <w:pStyle w:val="Sottotitolino"/>
+        <w:outlineLvl w:val="1"/>
+      </w:pPr>
+      <w:bookmarkStart w:id="17" w:name="_Toc137745253"/>
+      <w:r>
+        <w:t>Decisioni di progetto</w:t>
+      </w:r>
+      <w:bookmarkEnd w:id="17"/>
+    </w:p>
+    <w:p>
+      <w:pPr>
+        <w:pStyle w:val="Testo"/>
+      </w:pPr>
+    </w:p>
+    <w:p>
+      <w:pPr>
+        <w:pStyle w:val="Sottotitolino"/>
+        <w:outlineLvl w:val="1"/>
+      </w:pPr>
+      <w:bookmarkStart w:id="18" w:name="_Toc137745254"/>
       <w:r>
         <w:t>Valutazioni</w:t>
       </w:r>
-      <w:bookmarkEnd w:id="13"/>
+      <w:bookmarkEnd w:id="18"/>
     </w:p>
     <w:p>
       <w:pPr>
@@ -2025,23 +4183,26 @@
         <w:pStyle w:val="Titolino"/>
         <w:outlineLvl w:val="0"/>
       </w:pPr>
-      <w:bookmarkStart w:id="14" w:name="_Toc136277299"/>
+      <w:bookmarkStart w:id="19" w:name="_Toc137745255"/>
       <w:r>
         <w:lastRenderedPageBreak/>
-        <w:t>Problema di ottimizzazione su grafo</w:t>
-      </w:r>
-      <w:bookmarkEnd w:id="14"/>
+        <w:t>Apprendimento supervisionato</w:t>
+      </w:r>
+      <w:r>
+        <w:t xml:space="preserve"> (regressione)</w:t>
+      </w:r>
+      <w:bookmarkEnd w:id="19"/>
     </w:p>
     <w:p>
       <w:pPr>
         <w:pStyle w:val="Sottotitolino"/>
         <w:outlineLvl w:val="1"/>
       </w:pPr>
-      <w:bookmarkStart w:id="15" w:name="_Toc136277300"/>
+      <w:bookmarkStart w:id="20" w:name="_Toc137745256"/>
       <w:r>
         <w:t>Sommario</w:t>
       </w:r>
-      <w:bookmarkEnd w:id="15"/>
+      <w:bookmarkEnd w:id="20"/>
     </w:p>
     <w:p>
       <w:pPr>
@@ -2053,11 +4214,11 @@
         <w:pStyle w:val="Sottotitolino"/>
         <w:outlineLvl w:val="1"/>
       </w:pPr>
-      <w:bookmarkStart w:id="16" w:name="_Toc136277301"/>
+      <w:bookmarkStart w:id="21" w:name="_Toc137745257"/>
       <w:r>
         <w:t>Strumenti utilizzati</w:t>
       </w:r>
-      <w:bookmarkEnd w:id="16"/>
+      <w:bookmarkEnd w:id="21"/>
     </w:p>
     <w:p>
       <w:pPr>
@@ -2069,11 +4230,11 @@
         <w:pStyle w:val="Sottotitolino"/>
         <w:outlineLvl w:val="1"/>
       </w:pPr>
-      <w:bookmarkStart w:id="17" w:name="_Toc136277302"/>
+      <w:bookmarkStart w:id="22" w:name="_Toc137745258"/>
       <w:r>
         <w:t>Decisioni di progetto</w:t>
       </w:r>
-      <w:bookmarkEnd w:id="17"/>
+      <w:bookmarkEnd w:id="22"/>
     </w:p>
     <w:p>
       <w:pPr>
@@ -2085,11 +4246,11 @@
         <w:pStyle w:val="Sottotitolino"/>
         <w:outlineLvl w:val="1"/>
       </w:pPr>
-      <w:bookmarkStart w:id="18" w:name="_Toc136277303"/>
+      <w:bookmarkStart w:id="23" w:name="_Toc137745259"/>
       <w:r>
         <w:t>Valutazioni</w:t>
       </w:r>
-      <w:bookmarkEnd w:id="18"/>
+      <w:bookmarkEnd w:id="23"/>
     </w:p>
     <w:p>
       <w:pPr>
@@ -2112,71 +4273,15 @@
         <w:pStyle w:val="Titolino"/>
         <w:outlineLvl w:val="0"/>
       </w:pPr>
-      <w:bookmarkStart w:id="19" w:name="_Toc136277304"/>
+      <w:bookmarkStart w:id="24" w:name="_Toc137745260"/>
       <w:r>
         <w:lastRenderedPageBreak/>
-        <w:t>Apprendimento supervisionato</w:t>
-      </w:r>
-      <w:bookmarkEnd w:id="19"/>
-    </w:p>
-    <w:p>
-      <w:pPr>
-        <w:pStyle w:val="Sottotitolino"/>
-        <w:outlineLvl w:val="1"/>
-      </w:pPr>
-      <w:bookmarkStart w:id="20" w:name="_Toc136277305"/>
-      <w:r>
-        <w:t>Sommario</w:t>
-      </w:r>
-      <w:bookmarkEnd w:id="20"/>
-    </w:p>
-    <w:p>
-      <w:pPr>
-        <w:pStyle w:val="Testo"/>
-      </w:pPr>
-    </w:p>
-    <w:p>
-      <w:pPr>
-        <w:pStyle w:val="Sottotitolino"/>
-        <w:outlineLvl w:val="1"/>
-      </w:pPr>
-      <w:bookmarkStart w:id="21" w:name="_Toc136277306"/>
-      <w:r>
-        <w:t>Strumenti utilizzati</w:t>
-      </w:r>
-      <w:bookmarkEnd w:id="21"/>
-    </w:p>
-    <w:p>
-      <w:pPr>
-        <w:pStyle w:val="Testo"/>
-      </w:pPr>
-    </w:p>
-    <w:p>
-      <w:pPr>
-        <w:pStyle w:val="Sottotitolino"/>
-        <w:outlineLvl w:val="1"/>
-      </w:pPr>
-      <w:bookmarkStart w:id="22" w:name="_Toc136277307"/>
-      <w:r>
-        <w:t>Decisioni di progetto</w:t>
-      </w:r>
-      <w:bookmarkEnd w:id="22"/>
-    </w:p>
-    <w:p>
-      <w:pPr>
-        <w:pStyle w:val="Testo"/>
-      </w:pPr>
-    </w:p>
-    <w:p>
-      <w:pPr>
-        <w:pStyle w:val="Sottotitolino"/>
-        <w:outlineLvl w:val="1"/>
-      </w:pPr>
-      <w:bookmarkStart w:id="23" w:name="_Toc136277308"/>
-      <w:r>
-        <w:t>Valutazioni</w:t>
-      </w:r>
-      <w:bookmarkEnd w:id="23"/>
+        <w:t>Conclusioni</w:t>
+      </w:r>
+      <w:r>
+        <w:t xml:space="preserve"> e sviluppi futuri</w:t>
+      </w:r>
+      <w:bookmarkEnd w:id="24"/>
     </w:p>
     <w:p>
       <w:pPr>
@@ -2199,35 +4304,7 @@
         <w:pStyle w:val="Titolino"/>
         <w:outlineLvl w:val="0"/>
       </w:pPr>
-      <w:bookmarkStart w:id="24" w:name="_Toc136277309"/>
-      <w:r>
-        <w:lastRenderedPageBreak/>
-        <w:t>Conclusioni</w:t>
-      </w:r>
-      <w:bookmarkEnd w:id="24"/>
-    </w:p>
-    <w:p>
-      <w:pPr>
-        <w:pStyle w:val="Testo"/>
-      </w:pPr>
-    </w:p>
-    <w:p>
-      <w:pPr>
-        <w:rPr>
-          <w:sz w:val="28"/>
-          <w:szCs w:val="28"/>
-        </w:rPr>
-      </w:pPr>
-      <w:r>
-        <w:br w:type="page"/>
-      </w:r>
-    </w:p>
-    <w:p>
-      <w:pPr>
-        <w:pStyle w:val="Titolino"/>
-        <w:outlineLvl w:val="0"/>
-      </w:pPr>
-      <w:bookmarkStart w:id="25" w:name="_Toc136277310"/>
+      <w:bookmarkStart w:id="25" w:name="_Toc137745261"/>
       <w:r>
         <w:lastRenderedPageBreak/>
         <w:t>Riferimenti bibliografici</w:t>
@@ -2238,8 +4315,12 @@
       <w:pPr>
         <w:pStyle w:val="Testo"/>
       </w:pPr>
+      <w:r>
+        <w:t>https://developers.google.com/maps/documentation/places/web-service/search-nearby?hl=it</w:t>
+      </w:r>
     </w:p>
     <w:sectPr>
+      <w:footerReference w:type="default" r:id="rId17"/>
       <w:pgSz w:w="11906" w:h="16838"/>
       <w:pgMar w:top="1417" w:right="1134" w:bottom="1134" w:left="1134" w:header="708" w:footer="708" w:gutter="0"/>
       <w:cols w:space="708"/>
@@ -2249,8 +4330,96 @@
 </w:document>
 </file>
 
+<file path=word/endnotes.xml><?xml version="1.0" encoding="utf-8"?>
+<w:endnotes xmlns:wpc="http://schemas.microsoft.com/office/word/2010/wordprocessingCanvas" xmlns:cx="http://schemas.microsoft.com/office/drawing/2014/chartex" xmlns:cx1="http://schemas.microsoft.com/office/drawing/2015/9/8/chartex" xmlns:cx2="http://schemas.microsoft.com/office/drawing/2015/10/21/chartex" xmlns:cx3="http://schemas.microsoft.com/office/drawing/2016/5/9/chartex" xmlns:cx4="http://schemas.microsoft.com/office/drawing/2016/5/10/chartex" xmlns:cx5="http://schemas.microsoft.com/office/drawing/2016/5/11/chartex" xmlns:cx6="http://schemas.microsoft.com/office/drawing/2016/5/12/chartex" xmlns:cx7="http://schemas.microsoft.com/office/drawing/2016/5/13/chartex" xmlns:cx8="http://schemas.microsoft.com/office/drawing/2016/5/14/chartex" xmlns:mc="http://schemas.openxmlformats.org/markup-compatibility/2006" xmlns:aink="http://schemas.microsoft.com/office/drawing/2016/ink" xmlns:am3d="http://schemas.microsoft.com/office/drawing/2017/model3d" xmlns:o="urn:schemas-microsoft-com:office:office" xmlns:oel="http://schemas.microsoft.com/office/2019/extlst" xmlns:r="http://schemas.openxmlformats.org/officeDocument/2006/relationships" xmlns:m="http://schemas.openxmlformats.org/officeDocument/2006/math" xmlns:v="urn:schemas-microsoft-com:vml" xmlns:wp14="http://schemas.microsoft.com/office/word/2010/wordprocessingDrawing" xmlns:wp="http://schemas.openxmlformats.org/drawingml/2006/wordprocessingDrawing" xmlns:w10="urn:schemas-microsoft-com:office:word" xmlns:w="http://schemas.openxmlformats.org/wordprocessingml/2006/main" xmlns:w14="http://schemas.microsoft.com/office/word/2010/wordml" xmlns:w15="http://schemas.microsoft.com/office/word/2012/wordml" xmlns:w16cex="http://schemas.microsoft.com/office/word/2018/wordml/cex" xmlns:w16cid="http://schemas.microsoft.com/office/word/2016/wordml/cid" xmlns:w16="http://schemas.microsoft.com/office/word/2018/wordml" xmlns:w16sdtdh="http://schemas.microsoft.com/office/word/2020/wordml/sdtdatahash" xmlns:w16se="http://schemas.microsoft.com/office/word/2015/wordml/symex" xmlns:wpg="http://schemas.microsoft.com/office/word/2010/wordprocessingGroup" xmlns:wpi="http://schemas.microsoft.com/office/word/2010/wordprocessingInk" xmlns:wne="http://schemas.microsoft.com/office/word/2006/wordml" xmlns:wps="http://schemas.microsoft.com/office/word/2010/wordprocessingShape" mc:Ignorable="w14 w15 w16se w16cid w16 w16cex w16sdtdh wp14">
+  <w:endnote w:type="separator" w:id="-1">
+    <w:p>
+      <w:pPr>
+        <w:spacing w:after="0" w:line="240" w:lineRule="auto"/>
+      </w:pPr>
+      <w:r>
+        <w:separator/>
+      </w:r>
+    </w:p>
+  </w:endnote>
+  <w:endnote w:type="continuationSeparator" w:id="0">
+    <w:p>
+      <w:pPr>
+        <w:spacing w:after="0" w:line="240" w:lineRule="auto"/>
+      </w:pPr>
+      <w:r>
+        <w:continuationSeparator/>
+      </w:r>
+    </w:p>
+  </w:endnote>
+</w:endnotes>
+</file>
+
+<file path=word/footer1.xml><?xml version="1.0" encoding="utf-8"?>
+<w:ftr xmlns:wpc="http://schemas.microsoft.com/office/word/2010/wordprocessingCanvas" xmlns:cx="http://schemas.microsoft.com/office/drawing/2014/chartex" xmlns:cx1="http://schemas.microsoft.com/office/drawing/2015/9/8/chartex" xmlns:cx2="http://schemas.microsoft.com/office/drawing/2015/10/21/chartex" xmlns:cx3="http://schemas.microsoft.com/office/drawing/2016/5/9/chartex" xmlns:cx4="http://schemas.microsoft.com/office/drawing/2016/5/10/chartex" xmlns:cx5="http://schemas.microsoft.com/office/drawing/2016/5/11/chartex" xmlns:cx6="http://schemas.microsoft.com/office/drawing/2016/5/12/chartex" xmlns:cx7="http://schemas.microsoft.com/office/drawing/2016/5/13/chartex" xmlns:cx8="http://schemas.microsoft.com/office/drawing/2016/5/14/chartex" xmlns:mc="http://schemas.openxmlformats.org/markup-compatibility/2006" xmlns:aink="http://schemas.microsoft.com/office/drawing/2016/ink" xmlns:am3d="http://schemas.microsoft.com/office/drawing/2017/model3d" xmlns:o="urn:schemas-microsoft-com:office:office" xmlns:oel="http://schemas.microsoft.com/office/2019/extlst" xmlns:r="http://schemas.openxmlformats.org/officeDocument/2006/relationships" xmlns:m="http://schemas.openxmlformats.org/officeDocument/2006/math" xmlns:v="urn:schemas-microsoft-com:vml" xmlns:wp14="http://schemas.microsoft.com/office/word/2010/wordprocessingDrawing" xmlns:wp="http://schemas.openxmlformats.org/drawingml/2006/wordprocessingDrawing" xmlns:w10="urn:schemas-microsoft-com:office:word" xmlns:w="http://schemas.openxmlformats.org/wordprocessingml/2006/main" xmlns:w14="http://schemas.microsoft.com/office/word/2010/wordml" xmlns:w15="http://schemas.microsoft.com/office/word/2012/wordml" xmlns:w16cex="http://schemas.microsoft.com/office/word/2018/wordml/cex" xmlns:w16cid="http://schemas.microsoft.com/office/word/2016/wordml/cid" xmlns:w16="http://schemas.microsoft.com/office/word/2018/wordml" xmlns:w16sdtdh="http://schemas.microsoft.com/office/word/2020/wordml/sdtdatahash" xmlns:w16se="http://schemas.microsoft.com/office/word/2015/wordml/symex" xmlns:wpg="http://schemas.microsoft.com/office/word/2010/wordprocessingGroup" xmlns:wpi="http://schemas.microsoft.com/office/word/2010/wordprocessingInk" xmlns:wne="http://schemas.microsoft.com/office/word/2006/wordml" xmlns:wps="http://schemas.microsoft.com/office/word/2010/wordprocessingShape" mc:Ignorable="w14 w15 w16se w16cid w16 w16cex w16sdtdh wp14">
+  <w:sdt>
+    <w:sdtPr>
+      <w:id w:val="829031328"/>
+      <w:docPartObj>
+        <w:docPartGallery w:val="Page Numbers (Bottom of Page)"/>
+        <w:docPartUnique/>
+      </w:docPartObj>
+    </w:sdtPr>
+    <w:sdtEndPr/>
+    <w:sdtContent>
+      <w:p>
+        <w:pPr>
+          <w:pStyle w:val="Pidipagina"/>
+          <w:jc w:val="center"/>
+        </w:pPr>
+        <w:r>
+          <w:fldChar w:fldCharType="begin"/>
+        </w:r>
+        <w:r>
+          <w:instrText>PAGE   \* MERGEFORMAT</w:instrText>
+        </w:r>
+        <w:r>
+          <w:fldChar w:fldCharType="separate"/>
+        </w:r>
+        <w:r>
+          <w:t>2</w:t>
+        </w:r>
+        <w:r>
+          <w:fldChar w:fldCharType="end"/>
+        </w:r>
+      </w:p>
+    </w:sdtContent>
+  </w:sdt>
+</w:ftr>
+</file>
+
+<file path=word/footnotes.xml><?xml version="1.0" encoding="utf-8"?>
+<w:footnotes xmlns:wpc="http://schemas.microsoft.com/office/word/2010/wordprocessingCanvas" xmlns:cx="http://schemas.microsoft.com/office/drawing/2014/chartex" xmlns:cx1="http://schemas.microsoft.com/office/drawing/2015/9/8/chartex" xmlns:cx2="http://schemas.microsoft.com/office/drawing/2015/10/21/chartex" xmlns:cx3="http://schemas.microsoft.com/office/drawing/2016/5/9/chartex" xmlns:cx4="http://schemas.microsoft.com/office/drawing/2016/5/10/chartex" xmlns:cx5="http://schemas.microsoft.com/office/drawing/2016/5/11/chartex" xmlns:cx6="http://schemas.microsoft.com/office/drawing/2016/5/12/chartex" xmlns:cx7="http://schemas.microsoft.com/office/drawing/2016/5/13/chartex" xmlns:cx8="http://schemas.microsoft.com/office/drawing/2016/5/14/chartex" xmlns:mc="http://schemas.openxmlformats.org/markup-compatibility/2006" xmlns:aink="http://schemas.microsoft.com/office/drawing/2016/ink" xmlns:am3d="http://schemas.microsoft.com/office/drawing/2017/model3d" xmlns:o="urn:schemas-microsoft-com:office:office" xmlns:oel="http://schemas.microsoft.com/office/2019/extlst" xmlns:r="http://schemas.openxmlformats.org/officeDocument/2006/relationships" xmlns:m="http://schemas.openxmlformats.org/officeDocument/2006/math" xmlns:v="urn:schemas-microsoft-com:vml" xmlns:wp14="http://schemas.microsoft.com/office/word/2010/wordprocessingDrawing" xmlns:wp="http://schemas.openxmlformats.org/drawingml/2006/wordprocessingDrawing" xmlns:w10="urn:schemas-microsoft-com:office:word" xmlns:w="http://schemas.openxmlformats.org/wordprocessingml/2006/main" xmlns:w14="http://schemas.microsoft.com/office/word/2010/wordml" xmlns:w15="http://schemas.microsoft.com/office/word/2012/wordml" xmlns:w16cex="http://schemas.microsoft.com/office/word/2018/wordml/cex" xmlns:w16cid="http://schemas.microsoft.com/office/word/2016/wordml/cid" xmlns:w16="http://schemas.microsoft.com/office/word/2018/wordml" xmlns:w16sdtdh="http://schemas.microsoft.com/office/word/2020/wordml/sdtdatahash" xmlns:w16se="http://schemas.microsoft.com/office/word/2015/wordml/symex" xmlns:wpg="http://schemas.microsoft.com/office/word/2010/wordprocessingGroup" xmlns:wpi="http://schemas.microsoft.com/office/word/2010/wordprocessingInk" xmlns:wne="http://schemas.microsoft.com/office/word/2006/wordml" xmlns:wps="http://schemas.microsoft.com/office/word/2010/wordprocessingShape" mc:Ignorable="w14 w15 w16se w16cid w16 w16cex w16sdtdh wp14">
+  <w:footnote w:type="separator" w:id="-1">
+    <w:p>
+      <w:pPr>
+        <w:spacing w:after="0" w:line="240" w:lineRule="auto"/>
+      </w:pPr>
+      <w:r>
+        <w:separator/>
+      </w:r>
+    </w:p>
+  </w:footnote>
+  <w:footnote w:type="continuationSeparator" w:id="0">
+    <w:p>
+      <w:pPr>
+        <w:spacing w:after="0" w:line="240" w:lineRule="auto"/>
+      </w:pPr>
+      <w:r>
+        <w:continuationSeparator/>
+      </w:r>
+    </w:p>
+  </w:footnote>
+</w:footnotes>
+</file>
+
 <file path=word/numbering.xml><?xml version="1.0" encoding="utf-8"?>
-<w:numbering xmlns:wpc="http://schemas.microsoft.com/office/word/2010/wordprocessingCanvas" xmlns:cx="http://schemas.microsoft.com/office/drawing/2014/chartex" xmlns:cx1="http://schemas.microsoft.com/office/drawing/2015/9/8/chartex" xmlns:cx2="http://schemas.microsoft.com/office/drawing/2015/10/21/chartex" xmlns:cx3="http://schemas.microsoft.com/office/drawing/2016/5/9/chartex" xmlns:cx4="http://schemas.microsoft.com/office/drawing/2016/5/10/chartex" xmlns:cx5="http://schemas.microsoft.com/office/drawing/2016/5/11/chartex" xmlns:cx6="http://schemas.microsoft.com/office/drawing/2016/5/12/chartex" xmlns:cx7="http://schemas.microsoft.com/office/drawing/2016/5/13/chartex" xmlns:cx8="http://schemas.microsoft.com/office/drawing/2016/5/14/chartex" xmlns:mc="http://schemas.openxmlformats.org/markup-compatibility/2006" xmlns:aink="http://schemas.microsoft.com/office/drawing/2016/ink" xmlns:am3d="http://schemas.microsoft.com/office/drawing/2017/model3d" xmlns:o="urn:schemas-microsoft-com:office:office" xmlns:oel="http://schemas.microsoft.com/office/2019/extlst" xmlns:r="http://schemas.openxmlformats.org/officeDocument/2006/relationships" xmlns:m="http://schemas.openxmlformats.org/officeDocument/2006/math" xmlns:v="urn:schemas-microsoft-com:vml" xmlns:wp14="http://schemas.microsoft.com/office/word/2010/wordprocessingDrawing" xmlns:wp="http://schemas.openxmlformats.org/drawingml/2006/wordprocessingDrawing" xmlns:w10="urn:schemas-microsoft-com:office:word" xmlns:w="http://schemas.openxmlformats.org/wordprocessingml/2006/main" xmlns:w14="http://schemas.microsoft.com/office/word/2010/wordml" xmlns:w15="http://schemas.microsoft.com/office/word/2012/wordml" xmlns:w16cex="http://schemas.microsoft.com/office/word/2018/wordml/cex" xmlns:w16cid="http://schemas.microsoft.com/office/word/2016/wordml/cid" xmlns:w16="http://schemas.microsoft.com/office/word/2018/wordml" xmlns:w16du="http://schemas.microsoft.com/office/word/2023/wordml/word16du" xmlns:w16sdtdh="http://schemas.microsoft.com/office/word/2020/wordml/sdtdatahash" xmlns:w16se="http://schemas.microsoft.com/office/word/2015/wordml/symex" xmlns:wpg="http://schemas.microsoft.com/office/word/2010/wordprocessingGroup" xmlns:wpi="http://schemas.microsoft.com/office/word/2010/wordprocessingInk" xmlns:wne="http://schemas.microsoft.com/office/word/2006/wordml" xmlns:wps="http://schemas.microsoft.com/office/word/2010/wordprocessingShape" mc:Ignorable="w14 w15 w16se w16cid w16 w16cex w16sdtdh wp14">
+<w:numbering xmlns:wpc="http://schemas.microsoft.com/office/word/2010/wordprocessingCanvas" xmlns:cx="http://schemas.microsoft.com/office/drawing/2014/chartex" xmlns:cx1="http://schemas.microsoft.com/office/drawing/2015/9/8/chartex" xmlns:cx2="http://schemas.microsoft.com/office/drawing/2015/10/21/chartex" xmlns:cx3="http://schemas.microsoft.com/office/drawing/2016/5/9/chartex" xmlns:cx4="http://schemas.microsoft.com/office/drawing/2016/5/10/chartex" xmlns:cx5="http://schemas.microsoft.com/office/drawing/2016/5/11/chartex" xmlns:cx6="http://schemas.microsoft.com/office/drawing/2016/5/12/chartex" xmlns:cx7="http://schemas.microsoft.com/office/drawing/2016/5/13/chartex" xmlns:cx8="http://schemas.microsoft.com/office/drawing/2016/5/14/chartex" xmlns:mc="http://schemas.openxmlformats.org/markup-compatibility/2006" xmlns:aink="http://schemas.microsoft.com/office/drawing/2016/ink" xmlns:am3d="http://schemas.microsoft.com/office/drawing/2017/model3d" xmlns:o="urn:schemas-microsoft-com:office:office" xmlns:oel="http://schemas.microsoft.com/office/2019/extlst" xmlns:r="http://schemas.openxmlformats.org/officeDocument/2006/relationships" xmlns:m="http://schemas.openxmlformats.org/officeDocument/2006/math" xmlns:v="urn:schemas-microsoft-com:vml" xmlns:wp14="http://schemas.microsoft.com/office/word/2010/wordprocessingDrawing" xmlns:wp="http://schemas.openxmlformats.org/drawingml/2006/wordprocessingDrawing" xmlns:w10="urn:schemas-microsoft-com:office:word" xmlns:w="http://schemas.openxmlformats.org/wordprocessingml/2006/main" xmlns:w14="http://schemas.microsoft.com/office/word/2010/wordml" xmlns:w15="http://schemas.microsoft.com/office/word/2012/wordml" xmlns:w16cex="http://schemas.microsoft.com/office/word/2018/wordml/cex" xmlns:w16cid="http://schemas.microsoft.com/office/word/2016/wordml/cid" xmlns:w16="http://schemas.microsoft.com/office/word/2018/wordml" xmlns:w16sdtdh="http://schemas.microsoft.com/office/word/2020/wordml/sdtdatahash" xmlns:w16se="http://schemas.microsoft.com/office/word/2015/wordml/symex" xmlns:wpg="http://schemas.microsoft.com/office/word/2010/wordprocessingGroup" xmlns:wpi="http://schemas.microsoft.com/office/word/2010/wordprocessingInk" xmlns:wne="http://schemas.microsoft.com/office/word/2006/wordml" xmlns:wps="http://schemas.microsoft.com/office/word/2010/wordprocessingShape" mc:Ignorable="w14 w15 w16se w16cid w16 w16cex w16sdtdh wp14">
   <w:abstractNum w:abstractNumId="0" w15:restartNumberingAfterBreak="0">
     <w:nsid w:val="0F100BC4"/>
     <w:multiLevelType w:val="hybridMultilevel"/>
@@ -2365,6 +4534,120 @@
     </w:lvl>
   </w:abstractNum>
   <w:abstractNum w:abstractNumId="1" w15:restartNumberingAfterBreak="0">
+    <w:nsid w:val="246979B9"/>
+    <w:multiLevelType w:val="hybridMultilevel"/>
+    <w:tmpl w:val="62222BE4"/>
+    <w:lvl w:ilvl="0" w:tplc="D1484BEE">
+      <w:numFmt w:val="bullet"/>
+      <w:lvlText w:val=""/>
+      <w:lvlJc w:val="left"/>
+      <w:pPr>
+        <w:ind w:left="720" w:hanging="360"/>
+      </w:pPr>
+      <w:rPr>
+        <w:rFonts w:ascii="Wingdings" w:eastAsiaTheme="minorHAnsi" w:hAnsi="Wingdings" w:cstheme="minorBidi" w:hint="default"/>
+        <w:b w:val="0"/>
+        <w:sz w:val="22"/>
+      </w:rPr>
+    </w:lvl>
+    <w:lvl w:ilvl="1" w:tplc="04100003">
+      <w:start w:val="1"/>
+      <w:numFmt w:val="bullet"/>
+      <w:lvlText w:val="o"/>
+      <w:lvlJc w:val="left"/>
+      <w:pPr>
+        <w:ind w:left="1440" w:hanging="360"/>
+      </w:pPr>
+      <w:rPr>
+        <w:rFonts w:ascii="Courier New" w:hAnsi="Courier New" w:cs="Courier New" w:hint="default"/>
+      </w:rPr>
+    </w:lvl>
+    <w:lvl w:ilvl="2" w:tplc="04100005" w:tentative="1">
+      <w:start w:val="1"/>
+      <w:numFmt w:val="bullet"/>
+      <w:lvlText w:val=""/>
+      <w:lvlJc w:val="left"/>
+      <w:pPr>
+        <w:ind w:left="2160" w:hanging="360"/>
+      </w:pPr>
+      <w:rPr>
+        <w:rFonts w:ascii="Wingdings" w:hAnsi="Wingdings" w:hint="default"/>
+      </w:rPr>
+    </w:lvl>
+    <w:lvl w:ilvl="3" w:tplc="04100001" w:tentative="1">
+      <w:start w:val="1"/>
+      <w:numFmt w:val="bullet"/>
+      <w:lvlText w:val=""/>
+      <w:lvlJc w:val="left"/>
+      <w:pPr>
+        <w:ind w:left="2880" w:hanging="360"/>
+      </w:pPr>
+      <w:rPr>
+        <w:rFonts w:ascii="Symbol" w:hAnsi="Symbol" w:hint="default"/>
+      </w:rPr>
+    </w:lvl>
+    <w:lvl w:ilvl="4" w:tplc="04100003" w:tentative="1">
+      <w:start w:val="1"/>
+      <w:numFmt w:val="bullet"/>
+      <w:lvlText w:val="o"/>
+      <w:lvlJc w:val="left"/>
+      <w:pPr>
+        <w:ind w:left="3600" w:hanging="360"/>
+      </w:pPr>
+      <w:rPr>
+        <w:rFonts w:ascii="Courier New" w:hAnsi="Courier New" w:cs="Courier New" w:hint="default"/>
+      </w:rPr>
+    </w:lvl>
+    <w:lvl w:ilvl="5" w:tplc="04100005" w:tentative="1">
+      <w:start w:val="1"/>
+      <w:numFmt w:val="bullet"/>
+      <w:lvlText w:val=""/>
+      <w:lvlJc w:val="left"/>
+      <w:pPr>
+        <w:ind w:left="4320" w:hanging="360"/>
+      </w:pPr>
+      <w:rPr>
+        <w:rFonts w:ascii="Wingdings" w:hAnsi="Wingdings" w:hint="default"/>
+      </w:rPr>
+    </w:lvl>
+    <w:lvl w:ilvl="6" w:tplc="04100001" w:tentative="1">
+      <w:start w:val="1"/>
+      <w:numFmt w:val="bullet"/>
+      <w:lvlText w:val=""/>
+      <w:lvlJc w:val="left"/>
+      <w:pPr>
+        <w:ind w:left="5040" w:hanging="360"/>
+      </w:pPr>
+      <w:rPr>
+        <w:rFonts w:ascii="Symbol" w:hAnsi="Symbol" w:hint="default"/>
+      </w:rPr>
+    </w:lvl>
+    <w:lvl w:ilvl="7" w:tplc="04100003" w:tentative="1">
+      <w:start w:val="1"/>
+      <w:numFmt w:val="bullet"/>
+      <w:lvlText w:val="o"/>
+      <w:lvlJc w:val="left"/>
+      <w:pPr>
+        <w:ind w:left="5760" w:hanging="360"/>
+      </w:pPr>
+      <w:rPr>
+        <w:rFonts w:ascii="Courier New" w:hAnsi="Courier New" w:cs="Courier New" w:hint="default"/>
+      </w:rPr>
+    </w:lvl>
+    <w:lvl w:ilvl="8" w:tplc="04100005" w:tentative="1">
+      <w:start w:val="1"/>
+      <w:numFmt w:val="bullet"/>
+      <w:lvlText w:val=""/>
+      <w:lvlJc w:val="left"/>
+      <w:pPr>
+        <w:ind w:left="6480" w:hanging="360"/>
+      </w:pPr>
+      <w:rPr>
+        <w:rFonts w:ascii="Wingdings" w:hAnsi="Wingdings" w:hint="default"/>
+      </w:rPr>
+    </w:lvl>
+  </w:abstractNum>
+  <w:abstractNum w:abstractNumId="2" w15:restartNumberingAfterBreak="0">
     <w:nsid w:val="46893821"/>
     <w:multiLevelType w:val="hybridMultilevel"/>
     <w:tmpl w:val="17DE0372"/>
@@ -2477,10 +4760,13 @@
     </w:lvl>
   </w:abstractNum>
   <w:num w:numId="1" w16cid:durableId="1166478416">
-    <w:abstractNumId w:val="1"/>
+    <w:abstractNumId w:val="2"/>
   </w:num>
   <w:num w:numId="2" w16cid:durableId="681515685">
     <w:abstractNumId w:val="0"/>
+  </w:num>
+  <w:num w:numId="3" w16cid:durableId="1296063633">
+    <w:abstractNumId w:val="1"/>
   </w:num>
 </w:numbering>
 </file>
@@ -2910,6 +5196,7 @@
   <w:style w:type="character" w:default="1" w:styleId="Carpredefinitoparagrafo">
     <w:name w:val="Default Paragraph Font"/>
     <w:uiPriority w:val="1"/>
+    <w:semiHidden/>
     <w:unhideWhenUsed/>
   </w:style>
   <w:style w:type="table" w:default="1" w:styleId="Tabellanormale">
@@ -3120,6 +5407,58 @@
       <w:sz w:val="32"/>
       <w:szCs w:val="32"/>
     </w:rPr>
+  </w:style>
+  <w:style w:type="paragraph" w:styleId="Bibliografia">
+    <w:name w:val="Bibliography"/>
+    <w:basedOn w:val="Normale"/>
+    <w:next w:val="Normale"/>
+    <w:uiPriority w:val="37"/>
+    <w:unhideWhenUsed/>
+    <w:rsid w:val="00834EAC"/>
+  </w:style>
+  <w:style w:type="paragraph" w:styleId="Intestazione">
+    <w:name w:val="header"/>
+    <w:basedOn w:val="Normale"/>
+    <w:link w:val="IntestazioneCarattere"/>
+    <w:uiPriority w:val="99"/>
+    <w:unhideWhenUsed/>
+    <w:rsid w:val="00FB477E"/>
+    <w:pPr>
+      <w:tabs>
+        <w:tab w:val="center" w:pos="4819"/>
+        <w:tab w:val="right" w:pos="9638"/>
+      </w:tabs>
+      <w:spacing w:after="0" w:line="240" w:lineRule="auto"/>
+    </w:pPr>
+  </w:style>
+  <w:style w:type="character" w:customStyle="1" w:styleId="IntestazioneCarattere">
+    <w:name w:val="Intestazione Carattere"/>
+    <w:basedOn w:val="Carpredefinitoparagrafo"/>
+    <w:link w:val="Intestazione"/>
+    <w:uiPriority w:val="99"/>
+    <w:rsid w:val="00FB477E"/>
+  </w:style>
+  <w:style w:type="paragraph" w:styleId="Pidipagina">
+    <w:name w:val="footer"/>
+    <w:basedOn w:val="Normale"/>
+    <w:link w:val="PidipaginaCarattere"/>
+    <w:uiPriority w:val="99"/>
+    <w:unhideWhenUsed/>
+    <w:rsid w:val="00FB477E"/>
+    <w:pPr>
+      <w:tabs>
+        <w:tab w:val="center" w:pos="4819"/>
+        <w:tab w:val="right" w:pos="9638"/>
+      </w:tabs>
+      <w:spacing w:after="0" w:line="240" w:lineRule="auto"/>
+    </w:pPr>
+  </w:style>
+  <w:style w:type="character" w:customStyle="1" w:styleId="PidipaginaCarattere">
+    <w:name w:val="Piè di pagina Carattere"/>
+    <w:basedOn w:val="Carpredefinitoparagrafo"/>
+    <w:link w:val="Pidipagina"/>
+    <w:uiPriority w:val="99"/>
+    <w:rsid w:val="00FB477E"/>
   </w:style>
 </w:styles>
 </file>
@@ -3419,12 +5758,54 @@
 </a:theme>
 </file>
 
+<file path=word/webextensions/taskpanes.xml><?xml version="1.0" encoding="utf-8"?>
+<wetp:taskpanes xmlns:wetp="http://schemas.microsoft.com/office/webextensions/taskpanes/2010/11">
+  <wetp:taskpane dockstate="right" visibility="0" width="438" row="1">
+    <wetp:webextensionref xmlns:r="http://schemas.openxmlformats.org/officeDocument/2006/relationships" r:id="rId1"/>
+  </wetp:taskpane>
+</wetp:taskpanes>
+</file>
+
+<file path=word/webextensions/webextension1.xml><?xml version="1.0" encoding="utf-8"?>
+<we:webextension xmlns:we="http://schemas.microsoft.com/office/webextensions/webextension/2010/11" id="{EF7E6E76-8B31-46ED-B801-1B9312234468}">
+  <we:reference id="wa104382081" version="1.55.1.0" store="it-IT" storeType="OMEX"/>
+  <we:alternateReferences>
+    <we:reference id="wa104382081" version="1.55.1.0" store="it-IT" storeType="OMEX"/>
+  </we:alternateReferences>
+  <we:properties>
+    <we:property name="MENDELEY_CITATIONS" value="[]"/>
+    <we:property name="MENDELEY_CITATIONS_STYLE" value="{&quot;id&quot;:&quot;https://www.zotero.org/styles/ieee&quot;,&quot;title&quot;:&quot;IEEE&quot;,&quot;format&quot;:&quot;numeric&quot;,&quot;defaultLocale&quot;:null,&quot;isLocaleCodeValid&quot;:true}"/>
+  </we:properties>
+  <we:bindings/>
+  <we:snapshot xmlns:r="http://schemas.openxmlformats.org/officeDocument/2006/relationships"/>
+</we:webextension>
+</file>
+
 <file path=customXml/item1.xml><?xml version="1.0" encoding="utf-8"?>
-<b:Sources xmlns:b="http://schemas.openxmlformats.org/officeDocument/2006/bibliography" xmlns="http://schemas.openxmlformats.org/officeDocument/2006/bibliography" SelectedStyle="\APASixthEditionOfficeOnline.xsl" StyleName="APA" Version="6"/>
+<b:Sources xmlns:b="http://schemas.openxmlformats.org/officeDocument/2006/bibliography" xmlns="http://schemas.openxmlformats.org/officeDocument/2006/bibliography" SelectedStyle="\APASixthEditionOfficeOnline.xsl" StyleName="APA" Version="6">
+  <b:Source>
+    <b:Tag>Goo</b:Tag>
+    <b:SourceType>InternetSite</b:SourceType>
+    <b:Guid>{A4B2462F-8DB8-481E-879E-A53E508B1C3F}</b:Guid>
+    <b:Author>
+      <b:Author>
+        <b:NameList>
+          <b:Person>
+            <b:Last>API</b:Last>
+            <b:First>Google</b:First>
+            <b:Middle>Places</b:Middle>
+          </b:Person>
+        </b:NameList>
+      </b:Author>
+    </b:Author>
+    <b:URL>https://developers.google.com/maps/documentation/places/web-service/search-nearby?hl=it</b:URL>
+    <b:RefOrder>1</b:RefOrder>
+  </b:Source>
+</b:Sources>
 </file>
 
 <file path=customXml/itemProps1.xml><?xml version="1.0" encoding="utf-8"?>
-<ds:datastoreItem xmlns:ds="http://schemas.openxmlformats.org/officeDocument/2006/customXml" ds:itemID="{1F19EAA8-B696-4CD6-AC9B-545E4FA17813}">
+<ds:datastoreItem xmlns:ds="http://schemas.openxmlformats.org/officeDocument/2006/customXml" ds:itemID="{94486F74-E255-4155-AC23-39A6AA0214D8}">
   <ds:schemaRefs>
     <ds:schemaRef ds:uri="http://schemas.openxmlformats.org/officeDocument/2006/bibliography"/>
   </ds:schemaRefs>

</xml_diff>

<commit_message>
finalizing second documentation chapter
</commit_message>
<xml_diff>
--- a/docICON.docx
+++ b/docICON.docx
@@ -1,6 +1,6 @@
 
 <file path=word/document.xml><?xml version="1.0" encoding="utf-8"?>
-<w:document xmlns:wpc="http://schemas.microsoft.com/office/word/2010/wordprocessingCanvas" xmlns:cx="http://schemas.microsoft.com/office/drawing/2014/chartex" xmlns:cx1="http://schemas.microsoft.com/office/drawing/2015/9/8/chartex" xmlns:cx2="http://schemas.microsoft.com/office/drawing/2015/10/21/chartex" xmlns:cx3="http://schemas.microsoft.com/office/drawing/2016/5/9/chartex" xmlns:cx4="http://schemas.microsoft.com/office/drawing/2016/5/10/chartex" xmlns:cx5="http://schemas.microsoft.com/office/drawing/2016/5/11/chartex" xmlns:cx6="http://schemas.microsoft.com/office/drawing/2016/5/12/chartex" xmlns:cx7="http://schemas.microsoft.com/office/drawing/2016/5/13/chartex" xmlns:cx8="http://schemas.microsoft.com/office/drawing/2016/5/14/chartex" xmlns:mc="http://schemas.openxmlformats.org/markup-compatibility/2006" xmlns:aink="http://schemas.microsoft.com/office/drawing/2016/ink" xmlns:am3d="http://schemas.microsoft.com/office/drawing/2017/model3d" xmlns:o="urn:schemas-microsoft-com:office:office" xmlns:oel="http://schemas.microsoft.com/office/2019/extlst" xmlns:r="http://schemas.openxmlformats.org/officeDocument/2006/relationships" xmlns:m="http://schemas.openxmlformats.org/officeDocument/2006/math" xmlns:v="urn:schemas-microsoft-com:vml" xmlns:wp14="http://schemas.microsoft.com/office/word/2010/wordprocessingDrawing" xmlns:wp="http://schemas.openxmlformats.org/drawingml/2006/wordprocessingDrawing" xmlns:w10="urn:schemas-microsoft-com:office:word" xmlns:w="http://schemas.openxmlformats.org/wordprocessingml/2006/main" xmlns:w14="http://schemas.microsoft.com/office/word/2010/wordml" xmlns:w15="http://schemas.microsoft.com/office/word/2012/wordml" xmlns:w16cex="http://schemas.microsoft.com/office/word/2018/wordml/cex" xmlns:w16cid="http://schemas.microsoft.com/office/word/2016/wordml/cid" xmlns:w16="http://schemas.microsoft.com/office/word/2018/wordml" xmlns:w16sdtdh="http://schemas.microsoft.com/office/word/2020/wordml/sdtdatahash" xmlns:w16se="http://schemas.microsoft.com/office/word/2015/wordml/symex" xmlns:wpg="http://schemas.microsoft.com/office/word/2010/wordprocessingGroup" xmlns:wpi="http://schemas.microsoft.com/office/word/2010/wordprocessingInk" xmlns:wne="http://schemas.microsoft.com/office/word/2006/wordml" xmlns:wps="http://schemas.microsoft.com/office/word/2010/wordprocessingShape" mc:Ignorable="w14 w15 w16se w16cid w16 w16cex w16sdtdh wp14">
+<w:document xmlns:wpc="http://schemas.microsoft.com/office/word/2010/wordprocessingCanvas" xmlns:cx="http://schemas.microsoft.com/office/drawing/2014/chartex" xmlns:cx1="http://schemas.microsoft.com/office/drawing/2015/9/8/chartex" xmlns:cx2="http://schemas.microsoft.com/office/drawing/2015/10/21/chartex" xmlns:cx3="http://schemas.microsoft.com/office/drawing/2016/5/9/chartex" xmlns:cx4="http://schemas.microsoft.com/office/drawing/2016/5/10/chartex" xmlns:cx5="http://schemas.microsoft.com/office/drawing/2016/5/11/chartex" xmlns:cx6="http://schemas.microsoft.com/office/drawing/2016/5/12/chartex" xmlns:cx7="http://schemas.microsoft.com/office/drawing/2016/5/13/chartex" xmlns:cx8="http://schemas.microsoft.com/office/drawing/2016/5/14/chartex" xmlns:mc="http://schemas.openxmlformats.org/markup-compatibility/2006" xmlns:aink="http://schemas.microsoft.com/office/drawing/2016/ink" xmlns:am3d="http://schemas.microsoft.com/office/drawing/2017/model3d" xmlns:o="urn:schemas-microsoft-com:office:office" xmlns:oel="http://schemas.microsoft.com/office/2019/extlst" xmlns:r="http://schemas.openxmlformats.org/officeDocument/2006/relationships" xmlns:m="http://schemas.openxmlformats.org/officeDocument/2006/math" xmlns:v="urn:schemas-microsoft-com:vml" xmlns:wp14="http://schemas.microsoft.com/office/word/2010/wordprocessingDrawing" xmlns:wp="http://schemas.openxmlformats.org/drawingml/2006/wordprocessingDrawing" xmlns:w10="urn:schemas-microsoft-com:office:word" xmlns:w="http://schemas.openxmlformats.org/wordprocessingml/2006/main" xmlns:w14="http://schemas.microsoft.com/office/word/2010/wordml" xmlns:w15="http://schemas.microsoft.com/office/word/2012/wordml" xmlns:w16cex="http://schemas.microsoft.com/office/word/2018/wordml/cex" xmlns:w16cid="http://schemas.microsoft.com/office/word/2016/wordml/cid" xmlns:w16="http://schemas.microsoft.com/office/word/2018/wordml" xmlns:w16du="http://schemas.microsoft.com/office/word/2023/wordml/word16du" xmlns:w16sdtdh="http://schemas.microsoft.com/office/word/2020/wordml/sdtdatahash" xmlns:w16se="http://schemas.microsoft.com/office/word/2015/wordml/symex" xmlns:wpg="http://schemas.microsoft.com/office/word/2010/wordprocessingGroup" xmlns:wpi="http://schemas.microsoft.com/office/word/2010/wordprocessingInk" xmlns:wne="http://schemas.microsoft.com/office/word/2006/wordml" xmlns:wps="http://schemas.microsoft.com/office/word/2010/wordprocessingShape" mc:Ignorable="w14 w15 w16se w16cid w16 w16cex w16sdtdh wp14">
   <w:body>
     <w:p>
       <w:pPr>
@@ -60,8 +60,11 @@
         <w:pStyle w:val="Testo"/>
       </w:pPr>
       <w:r>
-        <w:pict w14:anchorId="5D6ACEBF">
-          <v:rect id="_x0000_i1025" style="width:0;height:1.5pt" o:hralign="center" o:hrstd="t" o:hr="t" fillcolor="#a0a0a0" stroked="f"/>
+        <w:rPr>
+          <w:noProof/>
+        </w:rPr>
+        <w:pict w14:anchorId="568E66CB">
+          <v:rect id="_x0000_i1025" alt="" style="width:481.9pt;height:.05pt;mso-width-percent:0;mso-height-percent:0;mso-width-percent:0;mso-height-percent:0" o:hralign="center" o:hrstd="t" o:hr="t" fillcolor="#a0a0a0" stroked="f"/>
         </w:pict>
       </w:r>
     </w:p>
@@ -69,14 +72,31 @@
       <w:pPr>
         <w:pStyle w:val="Titolone"/>
         <w:jc w:val="center"/>
-      </w:pPr>
-      <w:r>
+        <w:rPr>
+          <w:lang w:val="en-US"/>
+        </w:rPr>
+      </w:pPr>
+      <w:r>
+        <w:rPr>
+          <w:lang w:val="en-US"/>
+        </w:rPr>
         <w:t>Rome’s treasures unveiled:</w:t>
       </w:r>
       <w:r>
+        <w:rPr>
+          <w:lang w:val="en-US"/>
+        </w:rPr>
         <w:br/>
-        <w:t>an insider’s journey</w:t>
-      </w:r>
+        <w:t xml:space="preserve">an insider’s </w:t>
+      </w:r>
+      <w:proofErr w:type="gramStart"/>
+      <w:r>
+        <w:rPr>
+          <w:lang w:val="en-US"/>
+        </w:rPr>
+        <w:t>journey</w:t>
+      </w:r>
+      <w:proofErr w:type="gramEnd"/>
     </w:p>
     <w:p>
       <w:pPr>
@@ -84,6 +104,7 @@
           <w:rFonts w:cstheme="minorHAnsi"/>
           <w:sz w:val="28"/>
           <w:szCs w:val="28"/>
+          <w:lang w:val="en-US"/>
         </w:rPr>
       </w:pPr>
     </w:p>
@@ -93,6 +114,7 @@
           <w:rFonts w:cstheme="minorHAnsi"/>
           <w:sz w:val="28"/>
           <w:szCs w:val="28"/>
+          <w:lang w:val="en-US"/>
         </w:rPr>
       </w:pPr>
     </w:p>
@@ -102,6 +124,7 @@
           <w:rFonts w:cstheme="minorHAnsi"/>
           <w:sz w:val="28"/>
           <w:szCs w:val="28"/>
+          <w:lang w:val="en-US"/>
         </w:rPr>
       </w:pPr>
     </w:p>
@@ -111,6 +134,7 @@
           <w:rFonts w:cstheme="minorHAnsi"/>
           <w:sz w:val="28"/>
           <w:szCs w:val="28"/>
+          <w:lang w:val="en-US"/>
         </w:rPr>
       </w:pPr>
     </w:p>
@@ -189,15 +213,27 @@
       <w:pPr>
         <w:pStyle w:val="Titolino"/>
         <w:outlineLvl w:val="0"/>
+        <w:rPr>
+          <w:lang w:val="en-US"/>
+        </w:rPr>
       </w:pPr>
       <w:bookmarkStart w:id="1" w:name="_Toc137745241"/>
       <w:r>
+        <w:rPr>
+          <w:lang w:val="en-US"/>
+        </w:rPr>
         <w:t>Repository Git</w:t>
       </w:r>
       <w:r>
+        <w:rPr>
+          <w:lang w:val="en-US"/>
+        </w:rPr>
         <w:t>H</w:t>
       </w:r>
       <w:r>
+        <w:rPr>
+          <w:lang w:val="en-US"/>
+        </w:rPr>
         <w:t>ub</w:t>
       </w:r>
       <w:bookmarkEnd w:id="1"/>
@@ -213,6 +249,7 @@
           <w:rFonts w:cstheme="minorHAnsi"/>
           <w:sz w:val="28"/>
           <w:szCs w:val="28"/>
+          <w:lang w:val="en-US"/>
         </w:rPr>
       </w:pPr>
       <w:r>
@@ -228,24 +265,9 @@
           <w:rFonts w:cstheme="minorHAnsi"/>
           <w:sz w:val="28"/>
           <w:szCs w:val="28"/>
-        </w:rPr>
-        <w:instrText xml:space="preserve"> HYPERLINK "</w:instrText>
-      </w:r>
-      <w:r>
-        <w:rPr>
-          <w:rFonts w:cstheme="minorHAnsi"/>
-          <w:sz w:val="28"/>
-          <w:szCs w:val="28"/>
-        </w:rPr>
-        <w:instrText>https://github.com/NicolaLassandro/progetto_icon_guerra_lassandro</w:instrText>
-      </w:r>
-      <w:r>
-        <w:rPr>
-          <w:rFonts w:cstheme="minorHAnsi"/>
-          <w:sz w:val="28"/>
-          <w:szCs w:val="28"/>
-        </w:rPr>
-        <w:instrText xml:space="preserve">" </w:instrText>
+          <w:lang w:val="en-US"/>
+        </w:rPr>
+        <w:instrText xml:space="preserve"> HYPERLINK "https://github.com/NicolaLassandro/progetto_icon_guerra_lassandro" </w:instrText>
       </w:r>
       <w:r>
         <w:rPr>
@@ -268,6 +290,7 @@
           <w:rFonts w:cstheme="minorHAnsi"/>
           <w:sz w:val="28"/>
           <w:szCs w:val="28"/>
+          <w:lang w:val="en-US"/>
         </w:rPr>
         <w:t>https://github.com/NicolaLassandro/progetto_icon_guerra_lassandro</w:t>
       </w:r>
@@ -291,6 +314,7 @@
           <w:rFonts w:cstheme="minorHAnsi"/>
           <w:sz w:val="28"/>
           <w:szCs w:val="28"/>
+          <w:lang w:val="en-US"/>
         </w:rPr>
       </w:pPr>
     </w:p>
@@ -2031,7 +2055,39 @@
           <w:sz w:val="28"/>
           <w:szCs w:val="28"/>
         </w:rPr>
-        <w:t>contiene tutti i file prolog e python relativi alla rappresentazione della conoscenza nella Kb utilizzata nel progetto</w:t>
+        <w:t xml:space="preserve">contiene tutti i file </w:t>
+      </w:r>
+      <w:proofErr w:type="spellStart"/>
+      <w:r>
+        <w:rPr>
+          <w:sz w:val="28"/>
+          <w:szCs w:val="28"/>
+        </w:rPr>
+        <w:t>prolog</w:t>
+      </w:r>
+      <w:proofErr w:type="spellEnd"/>
+      <w:r>
+        <w:rPr>
+          <w:sz w:val="28"/>
+          <w:szCs w:val="28"/>
+        </w:rPr>
+        <w:t xml:space="preserve"> e </w:t>
+      </w:r>
+      <w:proofErr w:type="spellStart"/>
+      <w:r>
+        <w:rPr>
+          <w:sz w:val="28"/>
+          <w:szCs w:val="28"/>
+        </w:rPr>
+        <w:t>python</w:t>
+      </w:r>
+      <w:proofErr w:type="spellEnd"/>
+      <w:r>
+        <w:rPr>
+          <w:sz w:val="28"/>
+          <w:szCs w:val="28"/>
+        </w:rPr>
+        <w:t xml:space="preserve"> relativi alla rappresentazione della conoscenza nella Kb utilizzata nel progetto</w:t>
       </w:r>
       <w:r>
         <w:rPr>
@@ -2219,7 +2275,23 @@
           <w:sz w:val="28"/>
           <w:szCs w:val="28"/>
         </w:rPr>
-        <w:t>contiene tutti i file python relativi alla fase di apprendimento supervisionato</w:t>
+        <w:t xml:space="preserve">contiene tutti i file </w:t>
+      </w:r>
+      <w:proofErr w:type="spellStart"/>
+      <w:r>
+        <w:rPr>
+          <w:sz w:val="28"/>
+          <w:szCs w:val="28"/>
+        </w:rPr>
+        <w:t>python</w:t>
+      </w:r>
+      <w:proofErr w:type="spellEnd"/>
+      <w:r>
+        <w:rPr>
+          <w:sz w:val="28"/>
+          <w:szCs w:val="28"/>
+        </w:rPr>
+        <w:t xml:space="preserve"> relativi alla fase di apprendimento supervisionato</w:t>
       </w:r>
       <w:r>
         <w:rPr>
@@ -2456,8 +2528,17 @@
           <w:sz w:val="28"/>
           <w:szCs w:val="28"/>
         </w:rPr>
-        <w:t>Cartella Search</w:t>
-      </w:r>
+        <w:t xml:space="preserve">Cartella </w:t>
+      </w:r>
+      <w:proofErr w:type="spellStart"/>
+      <w:r>
+        <w:rPr>
+          <w:sz w:val="28"/>
+          <w:szCs w:val="28"/>
+        </w:rPr>
+        <w:t>Search</w:t>
+      </w:r>
+      <w:proofErr w:type="spellEnd"/>
       <w:r>
         <w:rPr>
           <w:sz w:val="28"/>
@@ -2477,7 +2558,23 @@
           <w:sz w:val="28"/>
           <w:szCs w:val="28"/>
         </w:rPr>
-        <w:t>tutti i file python utilizzati nel problema di ricerca su grafo</w:t>
+        <w:t xml:space="preserve">tutti i file </w:t>
+      </w:r>
+      <w:proofErr w:type="spellStart"/>
+      <w:r>
+        <w:rPr>
+          <w:sz w:val="28"/>
+          <w:szCs w:val="28"/>
+        </w:rPr>
+        <w:t>python</w:t>
+      </w:r>
+      <w:proofErr w:type="spellEnd"/>
+      <w:r>
+        <w:rPr>
+          <w:sz w:val="28"/>
+          <w:szCs w:val="28"/>
+        </w:rPr>
+        <w:t xml:space="preserve"> utilizzati nel problema di ricerca su grafo</w:t>
       </w:r>
       <w:r>
         <w:rPr>
@@ -2504,7 +2601,23 @@
           <w:sz w:val="28"/>
           <w:szCs w:val="28"/>
         </w:rPr>
-        <w:t xml:space="preserve">Cartella Libs: </w:t>
+        <w:t xml:space="preserve">Cartella </w:t>
+      </w:r>
+      <w:proofErr w:type="spellStart"/>
+      <w:r>
+        <w:rPr>
+          <w:sz w:val="28"/>
+          <w:szCs w:val="28"/>
+        </w:rPr>
+        <w:t>Libs</w:t>
+      </w:r>
+      <w:proofErr w:type="spellEnd"/>
+      <w:r>
+        <w:rPr>
+          <w:sz w:val="28"/>
+          <w:szCs w:val="28"/>
+        </w:rPr>
+        <w:t xml:space="preserve">: </w:t>
       </w:r>
       <w:r>
         <w:rPr>
@@ -2562,6 +2675,7 @@
         </w:rPr>
         <w:t>MainSearch.py</w:t>
       </w:r>
+      <w:proofErr w:type="gramStart"/>
       <w:r>
         <w:rPr>
           <w:sz w:val="28"/>
@@ -2569,6 +2683,7 @@
         </w:rPr>
         <w:t>: .</w:t>
       </w:r>
+      <w:proofErr w:type="gramEnd"/>
     </w:p>
     <w:p>
       <w:pPr>
@@ -2642,8 +2757,17 @@
           <w:sz w:val="28"/>
           <w:szCs w:val="28"/>
         </w:rPr>
-        <w:t>contiene tutti i file serializzati in formato pickle</w:t>
-      </w:r>
+        <w:t xml:space="preserve">contiene tutti i file serializzati in formato </w:t>
+      </w:r>
+      <w:proofErr w:type="spellStart"/>
+      <w:r>
+        <w:rPr>
+          <w:sz w:val="28"/>
+          <w:szCs w:val="28"/>
+        </w:rPr>
+        <w:t>pickle</w:t>
+      </w:r>
+      <w:proofErr w:type="spellEnd"/>
       <w:r>
         <w:rPr>
           <w:sz w:val="28"/>
@@ -2808,53 +2932,153 @@
           <w:numId w:val="1"/>
         </w:numPr>
       </w:pPr>
-      <w:r>
-        <w:t>placeId,</w:t>
-      </w:r>
-      <w:r>
+      <w:proofErr w:type="spellStart"/>
+      <w:r>
+        <w:rPr>
+          <w:i/>
+          <w:iCs/>
+          <w:lang w:val="en-US"/>
+        </w:rPr>
+        <w:t>placeId</w:t>
+      </w:r>
+      <w:proofErr w:type="spellEnd"/>
+      <w:r>
+        <w:rPr>
+          <w:i/>
+          <w:iCs/>
+          <w:lang w:val="en-US"/>
+        </w:rPr>
+        <w:t>,</w:t>
+      </w:r>
+      <w:r>
+        <w:rPr>
+          <w:i/>
+          <w:iCs/>
+          <w:lang w:val="en-US"/>
+        </w:rPr>
         <w:t xml:space="preserve"> </w:t>
       </w:r>
       <w:r>
+        <w:rPr>
+          <w:i/>
+          <w:iCs/>
+          <w:lang w:val="en-US"/>
+        </w:rPr>
         <w:t>name,</w:t>
       </w:r>
       <w:r>
+        <w:rPr>
+          <w:i/>
+          <w:iCs/>
+          <w:lang w:val="en-US"/>
+        </w:rPr>
         <w:t xml:space="preserve"> </w:t>
       </w:r>
       <w:r>
+        <w:rPr>
+          <w:i/>
+          <w:iCs/>
+          <w:lang w:val="en-US"/>
+        </w:rPr>
         <w:t>address,</w:t>
       </w:r>
       <w:r>
+        <w:rPr>
+          <w:i/>
+          <w:iCs/>
+          <w:lang w:val="en-US"/>
+        </w:rPr>
         <w:t xml:space="preserve"> </w:t>
       </w:r>
       <w:r>
+        <w:rPr>
+          <w:i/>
+          <w:iCs/>
+          <w:lang w:val="en-US"/>
+        </w:rPr>
         <w:t>type,</w:t>
       </w:r>
       <w:r>
+        <w:rPr>
+          <w:i/>
+          <w:iCs/>
+          <w:lang w:val="en-US"/>
+        </w:rPr>
         <w:t xml:space="preserve"> </w:t>
       </w:r>
       <w:r>
+        <w:rPr>
+          <w:i/>
+          <w:iCs/>
+          <w:lang w:val="en-US"/>
+        </w:rPr>
         <w:t>properties,</w:t>
       </w:r>
       <w:r>
+        <w:rPr>
+          <w:i/>
+          <w:iCs/>
+          <w:lang w:val="en-US"/>
+        </w:rPr>
         <w:t xml:space="preserve"> </w:t>
       </w:r>
-      <w:r>
-        <w:t>lat,</w:t>
-      </w:r>
-      <w:r>
+      <w:proofErr w:type="spellStart"/>
+      <w:r>
+        <w:rPr>
+          <w:i/>
+          <w:iCs/>
+          <w:lang w:val="en-US"/>
+        </w:rPr>
+        <w:t>lat</w:t>
+      </w:r>
+      <w:proofErr w:type="spellEnd"/>
+      <w:r>
+        <w:rPr>
+          <w:i/>
+          <w:iCs/>
+          <w:lang w:val="en-US"/>
+        </w:rPr>
+        <w:t>,</w:t>
+      </w:r>
+      <w:r>
+        <w:rPr>
+          <w:i/>
+          <w:iCs/>
+          <w:lang w:val="en-US"/>
+        </w:rPr>
         <w:t xml:space="preserve"> </w:t>
       </w:r>
-      <w:r>
+      <w:proofErr w:type="spellStart"/>
+      <w:r>
+        <w:rPr>
+          <w:i/>
+          <w:iCs/>
+          <w:lang w:val="en-US"/>
+        </w:rPr>
         <w:t>lon</w:t>
       </w:r>
-      <w:r>
+      <w:proofErr w:type="spellEnd"/>
+      <w:r>
+        <w:rPr>
+          <w:i/>
+          <w:iCs/>
+          <w:lang w:val="en-US"/>
+        </w:rPr>
         <w:t>, age</w:t>
       </w:r>
       <w:r>
+        <w:rPr>
+          <w:lang w:val="en-US"/>
+        </w:rPr>
         <w:t>.</w:t>
       </w:r>
       <w:r>
+        <w:rPr>
+          <w:lang w:val="en-US"/>
+        </w:rPr>
         <w:br/>
+      </w:r>
+      <w:r>
         <w:t>Questi rappresentano le caratteristiche “anagrafiche” del luogo di interesse.</w:t>
       </w:r>
     </w:p>
@@ -2867,14 +3091,28 @@
         </w:numPr>
       </w:pPr>
       <w:r>
+        <w:rPr>
+          <w:i/>
+          <w:iCs/>
+        </w:rPr>
         <w:t>rating,</w:t>
       </w:r>
       <w:r>
+        <w:rPr>
+          <w:i/>
+          <w:iCs/>
+        </w:rPr>
         <w:t xml:space="preserve"> </w:t>
       </w:r>
-      <w:r>
+      <w:proofErr w:type="spellStart"/>
+      <w:r>
+        <w:rPr>
+          <w:i/>
+          <w:iCs/>
+        </w:rPr>
         <w:t>ratingCount</w:t>
       </w:r>
+      <w:proofErr w:type="spellEnd"/>
       <w:r>
         <w:t>.</w:t>
       </w:r>
@@ -2891,17 +3129,28 @@
           <w:numId w:val="1"/>
         </w:numPr>
       </w:pPr>
-      <w:r>
+      <w:proofErr w:type="spellStart"/>
+      <w:r>
+        <w:rPr>
+          <w:i/>
+          <w:iCs/>
+        </w:rPr>
         <w:t>centreDistance</w:t>
       </w:r>
+      <w:proofErr w:type="spellEnd"/>
       <w:r>
         <w:t>.</w:t>
       </w:r>
       <w:r>
         <w:br/>
       </w:r>
-      <w:r>
-        <w:t>E’ la distanza da quello che è stato definito arbitrariamente il punto centrale del turismo della città.</w:t>
+      <w:proofErr w:type="gramStart"/>
+      <w:r>
+        <w:t>E’</w:t>
+      </w:r>
+      <w:proofErr w:type="gramEnd"/>
+      <w:r>
+        <w:t xml:space="preserve"> la distanza da quello che è stato definito arbitrariamente il punto centrale del turismo della città.</w:t>
       </w:r>
     </w:p>
     <w:p>
@@ -2912,13 +3161,23 @@
           <w:numId w:val="1"/>
         </w:numPr>
       </w:pPr>
-      <w:r>
+      <w:proofErr w:type="spellStart"/>
+      <w:r>
+        <w:rPr>
+          <w:i/>
+          <w:iCs/>
+        </w:rPr>
         <w:t>tourismRate</w:t>
       </w:r>
+      <w:proofErr w:type="spellEnd"/>
       <w:r>
         <w:t xml:space="preserve">, </w:t>
       </w:r>
       <w:r>
+        <w:rPr>
+          <w:i/>
+          <w:iCs/>
+        </w:rPr>
         <w:t>price</w:t>
       </w:r>
       <w:r>
@@ -2929,13 +3188,21 @@
         <w:t xml:space="preserve">Questi </w:t>
       </w:r>
       <w:r>
-        <w:t>fanno riferimento alle car</w:t>
+        <w:t xml:space="preserve">fanno riferimento alle </w:t>
+      </w:r>
+      <w:proofErr w:type="spellStart"/>
+      <w:r>
+        <w:t>car</w:t>
       </w:r>
       <w:r>
         <w:t>a</w:t>
       </w:r>
       <w:r>
-        <w:t xml:space="preserve">ttistiche “turistiche”, le quali sono fattori </w:t>
+        <w:t>ttistiche</w:t>
+      </w:r>
+      <w:proofErr w:type="spellEnd"/>
+      <w:r>
+        <w:t xml:space="preserve"> “turistiche”, le quali sono fattori </w:t>
       </w:r>
       <w:r>
         <w:t>influenzanti</w:t>
@@ -2944,7 +3211,15 @@
         <w:t xml:space="preserve"> del</w:t>
       </w:r>
       <w:r>
-        <w:t>la visitabilità del luogo.</w:t>
+        <w:t xml:space="preserve">la </w:t>
+      </w:r>
+      <w:proofErr w:type="spellStart"/>
+      <w:r>
+        <w:t>visitabilità</w:t>
+      </w:r>
+      <w:proofErr w:type="spellEnd"/>
+      <w:r>
+        <w:t xml:space="preserve"> del luogo.</w:t>
       </w:r>
     </w:p>
     <w:p>
@@ -2955,12 +3230,39 @@
           <w:numId w:val="1"/>
         </w:numPr>
       </w:pPr>
-      <w:r>
+      <w:proofErr w:type="spellStart"/>
+      <w:r>
+        <w:rPr>
+          <w:i/>
+          <w:iCs/>
+        </w:rPr>
         <w:t>handicapAccessibility</w:t>
       </w:r>
-      <w:r>
-        <w:t>, surface, height</w:t>
-      </w:r>
+      <w:proofErr w:type="spellEnd"/>
+      <w:r>
+        <w:t xml:space="preserve">, </w:t>
+      </w:r>
+      <w:proofErr w:type="spellStart"/>
+      <w:r>
+        <w:rPr>
+          <w:i/>
+          <w:iCs/>
+        </w:rPr>
+        <w:t>surface</w:t>
+      </w:r>
+      <w:proofErr w:type="spellEnd"/>
+      <w:r>
+        <w:t xml:space="preserve">, </w:t>
+      </w:r>
+      <w:proofErr w:type="spellStart"/>
+      <w:r>
+        <w:rPr>
+          <w:i/>
+          <w:iCs/>
+        </w:rPr>
+        <w:t>height</w:t>
+      </w:r>
+      <w:proofErr w:type="spellEnd"/>
       <w:r>
         <w:t>.</w:t>
       </w:r>
@@ -3004,8 +3306,26 @@
       <w:r>
         <w:t xml:space="preserve"> </w:t>
       </w:r>
-      <w:r>
-        <w:t>feature(landmark_name, feature_value)</w:t>
+      <w:proofErr w:type="gramStart"/>
+      <w:r>
+        <w:t>feature(</w:t>
+      </w:r>
+      <w:proofErr w:type="spellStart"/>
+      <w:proofErr w:type="gramEnd"/>
+      <w:r>
+        <w:t>landmark_name</w:t>
+      </w:r>
+      <w:proofErr w:type="spellEnd"/>
+      <w:r>
+        <w:t xml:space="preserve">, </w:t>
+      </w:r>
+      <w:proofErr w:type="spellStart"/>
+      <w:r>
+        <w:t>feature_value</w:t>
+      </w:r>
+      <w:proofErr w:type="spellEnd"/>
+      <w:r>
+        <w:t>)</w:t>
       </w:r>
       <w:r>
         <w:t>.</w:t>
@@ -3080,10 +3400,38 @@
         <w:pStyle w:val="Testo"/>
       </w:pPr>
       <w:r>
-        <w:t xml:space="preserve">La feature distance fa eccezione dal formato Prolog delle altre, essa è </w:t>
-      </w:r>
-      <w:r>
-        <w:t>così strutturata: feature(landmark_1_name, landmark_2_name, feature_value)</w:t>
+        <w:t xml:space="preserve">La feature </w:t>
+      </w:r>
+      <w:proofErr w:type="spellStart"/>
+      <w:r>
+        <w:rPr>
+          <w:i/>
+          <w:iCs/>
+        </w:rPr>
+        <w:t>distance</w:t>
+      </w:r>
+      <w:proofErr w:type="spellEnd"/>
+      <w:r>
+        <w:t xml:space="preserve"> fa eccezione dal formato Prolog delle altre, essa è </w:t>
+      </w:r>
+      <w:r>
+        <w:t xml:space="preserve">così strutturata: </w:t>
+      </w:r>
+      <w:proofErr w:type="gramStart"/>
+      <w:r>
+        <w:t>feature(</w:t>
+      </w:r>
+      <w:proofErr w:type="gramEnd"/>
+      <w:r>
+        <w:t xml:space="preserve">landmark_1_name, landmark_2_name, </w:t>
+      </w:r>
+      <w:proofErr w:type="spellStart"/>
+      <w:r>
+        <w:t>feature_value</w:t>
+      </w:r>
+      <w:proofErr w:type="spellEnd"/>
+      <w:r>
+        <w:t>)</w:t>
       </w:r>
       <w:r>
         <w:t>.</w:t>
@@ -3193,8 +3541,17 @@
           <w:numId w:val="1"/>
         </w:numPr>
       </w:pPr>
-      <w:r>
-        <w:t xml:space="preserve">calculateDensity, che </w:t>
+      <w:proofErr w:type="spellStart"/>
+      <w:r>
+        <w:rPr>
+          <w:i/>
+          <w:iCs/>
+        </w:rPr>
+        <w:t>calculateDensity</w:t>
+      </w:r>
+      <w:proofErr w:type="spellEnd"/>
+      <w:r>
+        <w:t xml:space="preserve">, che </w:t>
       </w:r>
       <w:r>
         <w:t>permette di definire la densità turistica del luogo</w:t>
@@ -3217,9 +3574,11 @@
       <w:r>
         <w:t xml:space="preserve">il predicato </w:t>
       </w:r>
+      <w:proofErr w:type="spellStart"/>
       <w:r>
         <w:t>findall</w:t>
       </w:r>
+      <w:proofErr w:type="spellEnd"/>
       <w:r>
         <w:t>)</w:t>
       </w:r>
@@ -3289,17 +3648,39 @@
           <w:numId w:val="1"/>
         </w:numPr>
       </w:pPr>
-      <w:r>
+      <w:proofErr w:type="spellStart"/>
+      <w:r>
+        <w:rPr>
+          <w:i/>
+          <w:iCs/>
+        </w:rPr>
         <w:t>calculateTourismPriority</w:t>
       </w:r>
+      <w:proofErr w:type="spellEnd"/>
       <w:r>
         <w:t xml:space="preserve">, </w:t>
       </w:r>
       <w:r>
-        <w:t>serve a calcolare la priorità di visità del punto di interesse</w:t>
-      </w:r>
-      <w:r>
-        <w:t xml:space="preserve"> sulla base delle altre feature che lo caratterizzano.</w:t>
+        <w:t xml:space="preserve">serve a calcolare la priorità di </w:t>
+      </w:r>
+      <w:proofErr w:type="spellStart"/>
+      <w:r>
+        <w:t>visità</w:t>
+      </w:r>
+      <w:proofErr w:type="spellEnd"/>
+      <w:r>
+        <w:t xml:space="preserve"> del punto di interesse</w:t>
+      </w:r>
+      <w:r>
+        <w:t xml:space="preserve"> sulla base </w:t>
+      </w:r>
+      <w:proofErr w:type="gramStart"/>
+      <w:r>
+        <w:t>delle altre feature</w:t>
+      </w:r>
+      <w:proofErr w:type="gramEnd"/>
+      <w:r>
+        <w:t xml:space="preserve"> che lo caratterizzano.</w:t>
       </w:r>
       <w:r>
         <w:br/>
@@ -3367,8 +3748,17 @@
           <w:numId w:val="1"/>
         </w:numPr>
       </w:pPr>
-      <w:r>
-        <w:t xml:space="preserve">calculateTimeToVisit, </w:t>
+      <w:proofErr w:type="spellStart"/>
+      <w:r>
+        <w:rPr>
+          <w:i/>
+          <w:iCs/>
+        </w:rPr>
+        <w:t>calculateTimeToVisit</w:t>
+      </w:r>
+      <w:proofErr w:type="spellEnd"/>
+      <w:r>
+        <w:t xml:space="preserve">, </w:t>
       </w:r>
       <w:r>
         <w:t>si occupa di stabilire</w:t>
@@ -3452,16 +3842,40 @@
         <w:pStyle w:val="Testo"/>
       </w:pPr>
       <w:r>
-        <w:t>Di seguito è presentato un pezzo di codice python con il quale viene interrogata la base di conoscenza</w:t>
+        <w:t xml:space="preserve">Di seguito è presentato un pezzo di codice </w:t>
+      </w:r>
+      <w:proofErr w:type="spellStart"/>
+      <w:r>
+        <w:t>python</w:t>
+      </w:r>
+      <w:proofErr w:type="spellEnd"/>
+      <w:r>
+        <w:t xml:space="preserve"> con il quale viene interrogata la base di conoscenza</w:t>
       </w:r>
       <w:r>
         <w:t xml:space="preserve"> per ciascuno dei punti di interesse registrati</w:t>
       </w:r>
       <w:r>
-        <w:t>, i risultati ricevuti vengono posti in un contenitore (result)</w:t>
-      </w:r>
-      <w:r>
-        <w:t xml:space="preserve"> e successivemente estratti e </w:t>
+        <w:t>, i risultati ricevuti vengono posti in un contenitore (</w:t>
+      </w:r>
+      <w:proofErr w:type="spellStart"/>
+      <w:r>
+        <w:t>result</w:t>
+      </w:r>
+      <w:proofErr w:type="spellEnd"/>
+      <w:r>
+        <w:t>)</w:t>
+      </w:r>
+      <w:r>
+        <w:t xml:space="preserve"> e </w:t>
+      </w:r>
+      <w:proofErr w:type="spellStart"/>
+      <w:r>
+        <w:t>successivemente</w:t>
+      </w:r>
+      <w:proofErr w:type="spellEnd"/>
+      <w:r>
+        <w:t xml:space="preserve"> estratti e </w:t>
       </w:r>
       <w:r>
         <w:t>assegnati all’omonimo attributo dell’istanza di Landmark corrispondente</w:t>
@@ -3628,13 +4042,16 @@
       <w:r>
         <w:t xml:space="preserve">La raccolta dei dati utili è stata effettuata mediante l’impiego di una API a pagamento messa a disposizione da Google Places (la piattaforma di Google Maps): </w:t>
       </w:r>
+      <w:proofErr w:type="spellStart"/>
       <w:r>
         <w:rPr>
           <w:b/>
           <w:bCs/>
+          <w:highlight w:val="yellow"/>
         </w:rPr>
         <w:t>nearbysearch</w:t>
       </w:r>
+      <w:proofErr w:type="spellEnd"/>
       <w:r>
         <w:t>, e</w:t>
       </w:r>
@@ -3690,8 +4107,17 @@
           <w:b/>
           <w:bCs/>
         </w:rPr>
-        <w:t>libreria Requests</w:t>
-      </w:r>
+        <w:t xml:space="preserve">libreria </w:t>
+      </w:r>
+      <w:proofErr w:type="spellStart"/>
+      <w:r>
+        <w:rPr>
+          <w:b/>
+          <w:bCs/>
+        </w:rPr>
+        <w:t>Requests</w:t>
+      </w:r>
+      <w:proofErr w:type="spellEnd"/>
       <w:r>
         <w:t xml:space="preserve"> fornita da Python</w:t>
       </w:r>
@@ -3859,7 +4285,15 @@
         <w:t>, espresso mediante una parola chiave,</w:t>
       </w:r>
       <w:r>
-        <w:t xml:space="preserve"> sulla base del quale viene effettuto il filtraggio</w:t>
+        <w:t xml:space="preserve"> sulla base del quale viene </w:t>
+      </w:r>
+      <w:proofErr w:type="spellStart"/>
+      <w:r>
+        <w:t>effettuto</w:t>
+      </w:r>
+      <w:proofErr w:type="spellEnd"/>
+      <w:r>
+        <w:t xml:space="preserve"> il filtraggio</w:t>
       </w:r>
       <w:r>
         <w:t>, allo scopo di ottenere risultati specifici.</w:t>
@@ -3878,7 +4312,15 @@
         <w:t xml:space="preserve">La risposta risultante della chiamata </w:t>
       </w:r>
       <w:r>
-        <w:t>viene restituita in formato json e contiene al suo interno numerosi attributi, tra questi ne sono stati selezionati ed estratti alcuni utili allo scopo dell’applicativo:</w:t>
+        <w:t xml:space="preserve">viene restituita in formato </w:t>
+      </w:r>
+      <w:proofErr w:type="spellStart"/>
+      <w:r>
+        <w:t>json</w:t>
+      </w:r>
+      <w:proofErr w:type="spellEnd"/>
+      <w:r>
+        <w:t xml:space="preserve"> e contiene al suo interno numerosi attributi, tra questi ne sono stati selezionati ed estratti alcuni utili allo scopo dell’applicativo:</w:t>
       </w:r>
     </w:p>
     <w:p>
@@ -3889,8 +4331,17 @@
           <w:numId w:val="1"/>
         </w:numPr>
       </w:pPr>
-      <w:r>
-        <w:t>place_id, un identificativo</w:t>
+      <w:proofErr w:type="spellStart"/>
+      <w:r>
+        <w:rPr>
+          <w:i/>
+          <w:iCs/>
+        </w:rPr>
+        <w:t>place_id</w:t>
+      </w:r>
+      <w:proofErr w:type="spellEnd"/>
+      <w:r>
+        <w:t>, un identificativo</w:t>
       </w:r>
       <w:r>
         <w:t xml:space="preserve"> </w:t>
@@ -3916,8 +4367,17 @@
           <w:numId w:val="1"/>
         </w:numPr>
       </w:pPr>
-      <w:r>
-        <w:t>user_ratings_total,</w:t>
+      <w:proofErr w:type="spellStart"/>
+      <w:r>
+        <w:rPr>
+          <w:i/>
+          <w:iCs/>
+        </w:rPr>
+        <w:t>user_ratings_total</w:t>
+      </w:r>
+      <w:proofErr w:type="spellEnd"/>
+      <w:r>
+        <w:t>,</w:t>
       </w:r>
       <w:r>
         <w:t xml:space="preserve"> un intero che rappresenta la quantità di recensioni degli utenti</w:t>
@@ -3935,7 +4395,14 @@
         </w:numPr>
       </w:pPr>
       <w:r>
-        <w:t>name, il nome del luogo.</w:t>
+        <w:rPr>
+          <w:i/>
+          <w:iCs/>
+        </w:rPr>
+        <w:t>name</w:t>
+      </w:r>
+      <w:r>
+        <w:t>, il nome del luogo.</w:t>
       </w:r>
     </w:p>
     <w:p>
@@ -3946,8 +4413,29 @@
           <w:numId w:val="1"/>
         </w:numPr>
       </w:pPr>
-      <w:r>
-        <w:t xml:space="preserve">geometry.location.lat e geometry.location.lon, le coordinate spaziali del luogo in formato </w:t>
+      <w:proofErr w:type="spellStart"/>
+      <w:r>
+        <w:rPr>
+          <w:i/>
+          <w:iCs/>
+        </w:rPr>
+        <w:t>geometry.location.lat</w:t>
+      </w:r>
+      <w:proofErr w:type="spellEnd"/>
+      <w:r>
+        <w:t xml:space="preserve"> e </w:t>
+      </w:r>
+      <w:proofErr w:type="spellStart"/>
+      <w:r>
+        <w:rPr>
+          <w:i/>
+          <w:iCs/>
+        </w:rPr>
+        <w:t>geometry.location.lon</w:t>
+      </w:r>
+      <w:proofErr w:type="spellEnd"/>
+      <w:r>
+        <w:t xml:space="preserve">, le coordinate spaziali del luogo in formato </w:t>
       </w:r>
       <w:r>
         <w:t>decimale.</w:t>
@@ -3962,15 +4450,30 @@
         </w:numPr>
       </w:pPr>
       <w:r>
-        <w:t>rating, la media delle votazioni (da 1 a 5) contenute nelle recensioni.</w:t>
-      </w:r>
-    </w:p>
-    <w:p>
-      <w:pPr>
-        <w:pStyle w:val="Testo"/>
-      </w:pPr>
-      <w:r>
-        <w:t xml:space="preserve">Le restanti caratteristiche dei punti di interesse, come suggerito dal , </w:t>
+        <w:rPr>
+          <w:i/>
+          <w:iCs/>
+        </w:rPr>
+        <w:t>rating</w:t>
+      </w:r>
+      <w:r>
+        <w:t>, la media delle votazioni (da 1 a 5) contenute nelle recensioni.</w:t>
+      </w:r>
+    </w:p>
+    <w:p>
+      <w:pPr>
+        <w:pStyle w:val="Testo"/>
+      </w:pPr>
+      <w:r>
+        <w:t xml:space="preserve">Le restanti caratteristiche dei punti di interesse, come suggerito </w:t>
+      </w:r>
+      <w:proofErr w:type="gramStart"/>
+      <w:r>
+        <w:t>dal ,</w:t>
+      </w:r>
+      <w:proofErr w:type="gramEnd"/>
+      <w:r>
+        <w:t xml:space="preserve"> </w:t>
       </w:r>
       <w:r>
         <w:t>per via della difficoltà di reperimento, sono state generate casualmente</w:t>
@@ -3986,7 +4489,23 @@
         <w:t>libreria random</w:t>
       </w:r>
       <w:r>
-        <w:t xml:space="preserve"> messa a disposione da python.</w:t>
+        <w:t xml:space="preserve"> messa a </w:t>
+      </w:r>
+      <w:proofErr w:type="spellStart"/>
+      <w:r>
+        <w:t>disposione</w:t>
+      </w:r>
+      <w:proofErr w:type="spellEnd"/>
+      <w:r>
+        <w:t xml:space="preserve"> da </w:t>
+      </w:r>
+      <w:proofErr w:type="spellStart"/>
+      <w:r>
+        <w:t>python</w:t>
+      </w:r>
+      <w:proofErr w:type="spellEnd"/>
+      <w:r>
+        <w:t>.</w:t>
       </w:r>
       <w:r>
         <w:t xml:space="preserve"> Ovviamente la generazione casuale ha tenuto conto di intervalli verosimili dei valori delle feature.</w:t>
@@ -4035,7 +4554,20 @@
         <w:outlineLvl w:val="1"/>
       </w:pPr>
       <w:bookmarkStart w:id="13" w:name="_Toc137745248"/>
-      <w:r>
+    </w:p>
+    <w:p>
+      <w:pPr>
+        <w:pStyle w:val="Sottotitolino"/>
+        <w:outlineLvl w:val="1"/>
+      </w:pPr>
+    </w:p>
+    <w:p>
+      <w:pPr>
+        <w:pStyle w:val="Sottotitolino"/>
+        <w:outlineLvl w:val="1"/>
+      </w:pPr>
+      <w:r>
+        <w:lastRenderedPageBreak/>
         <w:t>Decisioni di progetto</w:t>
       </w:r>
       <w:bookmarkEnd w:id="13"/>
@@ -4045,33 +4577,113 @@
         <w:pStyle w:val="Testo"/>
       </w:pPr>
       <w:r>
-        <w:rPr>
-          <w:highlight w:val="yellow"/>
-        </w:rPr>
-        <w:t>spiegare le chiamate multiple</w:t>
-      </w:r>
-    </w:p>
-    <w:p>
-      <w:pPr>
-        <w:pStyle w:val="Testo"/>
-      </w:pPr>
-      <w:r>
-        <w:rPr>
-          <w:highlight w:val="yellow"/>
-        </w:rPr>
-        <w:lastRenderedPageBreak/>
-        <w:t>spiegare in base a cosa è stato scelto il “centro turistico esatto di roma”</w:t>
-      </w:r>
-    </w:p>
-    <w:p>
-      <w:pPr>
-        <w:pStyle w:val="Testo"/>
-      </w:pPr>
-      <w:r>
-        <w:rPr>
-          <w:highlight w:val="yellow"/>
-        </w:rPr>
-        <w:t>spiegare perché abbiamo usato write e read invece di assertz</w:t>
+        <w:t xml:space="preserve">Dal momento che le API di Google restituivano venti risultati per ogni chiamata, è stato necessario ripetere più volte la chiamata </w:t>
+      </w:r>
+      <w:r>
+        <w:t xml:space="preserve">API </w:t>
+      </w:r>
+      <w:r>
+        <w:t>finché non si fossero ottenuti tutti i risultati.</w:t>
+      </w:r>
+    </w:p>
+    <w:p>
+      <w:pPr>
+        <w:pStyle w:val="Testo"/>
+      </w:pPr>
+      <w:r>
+        <w:t xml:space="preserve">Inoltre, per poter ottenere un numero elevato di luoghi si è deciso di ripetere la chiamate API per quattro volte, fornendo quattro coppie di coordinate diverse a ciascuna chiamata. Il motivo per il quale sono state fornite quattro coppie di coordinate diverse è dipeso dal fatto che si è cercato di massimizzare i risultati ottenibili ripetendo la chiamata API spostandosi </w:t>
+      </w:r>
+      <w:r>
+        <w:t xml:space="preserve">di 1 km </w:t>
+      </w:r>
+      <w:r>
+        <w:t>a nord, sud, est ed ovest del centro turistico scelto.</w:t>
+      </w:r>
+    </w:p>
+    <w:p>
+      <w:pPr>
+        <w:pStyle w:val="Testo"/>
+      </w:pPr>
+      <w:r>
+        <w:t xml:space="preserve">Per </w:t>
+      </w:r>
+      <w:r>
+        <w:t xml:space="preserve">quanto concerne </w:t>
+      </w:r>
+      <w:r>
+        <w:t>la scelta delle coppie di coordinate da cui far partire la ricerca, si è deciso di scegliere arbitrariamente un punto che potesse contenere un numero consistente di luoghi tale da poter essere definito come centro turistico di Roma</w:t>
+      </w:r>
+      <w:r>
+        <w:t>.</w:t>
+      </w:r>
+    </w:p>
+    <w:p>
+      <w:pPr>
+        <w:pStyle w:val="Testo"/>
+      </w:pPr>
+      <w:r>
+        <w:t>Infine, l</w:t>
+      </w:r>
+      <w:r>
+        <w:t xml:space="preserve">a popolazione della base di conoscenza è avvenuta mediante la scrittura su file dei fatti riguardanti i vari luoghi; si è deciso di utilizzare il metodo </w:t>
+      </w:r>
+      <w:proofErr w:type="spellStart"/>
+      <w:r>
+        <w:rPr>
+          <w:i/>
+          <w:iCs/>
+        </w:rPr>
+        <w:t>write</w:t>
+      </w:r>
+      <w:proofErr w:type="spellEnd"/>
+      <w:r>
+        <w:rPr>
+          <w:i/>
+          <w:iCs/>
+        </w:rPr>
+        <w:t xml:space="preserve"> </w:t>
+      </w:r>
+      <w:r>
+        <w:t xml:space="preserve">di Python per scrivere sul file Prolog, al posto del metodo </w:t>
+      </w:r>
+      <w:proofErr w:type="spellStart"/>
+      <w:r>
+        <w:t>assertz</w:t>
+      </w:r>
+      <w:proofErr w:type="spellEnd"/>
+      <w:r>
+        <w:t xml:space="preserve">, poiché le informazioni contenute nella base di conoscenza </w:t>
+      </w:r>
+      <w:r>
+        <w:t>avrebbero dovuto essere consultate anche negli altri moduli del progetto.</w:t>
+      </w:r>
+    </w:p>
+    <w:p>
+      <w:pPr>
+        <w:pStyle w:val="Testo"/>
+      </w:pPr>
+      <w:r>
+        <w:t xml:space="preserve">Il metodo </w:t>
+      </w:r>
+      <w:proofErr w:type="spellStart"/>
+      <w:r>
+        <w:t>assertz</w:t>
+      </w:r>
+      <w:proofErr w:type="spellEnd"/>
+      <w:r>
+        <w:t xml:space="preserve"> sarebbe stato più opportuno qualora, nel ciclo di esecuzione del programma, la base di conoscenza </w:t>
+      </w:r>
+      <w:r>
+        <w:t>avesse richiesto</w:t>
+      </w:r>
+      <w:r>
+        <w:t xml:space="preserve"> l’aggiunta di fatti in maniera dinamica per poter consentire di effettuare delle interrogazioni su di essa</w:t>
+      </w:r>
+      <w:r>
+        <w:t>; nel caso di studio in questione ogni modulo equivale ad un’esecuzione separata</w:t>
+      </w:r>
+      <w:r>
+        <w:t>.</w:t>
       </w:r>
     </w:p>
     <w:p>
@@ -4118,6 +4730,31 @@
       <w:pPr>
         <w:pStyle w:val="Testo"/>
       </w:pPr>
+      <w:r>
+        <w:t>Il fine del caso di studio è quello di rappresentare un punto di riferimento per i turisti che vogliono visitare i luoghi più importanti della città di Roma, fornendo così il miglior itinerario da seguire per sfruttare al meglio le risorse a disposizione (tempo e budget).</w:t>
+      </w:r>
+    </w:p>
+    <w:p>
+      <w:pPr>
+        <w:pStyle w:val="Testo"/>
+      </w:pPr>
+      <w:r>
+        <w:t xml:space="preserve">Per poter ottenere il miglior percorso, è stato necessario l’impiego di un algoritmo di ricerca su grafo, che potesse tenere in considerazione le necessità dell’utente </w:t>
+      </w:r>
+      <w:r>
+        <w:t>e che fosse in grado di restituire un percorso contenente i migliori luoghi da visitare.</w:t>
+      </w:r>
+    </w:p>
+    <w:p>
+      <w:pPr>
+        <w:pStyle w:val="Testo"/>
+      </w:pPr>
+      <w:r>
+        <w:rPr>
+          <w:highlight w:val="yellow"/>
+        </w:rPr>
+        <w:t>Scelto dell’algoritmo</w:t>
+      </w:r>
     </w:p>
     <w:p>
       <w:pPr>
@@ -4134,6 +4771,99 @@
       <w:pPr>
         <w:pStyle w:val="Testo"/>
       </w:pPr>
+      <w:r>
+        <w:t>Lo strumento impiegato per la ricerca su grafo è l’algoritmo A*, un algoritmo di ricerca euristica. Esso cerca il percorso ottimale tra due nodi, sommando la funzione di costo fino al punto corrente con una funzione euristica che stima il costo dal punto corrente ad un nodo goal:</w:t>
+      </w:r>
+    </w:p>
+    <w:p>
+      <w:pPr>
+        <w:pStyle w:val="Testo"/>
+      </w:pPr>
+      <m:oMathPara>
+        <m:oMath>
+          <m:r>
+            <w:rPr>
+              <w:rFonts w:ascii="Cambria Math" w:hAnsi="Cambria Math"/>
+            </w:rPr>
+            <m:t>f</m:t>
+          </m:r>
+          <m:d>
+            <m:dPr>
+              <m:ctrlPr>
+                <w:rPr>
+                  <w:rFonts w:ascii="Cambria Math" w:hAnsi="Cambria Math"/>
+                  <w:i/>
+                </w:rPr>
+              </m:ctrlPr>
+            </m:dPr>
+            <m:e>
+              <m:r>
+                <w:rPr>
+                  <w:rFonts w:ascii="Cambria Math" w:hAnsi="Cambria Math"/>
+                </w:rPr>
+                <m:t>p</m:t>
+              </m:r>
+            </m:e>
+          </m:d>
+          <m:r>
+            <w:rPr>
+              <w:rFonts w:ascii="Cambria Math" w:hAnsi="Cambria Math"/>
+            </w:rPr>
+            <m:t>=cost</m:t>
+          </m:r>
+          <m:d>
+            <m:dPr>
+              <m:ctrlPr>
+                <w:rPr>
+                  <w:rFonts w:ascii="Cambria Math" w:hAnsi="Cambria Math"/>
+                  <w:i/>
+                </w:rPr>
+              </m:ctrlPr>
+            </m:dPr>
+            <m:e>
+              <m:r>
+                <w:rPr>
+                  <w:rFonts w:ascii="Cambria Math" w:hAnsi="Cambria Math"/>
+                </w:rPr>
+                <m:t>p</m:t>
+              </m:r>
+            </m:e>
+          </m:d>
+          <m:r>
+            <w:rPr>
+              <w:rFonts w:ascii="Cambria Math" w:hAnsi="Cambria Math"/>
+            </w:rPr>
+            <m:t>+h(p)</m:t>
+          </m:r>
+        </m:oMath>
+      </m:oMathPara>
+    </w:p>
+    <w:p>
+      <w:pPr>
+        <w:pStyle w:val="Testo"/>
+      </w:pPr>
+      <w:r>
+        <w:t xml:space="preserve">La libreria utilizzata per l’implementazione di A* è </w:t>
+      </w:r>
+      <w:proofErr w:type="spellStart"/>
+      <w:r>
+        <w:rPr>
+          <w:highlight w:val="yellow"/>
+        </w:rPr>
+        <w:t>AIPython</w:t>
+      </w:r>
+      <w:proofErr w:type="spellEnd"/>
+      <w:r>
+        <w:t xml:space="preserve">, una libreria contenente un insieme di algoritmi di ricerca </w:t>
+      </w:r>
+      <w:proofErr w:type="gramStart"/>
+      <w:r>
+        <w:t>pre implementati</w:t>
+      </w:r>
+      <w:proofErr w:type="gramEnd"/>
+      <w:r>
+        <w:t>.</w:t>
+      </w:r>
     </w:p>
     <w:p>
       <w:pPr>
@@ -4150,33 +4880,1119 @@
       <w:pPr>
         <w:pStyle w:val="Testo"/>
       </w:pPr>
+      <w:r>
+        <w:t>Per l’impiego dell’algoritmo di ricerca, è stato necessario definire una classe che rappresentasse i nodi da inserire nel grafo. I nodi non rappresentano, come si potrebbe banalmente pensare, i luoghi di interesse ma al contrario delle “situazioni”.</w:t>
+      </w:r>
+    </w:p>
+    <w:p>
+      <w:pPr>
+        <w:pStyle w:val="Testo"/>
+      </w:pPr>
+      <w:r>
+        <w:t>Nello specifico, ciascun nodo conterrà le seguenti informazioni:</w:t>
+      </w:r>
+    </w:p>
+    <w:p>
+      <w:pPr>
+        <w:pStyle w:val="Testo"/>
+        <w:numPr>
+          <w:ilvl w:val="0"/>
+          <w:numId w:val="1"/>
+        </w:numPr>
+      </w:pPr>
+      <w:r>
+        <w:rPr>
+          <w:i/>
+          <w:iCs/>
+        </w:rPr>
+        <w:t>name</w:t>
+      </w:r>
+      <w:r>
+        <w:t>, indica il nome del luogo</w:t>
+      </w:r>
+    </w:p>
+    <w:p>
+      <w:pPr>
+        <w:pStyle w:val="Testo"/>
+        <w:numPr>
+          <w:ilvl w:val="0"/>
+          <w:numId w:val="1"/>
+        </w:numPr>
+      </w:pPr>
+      <w:r>
+        <w:rPr>
+          <w:i/>
+          <w:iCs/>
+        </w:rPr>
+        <w:t>coveredDistance</w:t>
+      </w:r>
+      <w:r>
+        <w:t>, indica la distanza percorsa fino al punto corrente</w:t>
+      </w:r>
+    </w:p>
+    <w:p>
+      <w:pPr>
+        <w:pStyle w:val="Testo"/>
+        <w:numPr>
+          <w:ilvl w:val="0"/>
+          <w:numId w:val="1"/>
+        </w:numPr>
+      </w:pPr>
+      <w:r>
+        <w:rPr>
+          <w:i/>
+          <w:iCs/>
+        </w:rPr>
+        <w:t>remainingBudget</w:t>
+      </w:r>
+      <w:r>
+        <w:t xml:space="preserve">, indica la disponibilità </w:t>
+      </w:r>
+      <w:r>
+        <w:t>corrente</w:t>
+      </w:r>
+      <w:r>
+        <w:t xml:space="preserve"> di budget </w:t>
+      </w:r>
+    </w:p>
+    <w:p>
+      <w:pPr>
+        <w:pStyle w:val="Testo"/>
+        <w:numPr>
+          <w:ilvl w:val="0"/>
+          <w:numId w:val="1"/>
+        </w:numPr>
+      </w:pPr>
+      <w:r>
+        <w:rPr>
+          <w:i/>
+          <w:iCs/>
+        </w:rPr>
+        <w:t>remainingTime</w:t>
+      </w:r>
+      <w:r>
+        <w:t xml:space="preserve">, indica la disponibilità </w:t>
+      </w:r>
+      <w:r>
+        <w:t>corrente</w:t>
+      </w:r>
+      <w:r>
+        <w:t xml:space="preserve"> di tempo </w:t>
+      </w:r>
+    </w:p>
+    <w:p>
+      <w:pPr>
+        <w:pStyle w:val="Testo"/>
+        <w:numPr>
+          <w:ilvl w:val="0"/>
+          <w:numId w:val="1"/>
+        </w:numPr>
+      </w:pPr>
+      <w:r>
+        <w:rPr>
+          <w:i/>
+          <w:iCs/>
+        </w:rPr>
+        <w:t>visitedNodes</w:t>
+      </w:r>
+      <w:r>
+        <w:t>, indica i luoghi precedentemente visitati</w:t>
+      </w:r>
+    </w:p>
+    <w:p>
+      <w:pPr>
+        <w:pStyle w:val="Testo"/>
+        <w:numPr>
+          <w:ilvl w:val="0"/>
+          <w:numId w:val="1"/>
+        </w:numPr>
+      </w:pPr>
+      <w:r>
+        <w:rPr>
+          <w:i/>
+          <w:iCs/>
+        </w:rPr>
+        <w:t>sumVisitedPriority</w:t>
+      </w:r>
+      <w:r>
+        <w:t>, indica la somma delle priorità dei luoghi visitati</w:t>
+      </w:r>
+    </w:p>
+    <w:p>
+      <w:pPr>
+        <w:pStyle w:val="Testo"/>
+      </w:pPr>
+    </w:p>
+    <w:p>
+      <w:pPr>
+        <w:pStyle w:val="Testo"/>
+      </w:pPr>
+    </w:p>
+    <w:p>
+      <w:pPr>
+        <w:pStyle w:val="Testo"/>
+      </w:pPr>
+      <w:r>
+        <w:t>Gli ultimi quattro attributi del nodo verranno utilizzati in fase di ricerca per effettuare specifici controlli.</w:t>
+      </w:r>
+    </w:p>
+    <w:p>
+      <w:pPr>
+        <w:pStyle w:val="Testo"/>
+      </w:pPr>
+      <w:r>
+        <w:t>Nella fase di definizione del grafo non si conoscono a priori i nodi goal, questo perché la sua generazione avviene dinamicamente a partire dalla posizione corrente dell’utente (nel caso di studio è stata simulata).</w:t>
+      </w:r>
+    </w:p>
+    <w:p>
+      <w:pPr>
+        <w:pStyle w:val="Testo"/>
+      </w:pPr>
+      <w:r>
+        <w:t>Una generazione statica del grafo avrebbe gravato eccessivamente sulle prestazioni dell’applicativo.</w:t>
+      </w:r>
+    </w:p>
+    <w:p>
+      <w:pPr>
+        <w:pStyle w:val="Testo"/>
+      </w:pPr>
+      <w:r>
+        <w:t>Durante il problema di ricerca, è richiesta una funzione di individuazione dei nodi vicini:</w:t>
+      </w:r>
+    </w:p>
+    <w:p>
+      <w:pPr>
+        <w:pStyle w:val="Testo"/>
+      </w:pPr>
+      <w:r>
+        <w:drawing>
+          <wp:inline distT="0" distB="0" distL="0" distR="0" wp14:anchorId="6AA6DBA3" wp14:editId="2DDBF7DE">
+            <wp:extent cx="6120130" cy="6192520"/>
+            <wp:effectExtent l="0" t="0" r="1270" b="5080"/>
+            <wp:docPr id="736573360" name="Immagine 1" descr="Immagine che contiene testo, schermata&#10;&#10;Descrizione generata automaticamente"/>
+            <wp:cNvGraphicFramePr>
+              <a:graphicFrameLocks xmlns:a="http://schemas.openxmlformats.org/drawingml/2006/main" noChangeAspect="1"/>
+            </wp:cNvGraphicFramePr>
+            <a:graphic xmlns:a="http://schemas.openxmlformats.org/drawingml/2006/main">
+              <a:graphicData uri="http://schemas.openxmlformats.org/drawingml/2006/picture">
+                <pic:pic xmlns:pic="http://schemas.openxmlformats.org/drawingml/2006/picture">
+                  <pic:nvPicPr>
+                    <pic:cNvPr id="736573360" name="Immagine 1" descr="Immagine che contiene testo, schermata&#10;&#10;Descrizione generata automaticamente"/>
+                    <pic:cNvPicPr/>
+                  </pic:nvPicPr>
+                  <pic:blipFill>
+                    <a:blip r:embed="rId17"/>
+                    <a:stretch>
+                      <a:fillRect/>
+                    </a:stretch>
+                  </pic:blipFill>
+                  <pic:spPr>
+                    <a:xfrm>
+                      <a:off x="0" y="0"/>
+                      <a:ext cx="6120130" cy="6192520"/>
+                    </a:xfrm>
+                    <a:prstGeom prst="rect">
+                      <a:avLst/>
+                    </a:prstGeom>
+                  </pic:spPr>
+                </pic:pic>
+              </a:graphicData>
+            </a:graphic>
+          </wp:inline>
+        </w:drawing>
+      </w:r>
+    </w:p>
+    <w:p>
+      <w:pPr>
+        <w:pStyle w:val="Testo"/>
+      </w:pPr>
+    </w:p>
+    <w:p>
+      <w:pPr>
+        <w:pStyle w:val="Testo"/>
+      </w:pPr>
+      <w:r>
+        <w:t xml:space="preserve">La funzione </w:t>
+      </w:r>
+      <w:proofErr w:type="spellStart"/>
+      <w:r>
+        <w:rPr>
+          <w:i/>
+          <w:iCs/>
+        </w:rPr>
+        <w:t>neighbors</w:t>
+      </w:r>
+      <w:proofErr w:type="spellEnd"/>
+      <w:r>
+        <w:t>, in primo luogo, interroga la base di conoscenza per ottenere la lista dei luoghi vicini a quello indicato nel nodo corrente, sfruttando l’apposita regola Prolog:</w:t>
+      </w:r>
+    </w:p>
+    <w:p>
+      <w:pPr>
+        <w:pStyle w:val="Testo"/>
+      </w:pPr>
+      <w:r>
+        <w:drawing>
+          <wp:inline distT="0" distB="0" distL="0" distR="0" wp14:anchorId="09D34C5F" wp14:editId="2138E363">
+            <wp:extent cx="6120130" cy="959485"/>
+            <wp:effectExtent l="0" t="0" r="1270" b="5715"/>
+            <wp:docPr id="1497407934" name="Immagine 1" descr="Immagine che contiene testo, Carattere, schermata&#10;&#10;Descrizione generata automaticamente"/>
+            <wp:cNvGraphicFramePr>
+              <a:graphicFrameLocks xmlns:a="http://schemas.openxmlformats.org/drawingml/2006/main" noChangeAspect="1"/>
+            </wp:cNvGraphicFramePr>
+            <a:graphic xmlns:a="http://schemas.openxmlformats.org/drawingml/2006/main">
+              <a:graphicData uri="http://schemas.openxmlformats.org/drawingml/2006/picture">
+                <pic:pic xmlns:pic="http://schemas.openxmlformats.org/drawingml/2006/picture">
+                  <pic:nvPicPr>
+                    <pic:cNvPr id="1497407934" name="Immagine 1" descr="Immagine che contiene testo, Carattere, schermata&#10;&#10;Descrizione generata automaticamente"/>
+                    <pic:cNvPicPr/>
+                  </pic:nvPicPr>
+                  <pic:blipFill>
+                    <a:blip r:embed="rId18"/>
+                    <a:stretch>
+                      <a:fillRect/>
+                    </a:stretch>
+                  </pic:blipFill>
+                  <pic:spPr>
+                    <a:xfrm>
+                      <a:off x="0" y="0"/>
+                      <a:ext cx="6120130" cy="959485"/>
+                    </a:xfrm>
+                    <a:prstGeom prst="rect">
+                      <a:avLst/>
+                    </a:prstGeom>
+                  </pic:spPr>
+                </pic:pic>
+              </a:graphicData>
+            </a:graphic>
+          </wp:inline>
+        </w:drawing>
+      </w:r>
+    </w:p>
+    <w:p>
+      <w:pPr>
+        <w:pStyle w:val="Testo"/>
+      </w:pPr>
+      <w:r>
+        <w:t xml:space="preserve">Successivamente, </w:t>
+      </w:r>
+      <w:r>
+        <w:t xml:space="preserve">per ognuno di essi verifica che non sia stato già visitato, in caso affermativo procede </w:t>
+      </w:r>
+      <w:r>
+        <w:t>recuperando dalla base di conoscenza</w:t>
+      </w:r>
+      <w:r>
+        <w:t xml:space="preserve"> </w:t>
+      </w:r>
+      <w:r>
+        <w:t xml:space="preserve">le informazioni utili a calcolare la </w:t>
+      </w:r>
+      <w:r>
+        <w:t>nuova distanza percorsa, il nuovo budget rimanente</w:t>
+      </w:r>
+      <w:r>
+        <w:t xml:space="preserve"> e</w:t>
+      </w:r>
+      <w:r>
+        <w:t xml:space="preserve"> il nuovo tempo rimanente. </w:t>
+      </w:r>
+    </w:p>
+    <w:p>
+      <w:pPr>
+        <w:pStyle w:val="Testo"/>
+      </w:pPr>
+      <w:r>
+        <w:t xml:space="preserve">Tutti questi aspetti vengono utilizzati per la definizione dell’istanza </w:t>
+      </w:r>
+      <w:r>
+        <w:rPr>
+          <w:i/>
+          <w:iCs/>
+        </w:rPr>
+        <w:t>NodeGraph</w:t>
+      </w:r>
+      <w:r>
+        <w:t xml:space="preserve"> relativa ad ogni nodo vicino, questo avviene solo se non vengono sforate le soglie di budget e tempo rimanenti.</w:t>
+      </w:r>
+    </w:p>
+    <w:p>
+      <w:pPr>
+        <w:pStyle w:val="Testo"/>
+      </w:pPr>
+      <w:r>
+        <w:t xml:space="preserve">Infine, si aggiunge il nodo e l’arco corrispondente al grafo mediante la funzione </w:t>
+      </w:r>
+      <w:proofErr w:type="spellStart"/>
+      <w:proofErr w:type="gramStart"/>
+      <w:r>
+        <w:rPr>
+          <w:i/>
+          <w:iCs/>
+        </w:rPr>
+        <w:t>arcs.append</w:t>
+      </w:r>
+      <w:proofErr w:type="spellEnd"/>
+      <w:proofErr w:type="gramEnd"/>
+      <w:r>
+        <w:t>.</w:t>
+      </w:r>
+    </w:p>
+    <w:p>
+      <w:pPr>
+        <w:pStyle w:val="Testo"/>
+      </w:pPr>
+    </w:p>
+    <w:p>
+      <w:pPr>
+        <w:pStyle w:val="Testo"/>
+      </w:pPr>
+      <w:r>
+        <w:t xml:space="preserve">Dal momento che, la generazione del grafo avviene dinamicamente è stato necessario predisporre una funzione che controllasse man mano se il nodo </w:t>
+      </w:r>
+      <w:r>
+        <w:t xml:space="preserve">in analisi fosse un nodo obbiettivo: </w:t>
+      </w:r>
+    </w:p>
+    <w:p>
+      <w:pPr>
+        <w:pStyle w:val="Testo"/>
+        <w:jc w:val="center"/>
+      </w:pPr>
+      <w:r>
+        <w:lastRenderedPageBreak/>
+        <w:drawing>
+          <wp:inline distT="0" distB="0" distL="0" distR="0" wp14:anchorId="45E06962" wp14:editId="32FD6087">
+            <wp:extent cx="6120130" cy="5006340"/>
+            <wp:effectExtent l="0" t="0" r="1270" b="0"/>
+            <wp:docPr id="544983572" name="Immagine 1" descr="Immagine che contiene testo, schermata, software&#10;&#10;Descrizione generata automaticamente"/>
+            <wp:cNvGraphicFramePr>
+              <a:graphicFrameLocks xmlns:a="http://schemas.openxmlformats.org/drawingml/2006/main" noChangeAspect="1"/>
+            </wp:cNvGraphicFramePr>
+            <a:graphic xmlns:a="http://schemas.openxmlformats.org/drawingml/2006/main">
+              <a:graphicData uri="http://schemas.openxmlformats.org/drawingml/2006/picture">
+                <pic:pic xmlns:pic="http://schemas.openxmlformats.org/drawingml/2006/picture">
+                  <pic:nvPicPr>
+                    <pic:cNvPr id="544983572" name="Immagine 1" descr="Immagine che contiene testo, schermata, software&#10;&#10;Descrizione generata automaticamente"/>
+                    <pic:cNvPicPr/>
+                  </pic:nvPicPr>
+                  <pic:blipFill>
+                    <a:blip r:embed="rId19"/>
+                    <a:stretch>
+                      <a:fillRect/>
+                    </a:stretch>
+                  </pic:blipFill>
+                  <pic:spPr>
+                    <a:xfrm>
+                      <a:off x="0" y="0"/>
+                      <a:ext cx="6120130" cy="5006340"/>
+                    </a:xfrm>
+                    <a:prstGeom prst="rect">
+                      <a:avLst/>
+                    </a:prstGeom>
+                  </pic:spPr>
+                </pic:pic>
+              </a:graphicData>
+            </a:graphic>
+          </wp:inline>
+        </w:drawing>
+      </w:r>
+    </w:p>
+    <w:p>
+      <w:pPr>
+        <w:pStyle w:val="Testo"/>
+      </w:pPr>
+      <w:r>
+        <w:t xml:space="preserve">La funzione </w:t>
+      </w:r>
+      <w:r>
+        <w:rPr>
+          <w:i/>
+          <w:iCs/>
+        </w:rPr>
+        <w:t>is_goal</w:t>
+      </w:r>
+      <w:r>
+        <w:t xml:space="preserve">, analogamente </w:t>
+      </w:r>
+      <w:proofErr w:type="spellStart"/>
+      <w:r>
+        <w:t>alla</w:t>
+      </w:r>
+      <w:proofErr w:type="spellEnd"/>
+      <w:r>
+        <w:t xml:space="preserve"> precedente, </w:t>
+      </w:r>
+      <w:r>
+        <w:t xml:space="preserve">interroga la base di conoscenza per ottenere una lista dei luoghi vicini a quello corrente, successivamente </w:t>
+      </w:r>
+      <w:r>
+        <w:t>viene verificato che il nuovo budget rimanente e il nuovo tempo rimanente non siano negativi, se questa condizione è rispettata per tutti i punti di interesse vicini il nodo corrente è considerato candidato obbiettivo</w:t>
+      </w:r>
+      <w:r>
+        <w:t xml:space="preserve">. </w:t>
+      </w:r>
+    </w:p>
+    <w:p>
+      <w:pPr>
+        <w:pStyle w:val="Testo"/>
+      </w:pPr>
+      <w:r>
+        <w:t>Esso</w:t>
+      </w:r>
+      <w:r>
+        <w:t xml:space="preserve"> viene confermato solo nel caso in cui la media aritmetica delle priorità dei luoghi visitati, lungo il percorso, non sia inferiore ad una determinata soglia (arbitrariamente è stato scelto 4).</w:t>
+      </w:r>
+    </w:p>
+    <w:p>
+      <w:pPr>
+        <w:pStyle w:val="Testo"/>
+      </w:pPr>
+    </w:p>
+    <w:p>
+      <w:pPr>
+        <w:pStyle w:val="Testo"/>
+      </w:pPr>
+      <w:r>
+        <w:t xml:space="preserve">La caratteristica principale dell’algoritmo A* è la presenza di una funzione euristica, che, nel caso di studio, è stata definita come segue: </w:t>
+      </w:r>
+    </w:p>
+    <w:p>
+      <w:pPr>
+        <w:pStyle w:val="Testo"/>
+      </w:pPr>
+      <w:r>
+        <w:lastRenderedPageBreak/>
+        <w:drawing>
+          <wp:inline distT="0" distB="0" distL="0" distR="0" wp14:anchorId="4F4AA872" wp14:editId="0B8B4E8D">
+            <wp:extent cx="6120130" cy="5684520"/>
+            <wp:effectExtent l="0" t="0" r="1270" b="5080"/>
+            <wp:docPr id="434957553" name="Immagine 1" descr="Immagine che contiene testo, schermata, software, Software multimediale&#10;&#10;Descrizione generata automaticamente"/>
+            <wp:cNvGraphicFramePr>
+              <a:graphicFrameLocks xmlns:a="http://schemas.openxmlformats.org/drawingml/2006/main" noChangeAspect="1"/>
+            </wp:cNvGraphicFramePr>
+            <a:graphic xmlns:a="http://schemas.openxmlformats.org/drawingml/2006/main">
+              <a:graphicData uri="http://schemas.openxmlformats.org/drawingml/2006/picture">
+                <pic:pic xmlns:pic="http://schemas.openxmlformats.org/drawingml/2006/picture">
+                  <pic:nvPicPr>
+                    <pic:cNvPr id="434957553" name="Immagine 1" descr="Immagine che contiene testo, schermata, software, Software multimediale&#10;&#10;Descrizione generata automaticamente"/>
+                    <pic:cNvPicPr/>
+                  </pic:nvPicPr>
+                  <pic:blipFill>
+                    <a:blip r:embed="rId20"/>
+                    <a:stretch>
+                      <a:fillRect/>
+                    </a:stretch>
+                  </pic:blipFill>
+                  <pic:spPr>
+                    <a:xfrm>
+                      <a:off x="0" y="0"/>
+                      <a:ext cx="6120130" cy="5684520"/>
+                    </a:xfrm>
+                    <a:prstGeom prst="rect">
+                      <a:avLst/>
+                    </a:prstGeom>
+                  </pic:spPr>
+                </pic:pic>
+              </a:graphicData>
+            </a:graphic>
+          </wp:inline>
+        </w:drawing>
+      </w:r>
     </w:p>
     <w:p>
       <w:pPr>
         <w:pStyle w:val="Sottotitolino"/>
         <w:outlineLvl w:val="1"/>
+        <w:rPr>
+          <w:b w:val="0"/>
+          <w:bCs w:val="0"/>
+          <w:sz w:val="28"/>
+          <w:szCs w:val="28"/>
+        </w:rPr>
       </w:pPr>
       <w:bookmarkStart w:id="18" w:name="_Toc137745254"/>
       <w:r>
+        <w:rPr>
+          <w:b w:val="0"/>
+          <w:bCs w:val="0"/>
+          <w:sz w:val="28"/>
+          <w:szCs w:val="28"/>
+        </w:rPr>
+        <w:t xml:space="preserve">La funzione </w:t>
+      </w:r>
+      <w:proofErr w:type="spellStart"/>
+      <w:r>
+        <w:rPr>
+          <w:b w:val="0"/>
+          <w:bCs w:val="0"/>
+          <w:i/>
+          <w:iCs/>
+          <w:sz w:val="28"/>
+          <w:szCs w:val="28"/>
+        </w:rPr>
+        <w:t>heuristic</w:t>
+      </w:r>
+      <w:proofErr w:type="spellEnd"/>
+      <w:r>
+        <w:rPr>
+          <w:b w:val="0"/>
+          <w:bCs w:val="0"/>
+          <w:i/>
+          <w:iCs/>
+          <w:sz w:val="28"/>
+          <w:szCs w:val="28"/>
+        </w:rPr>
+        <w:t xml:space="preserve"> </w:t>
+      </w:r>
+      <w:r>
+        <w:rPr>
+          <w:b w:val="0"/>
+          <w:bCs w:val="0"/>
+          <w:sz w:val="28"/>
+          <w:szCs w:val="28"/>
+        </w:rPr>
+        <w:t>ha lo scopo di assegnare un valore stimato di costo per raggiungere un nodo obbiettivo, di conseguenza viene subito controllato se il nodo in questione sia obbiettivo o meno, in caso positivo il valore assegnato è 0.</w:t>
+      </w:r>
+    </w:p>
+    <w:p>
+      <w:pPr>
+        <w:pStyle w:val="Sottotitolino"/>
+        <w:outlineLvl w:val="1"/>
+        <w:rPr>
+          <w:b w:val="0"/>
+          <w:bCs w:val="0"/>
+          <w:sz w:val="28"/>
+          <w:szCs w:val="28"/>
+        </w:rPr>
+      </w:pPr>
+      <w:r>
+        <w:rPr>
+          <w:b w:val="0"/>
+          <w:bCs w:val="0"/>
+          <w:sz w:val="28"/>
+          <w:szCs w:val="28"/>
+        </w:rPr>
+        <w:t>In caso contrario, mediante interrogazioni Prolog, ottiene la minima distanza possibile tra due luoghi registrati, la priorità del luogo associato al nodo in input e il tempo massimo di visita</w:t>
+      </w:r>
+      <w:r>
+        <w:rPr>
+          <w:b w:val="0"/>
+          <w:bCs w:val="0"/>
+          <w:sz w:val="28"/>
+          <w:szCs w:val="28"/>
+        </w:rPr>
+        <w:t xml:space="preserve"> e il costo massimo</w:t>
+      </w:r>
+      <w:r>
+        <w:rPr>
+          <w:b w:val="0"/>
+          <w:bCs w:val="0"/>
+          <w:sz w:val="28"/>
+          <w:szCs w:val="28"/>
+        </w:rPr>
+        <w:t xml:space="preserve"> richiest</w:t>
+      </w:r>
+      <w:r>
+        <w:rPr>
+          <w:b w:val="0"/>
+          <w:bCs w:val="0"/>
+          <w:sz w:val="28"/>
+          <w:szCs w:val="28"/>
+        </w:rPr>
+        <w:t>i</w:t>
+      </w:r>
+      <w:r>
+        <w:rPr>
+          <w:b w:val="0"/>
+          <w:bCs w:val="0"/>
+          <w:sz w:val="28"/>
+          <w:szCs w:val="28"/>
+        </w:rPr>
+        <w:t xml:space="preserve"> da un punto di interesse</w:t>
+      </w:r>
+      <w:r>
+        <w:rPr>
+          <w:b w:val="0"/>
+          <w:bCs w:val="0"/>
+          <w:sz w:val="28"/>
+          <w:szCs w:val="28"/>
+        </w:rPr>
+        <w:t xml:space="preserve"> (nel calcolo successivo si terrà conto di quello minore)</w:t>
+      </w:r>
+      <w:r>
+        <w:rPr>
+          <w:b w:val="0"/>
+          <w:bCs w:val="0"/>
+          <w:sz w:val="28"/>
+          <w:szCs w:val="28"/>
+        </w:rPr>
+        <w:t>.</w:t>
+      </w:r>
+    </w:p>
+    <w:p>
+      <w:pPr>
+        <w:pStyle w:val="Sottotitolino"/>
+        <w:outlineLvl w:val="1"/>
+        <w:rPr>
+          <w:b w:val="0"/>
+          <w:bCs w:val="0"/>
+          <w:sz w:val="28"/>
+          <w:szCs w:val="28"/>
+        </w:rPr>
+      </w:pPr>
+      <w:r>
+        <w:rPr>
+          <w:b w:val="0"/>
+          <w:bCs w:val="0"/>
+          <w:sz w:val="28"/>
+          <w:szCs w:val="28"/>
+        </w:rPr>
+        <w:t>Il valore restituito dall’euristica deriva da</w:t>
+      </w:r>
+      <w:r>
+        <w:rPr>
+          <w:b w:val="0"/>
+          <w:bCs w:val="0"/>
+          <w:sz w:val="28"/>
+          <w:szCs w:val="28"/>
+        </w:rPr>
+        <w:t xml:space="preserve">l prodotto di </w:t>
+      </w:r>
+      <w:r>
+        <w:rPr>
+          <w:b w:val="0"/>
+          <w:bCs w:val="0"/>
+          <w:sz w:val="28"/>
+          <w:szCs w:val="28"/>
+        </w:rPr>
+        <w:t>tre fattori:</w:t>
+      </w:r>
+    </w:p>
+    <w:p>
+      <w:pPr>
+        <w:pStyle w:val="Sottotitolino"/>
+        <w:numPr>
+          <w:ilvl w:val="0"/>
+          <w:numId w:val="6"/>
+        </w:numPr>
+        <w:outlineLvl w:val="1"/>
+      </w:pPr>
+      <w:r>
+        <w:rPr>
+          <w:b w:val="0"/>
+          <w:bCs w:val="0"/>
+          <w:sz w:val="28"/>
+          <w:szCs w:val="28"/>
+        </w:rPr>
+        <w:t>Il rapporto tra il tempo rimanente del nodo e il massimo tempo di visita</w:t>
+      </w:r>
+      <w:r>
+        <w:rPr>
+          <w:b w:val="0"/>
+          <w:bCs w:val="0"/>
+          <w:sz w:val="28"/>
+          <w:szCs w:val="28"/>
+        </w:rPr>
+        <w:t xml:space="preserve"> oppure tra il budget rimanente e il costo massimo</w:t>
+      </w:r>
+      <w:r>
+        <w:rPr>
+          <w:b w:val="0"/>
+          <w:bCs w:val="0"/>
+          <w:sz w:val="28"/>
+          <w:szCs w:val="28"/>
+        </w:rPr>
+        <w:t>.</w:t>
+      </w:r>
+      <w:r>
+        <w:rPr>
+          <w:b w:val="0"/>
+          <w:bCs w:val="0"/>
+          <w:sz w:val="28"/>
+          <w:szCs w:val="28"/>
+        </w:rPr>
+        <w:br/>
+        <w:t xml:space="preserve">L’aver messo il valore massimo al denominatore </w:t>
+      </w:r>
+      <w:r>
+        <w:rPr>
+          <w:b w:val="0"/>
+          <w:bCs w:val="0"/>
+          <w:sz w:val="28"/>
+          <w:szCs w:val="28"/>
+        </w:rPr>
+        <w:t>minimizza il valore del fattore.</w:t>
+      </w:r>
+    </w:p>
+    <w:p>
+      <w:pPr>
+        <w:pStyle w:val="Sottotitolino"/>
+        <w:numPr>
+          <w:ilvl w:val="0"/>
+          <w:numId w:val="6"/>
+        </w:numPr>
+        <w:outlineLvl w:val="1"/>
+      </w:pPr>
+      <w:r>
+        <w:rPr>
+          <w:b w:val="0"/>
+          <w:bCs w:val="0"/>
+          <w:sz w:val="28"/>
+          <w:szCs w:val="28"/>
+        </w:rPr>
+        <w:t>La distanza minima registrata.</w:t>
+      </w:r>
+    </w:p>
+    <w:p>
+      <w:pPr>
+        <w:pStyle w:val="Sottotitolino"/>
+        <w:numPr>
+          <w:ilvl w:val="0"/>
+          <w:numId w:val="6"/>
+        </w:numPr>
+        <w:outlineLvl w:val="1"/>
+      </w:pPr>
+      <w:r>
+        <w:rPr>
+          <w:b w:val="0"/>
+          <w:bCs w:val="0"/>
+          <w:sz w:val="28"/>
+          <w:szCs w:val="28"/>
+        </w:rPr>
+        <w:lastRenderedPageBreak/>
+        <w:t>Un valore via via decrescente all’aumentare della priorità.</w:t>
+      </w:r>
+      <w:r>
+        <w:rPr>
+          <w:b w:val="0"/>
+          <w:bCs w:val="0"/>
+          <w:sz w:val="28"/>
+          <w:szCs w:val="28"/>
+        </w:rPr>
+        <w:br/>
+        <w:t>Questo fattore funge da discriminante in caso di valori molto simili del prodotto dei due fattori precedenti (se vicini o uguali la preferenza è diretta verso il nodo associato al luogo con priorità maggiore, così la sua euristica restituirà un valore più basso).</w:t>
+      </w:r>
+    </w:p>
+    <w:p>
+      <w:pPr>
+        <w:pStyle w:val="Sottotitolino"/>
+        <w:outlineLvl w:val="1"/>
+      </w:pPr>
+      <w:r>
+        <w:rPr>
+          <w:b w:val="0"/>
+          <w:bCs w:val="0"/>
+          <w:sz w:val="28"/>
+          <w:szCs w:val="28"/>
+        </w:rPr>
+        <w:t xml:space="preserve">Minimizzare i fattori è un requisito fondamentale per far si che l’euristica restituisca valori che siano sempre sottostima del reale costo, permettendo così il corretto funzionamento dell’algoritmo. </w:t>
+      </w:r>
+    </w:p>
+    <w:p>
+      <w:pPr>
+        <w:pStyle w:val="Sottotitolino"/>
+        <w:outlineLvl w:val="1"/>
+      </w:pPr>
+      <w:r>
         <w:t>Valutazioni</w:t>
       </w:r>
       <w:bookmarkEnd w:id="18"/>
     </w:p>
     <w:p>
       <w:pPr>
-        <w:pStyle w:val="Testo"/>
-      </w:pPr>
-    </w:p>
-    <w:p>
-      <w:pPr>
-        <w:rPr>
-          <w:sz w:val="28"/>
-          <w:szCs w:val="28"/>
-        </w:rPr>
-      </w:pPr>
-      <w:r>
-        <w:br w:type="page"/>
-      </w:r>
+        <w:pStyle w:val="Sottotitolino"/>
+        <w:outlineLvl w:val="1"/>
+        <w:rPr>
+          <w:b w:val="0"/>
+          <w:bCs w:val="0"/>
+          <w:sz w:val="28"/>
+          <w:szCs w:val="28"/>
+        </w:rPr>
+      </w:pPr>
+      <w:r>
+        <w:rPr>
+          <w:b w:val="0"/>
+          <w:bCs w:val="0"/>
+          <w:sz w:val="28"/>
+          <w:szCs w:val="28"/>
+        </w:rPr>
+        <w:t xml:space="preserve">Di seguito, si osserva la differenza tra </w:t>
+      </w:r>
+      <w:r>
+        <w:rPr>
+          <w:b w:val="0"/>
+          <w:bCs w:val="0"/>
+          <w:sz w:val="28"/>
+          <w:szCs w:val="28"/>
+        </w:rPr>
+        <w:t xml:space="preserve">il percorso individuato da un generico </w:t>
+      </w:r>
+      <w:proofErr w:type="spellStart"/>
+      <w:r>
+        <w:rPr>
+          <w:b w:val="0"/>
+          <w:bCs w:val="0"/>
+          <w:sz w:val="28"/>
+          <w:szCs w:val="28"/>
+        </w:rPr>
+        <w:t>searcher</w:t>
+      </w:r>
+      <w:proofErr w:type="spellEnd"/>
+      <w:r>
+        <w:rPr>
+          <w:b w:val="0"/>
+          <w:bCs w:val="0"/>
+          <w:sz w:val="28"/>
+          <w:szCs w:val="28"/>
+        </w:rPr>
+        <w:t>:</w:t>
+      </w:r>
+    </w:p>
+    <w:p>
+      <w:pPr>
+        <w:pStyle w:val="Sottotitolino"/>
+        <w:outlineLvl w:val="1"/>
+      </w:pPr>
+      <w:r>
+        <w:drawing>
+          <wp:inline distT="0" distB="0" distL="0" distR="0" wp14:anchorId="7EA86CBA" wp14:editId="28BE08E0">
+            <wp:extent cx="6120130" cy="915670"/>
+            <wp:effectExtent l="0" t="0" r="1270" b="0"/>
+            <wp:docPr id="664672632" name="Immagine 1" descr="Immagine che contiene testo, schermata, Carattere, nero&#10;&#10;Descrizione generata automaticamente"/>
+            <wp:cNvGraphicFramePr>
+              <a:graphicFrameLocks xmlns:a="http://schemas.openxmlformats.org/drawingml/2006/main" noChangeAspect="1"/>
+            </wp:cNvGraphicFramePr>
+            <a:graphic xmlns:a="http://schemas.openxmlformats.org/drawingml/2006/main">
+              <a:graphicData uri="http://schemas.openxmlformats.org/drawingml/2006/picture">
+                <pic:pic xmlns:pic="http://schemas.openxmlformats.org/drawingml/2006/picture">
+                  <pic:nvPicPr>
+                    <pic:cNvPr id="664672632" name="Immagine 1" descr="Immagine che contiene testo, schermata, Carattere, nero&#10;&#10;Descrizione generata automaticamente"/>
+                    <pic:cNvPicPr/>
+                  </pic:nvPicPr>
+                  <pic:blipFill>
+                    <a:blip r:embed="rId21"/>
+                    <a:stretch>
+                      <a:fillRect/>
+                    </a:stretch>
+                  </pic:blipFill>
+                  <pic:spPr>
+                    <a:xfrm>
+                      <a:off x="0" y="0"/>
+                      <a:ext cx="6120130" cy="915670"/>
+                    </a:xfrm>
+                    <a:prstGeom prst="rect">
+                      <a:avLst/>
+                    </a:prstGeom>
+                  </pic:spPr>
+                </pic:pic>
+              </a:graphicData>
+            </a:graphic>
+          </wp:inline>
+        </w:drawing>
+      </w:r>
+    </w:p>
+    <w:p>
+      <w:pPr>
+        <w:pStyle w:val="Sottotitolino"/>
+        <w:outlineLvl w:val="1"/>
+        <w:rPr>
+          <w:b w:val="0"/>
+          <w:bCs w:val="0"/>
+          <w:sz w:val="28"/>
+          <w:szCs w:val="28"/>
+        </w:rPr>
+      </w:pPr>
+      <w:r>
+        <w:rPr>
+          <w:b w:val="0"/>
+          <w:bCs w:val="0"/>
+          <w:sz w:val="28"/>
+          <w:szCs w:val="28"/>
+        </w:rPr>
+        <w:t>e quello individuato dall’algoritmo A* adattato:</w:t>
+      </w:r>
+    </w:p>
+    <w:p>
+      <w:pPr>
+        <w:pStyle w:val="Testo"/>
+      </w:pPr>
+      <w:r>
+        <w:drawing>
+          <wp:inline distT="0" distB="0" distL="0" distR="0" wp14:anchorId="314A9FB8" wp14:editId="00C8749F">
+            <wp:extent cx="6120130" cy="980440"/>
+            <wp:effectExtent l="0" t="0" r="1270" b="0"/>
+            <wp:docPr id="1675105300" name="Immagine 1" descr="Immagine che contiene testo, schermata, Carattere, nero&#10;&#10;Descrizione generata automaticamente"/>
+            <wp:cNvGraphicFramePr>
+              <a:graphicFrameLocks xmlns:a="http://schemas.openxmlformats.org/drawingml/2006/main" noChangeAspect="1"/>
+            </wp:cNvGraphicFramePr>
+            <a:graphic xmlns:a="http://schemas.openxmlformats.org/drawingml/2006/main">
+              <a:graphicData uri="http://schemas.openxmlformats.org/drawingml/2006/picture">
+                <pic:pic xmlns:pic="http://schemas.openxmlformats.org/drawingml/2006/picture">
+                  <pic:nvPicPr>
+                    <pic:cNvPr id="1675105300" name="Immagine 1" descr="Immagine che contiene testo, schermata, Carattere, nero&#10;&#10;Descrizione generata automaticamente"/>
+                    <pic:cNvPicPr/>
+                  </pic:nvPicPr>
+                  <pic:blipFill>
+                    <a:blip r:embed="rId22"/>
+                    <a:stretch>
+                      <a:fillRect/>
+                    </a:stretch>
+                  </pic:blipFill>
+                  <pic:spPr>
+                    <a:xfrm>
+                      <a:off x="0" y="0"/>
+                      <a:ext cx="6120130" cy="980440"/>
+                    </a:xfrm>
+                    <a:prstGeom prst="rect">
+                      <a:avLst/>
+                    </a:prstGeom>
+                  </pic:spPr>
+                </pic:pic>
+              </a:graphicData>
+            </a:graphic>
+          </wp:inline>
+        </w:drawing>
+      </w:r>
+    </w:p>
+    <w:p>
+      <w:pPr>
+        <w:pStyle w:val="Testo"/>
+      </w:pPr>
+      <w:r>
+        <w:t xml:space="preserve">Si può notare come in entrambi i casi si arrivi ad un punto di terminazione dove il tempo o il budget rimanenti impediscano di proseguire (in entrambi gli esempi la risorsa terminata è il tempo, con un altro passo si andrebbe sotto lo zero), </w:t>
+      </w:r>
+      <w:r>
+        <w:t>anche la condizione sulla priorità media è rispettata: nel primo caso risulta 25 / 6 = 4,17 &gt;= 4, nel secondo caso risulta 20 / 5 = 4 &gt;= 4.</w:t>
+      </w:r>
+    </w:p>
+    <w:p>
+      <w:pPr>
+        <w:pStyle w:val="Testo"/>
+      </w:pPr>
+      <w:r>
+        <w:t>La differenza sostanziale dettata dall’algoritmo utilizzato sta nella distanza percorsa, che nel primo caso risulta essere molto più elevata (2022 m) in relazione alla distanza percorsa nel secondo caso (333 m).</w:t>
+      </w:r>
+    </w:p>
+    <w:p>
+      <w:pPr>
+        <w:pStyle w:val="Testo"/>
+      </w:pPr>
+    </w:p>
+    <w:p>
+      <w:pPr>
+        <w:pStyle w:val="Testo"/>
+      </w:pPr>
+      <w:r>
+        <w:rPr>
+          <w:highlight w:val="yellow"/>
+        </w:rPr>
+        <w:t xml:space="preserve">Osservazione sull’impiego di un </w:t>
+      </w:r>
+      <w:proofErr w:type="spellStart"/>
+      <w:r>
+        <w:rPr>
+          <w:highlight w:val="yellow"/>
+        </w:rPr>
+        <w:t>csp</w:t>
+      </w:r>
+      <w:proofErr w:type="spellEnd"/>
+    </w:p>
+    <w:p>
+      <w:pPr>
+        <w:rPr>
+          <w:sz w:val="28"/>
+          <w:szCs w:val="28"/>
+        </w:rPr>
+      </w:pPr>
+    </w:p>
+    <w:p>
+      <w:pPr>
+        <w:rPr>
+          <w:sz w:val="28"/>
+          <w:szCs w:val="28"/>
+        </w:rPr>
+      </w:pPr>
+    </w:p>
+    <w:p>
+      <w:pPr>
+        <w:rPr>
+          <w:sz w:val="28"/>
+          <w:szCs w:val="28"/>
+        </w:rPr>
+      </w:pPr>
+    </w:p>
+    <w:p>
+      <w:pPr>
+        <w:rPr>
+          <w:sz w:val="28"/>
+          <w:szCs w:val="28"/>
+        </w:rPr>
+      </w:pPr>
+    </w:p>
+    <w:p>
+      <w:pPr>
+        <w:rPr>
+          <w:sz w:val="28"/>
+          <w:szCs w:val="28"/>
+        </w:rPr>
+      </w:pPr>
+    </w:p>
+    <w:p>
+      <w:pPr>
+        <w:rPr>
+          <w:sz w:val="28"/>
+          <w:szCs w:val="28"/>
+        </w:rPr>
+      </w:pPr>
+    </w:p>
+    <w:p>
+      <w:pPr>
+        <w:rPr>
+          <w:sz w:val="28"/>
+          <w:szCs w:val="28"/>
+        </w:rPr>
+      </w:pPr>
+    </w:p>
+    <w:p>
+      <w:pPr>
+        <w:rPr>
+          <w:sz w:val="28"/>
+          <w:szCs w:val="28"/>
+        </w:rPr>
+      </w:pPr>
+    </w:p>
+    <w:p>
+      <w:pPr>
+        <w:rPr>
+          <w:sz w:val="28"/>
+          <w:szCs w:val="28"/>
+        </w:rPr>
+      </w:pPr>
+    </w:p>
+    <w:p>
+      <w:pPr>
+        <w:rPr>
+          <w:sz w:val="28"/>
+          <w:szCs w:val="28"/>
+        </w:rPr>
+      </w:pPr>
+    </w:p>
+    <w:p>
+      <w:pPr>
+        <w:rPr>
+          <w:sz w:val="28"/>
+          <w:szCs w:val="28"/>
+        </w:rPr>
+      </w:pPr>
+    </w:p>
+    <w:p>
+      <w:pPr>
+        <w:rPr>
+          <w:sz w:val="28"/>
+          <w:szCs w:val="28"/>
+        </w:rPr>
+      </w:pPr>
     </w:p>
     <w:p>
       <w:pPr>
@@ -4185,7 +6001,6 @@
       </w:pPr>
       <w:bookmarkStart w:id="19" w:name="_Toc137745255"/>
       <w:r>
-        <w:lastRenderedPageBreak/>
         <w:t>Apprendimento supervisionato</w:t>
       </w:r>
       <w:r>
@@ -4315,12 +6130,38 @@
       <w:pPr>
         <w:pStyle w:val="Testo"/>
       </w:pPr>
-      <w:r>
-        <w:t>https://developers.google.com/maps/documentation/places/web-service/search-nearby?hl=it</w:t>
-      </w:r>
+      <w:hyperlink r:id="rId23" w:history="1">
+        <w:r>
+          <w:rPr>
+            <w:rStyle w:val="Collegamentoipertestuale"/>
+          </w:rPr>
+          <w:t>https://developers.google.com/maps/documentation/places/web-service/search-nearby?hl=it</w:t>
+        </w:r>
+      </w:hyperlink>
+      <w:r>
+        <w:t xml:space="preserve"> </w:t>
+      </w:r>
+    </w:p>
+    <w:p>
+      <w:pPr>
+        <w:pStyle w:val="Testo"/>
+      </w:pPr>
+      <w:hyperlink r:id="rId24" w:history="1">
+        <w:r>
+          <w:rPr>
+            <w:rStyle w:val="Collegamentoipertestuale"/>
+          </w:rPr>
+          <w:t>https://artint.info/AIPython/</w:t>
+        </w:r>
+      </w:hyperlink>
+    </w:p>
+    <w:p>
+      <w:pPr>
+        <w:pStyle w:val="Testo"/>
+      </w:pPr>
     </w:p>
     <w:sectPr>
-      <w:footerReference w:type="default" r:id="rId17"/>
+      <w:footerReference w:type="default" r:id="rId25"/>
       <w:pgSz w:w="11906" w:h="16838"/>
       <w:pgMar w:top="1417" w:right="1134" w:bottom="1134" w:left="1134" w:header="708" w:footer="708" w:gutter="0"/>
       <w:cols w:space="708"/>
@@ -4331,7 +6172,7 @@
 </file>
 
 <file path=word/endnotes.xml><?xml version="1.0" encoding="utf-8"?>
-<w:endnotes xmlns:wpc="http://schemas.microsoft.com/office/word/2010/wordprocessingCanvas" xmlns:cx="http://schemas.microsoft.com/office/drawing/2014/chartex" xmlns:cx1="http://schemas.microsoft.com/office/drawing/2015/9/8/chartex" xmlns:cx2="http://schemas.microsoft.com/office/drawing/2015/10/21/chartex" xmlns:cx3="http://schemas.microsoft.com/office/drawing/2016/5/9/chartex" xmlns:cx4="http://schemas.microsoft.com/office/drawing/2016/5/10/chartex" xmlns:cx5="http://schemas.microsoft.com/office/drawing/2016/5/11/chartex" xmlns:cx6="http://schemas.microsoft.com/office/drawing/2016/5/12/chartex" xmlns:cx7="http://schemas.microsoft.com/office/drawing/2016/5/13/chartex" xmlns:cx8="http://schemas.microsoft.com/office/drawing/2016/5/14/chartex" xmlns:mc="http://schemas.openxmlformats.org/markup-compatibility/2006" xmlns:aink="http://schemas.microsoft.com/office/drawing/2016/ink" xmlns:am3d="http://schemas.microsoft.com/office/drawing/2017/model3d" xmlns:o="urn:schemas-microsoft-com:office:office" xmlns:oel="http://schemas.microsoft.com/office/2019/extlst" xmlns:r="http://schemas.openxmlformats.org/officeDocument/2006/relationships" xmlns:m="http://schemas.openxmlformats.org/officeDocument/2006/math" xmlns:v="urn:schemas-microsoft-com:vml" xmlns:wp14="http://schemas.microsoft.com/office/word/2010/wordprocessingDrawing" xmlns:wp="http://schemas.openxmlformats.org/drawingml/2006/wordprocessingDrawing" xmlns:w10="urn:schemas-microsoft-com:office:word" xmlns:w="http://schemas.openxmlformats.org/wordprocessingml/2006/main" xmlns:w14="http://schemas.microsoft.com/office/word/2010/wordml" xmlns:w15="http://schemas.microsoft.com/office/word/2012/wordml" xmlns:w16cex="http://schemas.microsoft.com/office/word/2018/wordml/cex" xmlns:w16cid="http://schemas.microsoft.com/office/word/2016/wordml/cid" xmlns:w16="http://schemas.microsoft.com/office/word/2018/wordml" xmlns:w16sdtdh="http://schemas.microsoft.com/office/word/2020/wordml/sdtdatahash" xmlns:w16se="http://schemas.microsoft.com/office/word/2015/wordml/symex" xmlns:wpg="http://schemas.microsoft.com/office/word/2010/wordprocessingGroup" xmlns:wpi="http://schemas.microsoft.com/office/word/2010/wordprocessingInk" xmlns:wne="http://schemas.microsoft.com/office/word/2006/wordml" xmlns:wps="http://schemas.microsoft.com/office/word/2010/wordprocessingShape" mc:Ignorable="w14 w15 w16se w16cid w16 w16cex w16sdtdh wp14">
+<w:endnotes xmlns:wpc="http://schemas.microsoft.com/office/word/2010/wordprocessingCanvas" xmlns:cx="http://schemas.microsoft.com/office/drawing/2014/chartex" xmlns:cx1="http://schemas.microsoft.com/office/drawing/2015/9/8/chartex" xmlns:cx2="http://schemas.microsoft.com/office/drawing/2015/10/21/chartex" xmlns:cx3="http://schemas.microsoft.com/office/drawing/2016/5/9/chartex" xmlns:cx4="http://schemas.microsoft.com/office/drawing/2016/5/10/chartex" xmlns:cx5="http://schemas.microsoft.com/office/drawing/2016/5/11/chartex" xmlns:cx6="http://schemas.microsoft.com/office/drawing/2016/5/12/chartex" xmlns:cx7="http://schemas.microsoft.com/office/drawing/2016/5/13/chartex" xmlns:cx8="http://schemas.microsoft.com/office/drawing/2016/5/14/chartex" xmlns:mc="http://schemas.openxmlformats.org/markup-compatibility/2006" xmlns:aink="http://schemas.microsoft.com/office/drawing/2016/ink" xmlns:am3d="http://schemas.microsoft.com/office/drawing/2017/model3d" xmlns:o="urn:schemas-microsoft-com:office:office" xmlns:oel="http://schemas.microsoft.com/office/2019/extlst" xmlns:r="http://schemas.openxmlformats.org/officeDocument/2006/relationships" xmlns:m="http://schemas.openxmlformats.org/officeDocument/2006/math" xmlns:v="urn:schemas-microsoft-com:vml" xmlns:wp14="http://schemas.microsoft.com/office/word/2010/wordprocessingDrawing" xmlns:wp="http://schemas.openxmlformats.org/drawingml/2006/wordprocessingDrawing" xmlns:w10="urn:schemas-microsoft-com:office:word" xmlns:w="http://schemas.openxmlformats.org/wordprocessingml/2006/main" xmlns:w14="http://schemas.microsoft.com/office/word/2010/wordml" xmlns:w15="http://schemas.microsoft.com/office/word/2012/wordml" xmlns:w16cex="http://schemas.microsoft.com/office/word/2018/wordml/cex" xmlns:w16cid="http://schemas.microsoft.com/office/word/2016/wordml/cid" xmlns:w16="http://schemas.microsoft.com/office/word/2018/wordml" xmlns:w16du="http://schemas.microsoft.com/office/word/2023/wordml/word16du" xmlns:w16sdtdh="http://schemas.microsoft.com/office/word/2020/wordml/sdtdatahash" xmlns:w16se="http://schemas.microsoft.com/office/word/2015/wordml/symex" xmlns:wpg="http://schemas.microsoft.com/office/word/2010/wordprocessingGroup" xmlns:wpi="http://schemas.microsoft.com/office/word/2010/wordprocessingInk" xmlns:wne="http://schemas.microsoft.com/office/word/2006/wordml" xmlns:wps="http://schemas.microsoft.com/office/word/2010/wordprocessingShape" mc:Ignorable="w14 w15 w16se w16cid w16 w16cex w16sdtdh wp14">
   <w:endnote w:type="separator" w:id="-1">
     <w:p>
       <w:pPr>
@@ -4356,7 +6197,7 @@
 </file>
 
 <file path=word/footer1.xml><?xml version="1.0" encoding="utf-8"?>
-<w:ftr xmlns:wpc="http://schemas.microsoft.com/office/word/2010/wordprocessingCanvas" xmlns:cx="http://schemas.microsoft.com/office/drawing/2014/chartex" xmlns:cx1="http://schemas.microsoft.com/office/drawing/2015/9/8/chartex" xmlns:cx2="http://schemas.microsoft.com/office/drawing/2015/10/21/chartex" xmlns:cx3="http://schemas.microsoft.com/office/drawing/2016/5/9/chartex" xmlns:cx4="http://schemas.microsoft.com/office/drawing/2016/5/10/chartex" xmlns:cx5="http://schemas.microsoft.com/office/drawing/2016/5/11/chartex" xmlns:cx6="http://schemas.microsoft.com/office/drawing/2016/5/12/chartex" xmlns:cx7="http://schemas.microsoft.com/office/drawing/2016/5/13/chartex" xmlns:cx8="http://schemas.microsoft.com/office/drawing/2016/5/14/chartex" xmlns:mc="http://schemas.openxmlformats.org/markup-compatibility/2006" xmlns:aink="http://schemas.microsoft.com/office/drawing/2016/ink" xmlns:am3d="http://schemas.microsoft.com/office/drawing/2017/model3d" xmlns:o="urn:schemas-microsoft-com:office:office" xmlns:oel="http://schemas.microsoft.com/office/2019/extlst" xmlns:r="http://schemas.openxmlformats.org/officeDocument/2006/relationships" xmlns:m="http://schemas.openxmlformats.org/officeDocument/2006/math" xmlns:v="urn:schemas-microsoft-com:vml" xmlns:wp14="http://schemas.microsoft.com/office/word/2010/wordprocessingDrawing" xmlns:wp="http://schemas.openxmlformats.org/drawingml/2006/wordprocessingDrawing" xmlns:w10="urn:schemas-microsoft-com:office:word" xmlns:w="http://schemas.openxmlformats.org/wordprocessingml/2006/main" xmlns:w14="http://schemas.microsoft.com/office/word/2010/wordml" xmlns:w15="http://schemas.microsoft.com/office/word/2012/wordml" xmlns:w16cex="http://schemas.microsoft.com/office/word/2018/wordml/cex" xmlns:w16cid="http://schemas.microsoft.com/office/word/2016/wordml/cid" xmlns:w16="http://schemas.microsoft.com/office/word/2018/wordml" xmlns:w16sdtdh="http://schemas.microsoft.com/office/word/2020/wordml/sdtdatahash" xmlns:w16se="http://schemas.microsoft.com/office/word/2015/wordml/symex" xmlns:wpg="http://schemas.microsoft.com/office/word/2010/wordprocessingGroup" xmlns:wpi="http://schemas.microsoft.com/office/word/2010/wordprocessingInk" xmlns:wne="http://schemas.microsoft.com/office/word/2006/wordml" xmlns:wps="http://schemas.microsoft.com/office/word/2010/wordprocessingShape" mc:Ignorable="w14 w15 w16se w16cid w16 w16cex w16sdtdh wp14">
+<w:ftr xmlns:wpc="http://schemas.microsoft.com/office/word/2010/wordprocessingCanvas" xmlns:cx="http://schemas.microsoft.com/office/drawing/2014/chartex" xmlns:cx1="http://schemas.microsoft.com/office/drawing/2015/9/8/chartex" xmlns:cx2="http://schemas.microsoft.com/office/drawing/2015/10/21/chartex" xmlns:cx3="http://schemas.microsoft.com/office/drawing/2016/5/9/chartex" xmlns:cx4="http://schemas.microsoft.com/office/drawing/2016/5/10/chartex" xmlns:cx5="http://schemas.microsoft.com/office/drawing/2016/5/11/chartex" xmlns:cx6="http://schemas.microsoft.com/office/drawing/2016/5/12/chartex" xmlns:cx7="http://schemas.microsoft.com/office/drawing/2016/5/13/chartex" xmlns:cx8="http://schemas.microsoft.com/office/drawing/2016/5/14/chartex" xmlns:mc="http://schemas.openxmlformats.org/markup-compatibility/2006" xmlns:aink="http://schemas.microsoft.com/office/drawing/2016/ink" xmlns:am3d="http://schemas.microsoft.com/office/drawing/2017/model3d" xmlns:o="urn:schemas-microsoft-com:office:office" xmlns:oel="http://schemas.microsoft.com/office/2019/extlst" xmlns:r="http://schemas.openxmlformats.org/officeDocument/2006/relationships" xmlns:m="http://schemas.openxmlformats.org/officeDocument/2006/math" xmlns:v="urn:schemas-microsoft-com:vml" xmlns:wp14="http://schemas.microsoft.com/office/word/2010/wordprocessingDrawing" xmlns:wp="http://schemas.openxmlformats.org/drawingml/2006/wordprocessingDrawing" xmlns:w10="urn:schemas-microsoft-com:office:word" xmlns:w="http://schemas.openxmlformats.org/wordprocessingml/2006/main" xmlns:w14="http://schemas.microsoft.com/office/word/2010/wordml" xmlns:w15="http://schemas.microsoft.com/office/word/2012/wordml" xmlns:w16cex="http://schemas.microsoft.com/office/word/2018/wordml/cex" xmlns:w16cid="http://schemas.microsoft.com/office/word/2016/wordml/cid" xmlns:w16="http://schemas.microsoft.com/office/word/2018/wordml" xmlns:w16du="http://schemas.microsoft.com/office/word/2023/wordml/word16du" xmlns:w16sdtdh="http://schemas.microsoft.com/office/word/2020/wordml/sdtdatahash" xmlns:w16se="http://schemas.microsoft.com/office/word/2015/wordml/symex" xmlns:wpg="http://schemas.microsoft.com/office/word/2010/wordprocessingGroup" xmlns:wpi="http://schemas.microsoft.com/office/word/2010/wordprocessingInk" xmlns:wne="http://schemas.microsoft.com/office/word/2006/wordml" xmlns:wps="http://schemas.microsoft.com/office/word/2010/wordprocessingShape" mc:Ignorable="w14 w15 w16se w16cid w16 w16cex w16sdtdh wp14">
   <w:sdt>
     <w:sdtPr>
       <w:id w:val="829031328"/>
@@ -4365,7 +6206,6 @@
         <w:docPartUnique/>
       </w:docPartObj>
     </w:sdtPr>
-    <w:sdtEndPr/>
     <w:sdtContent>
       <w:p>
         <w:pPr>
@@ -4394,7 +6234,7 @@
 </file>
 
 <file path=word/footnotes.xml><?xml version="1.0" encoding="utf-8"?>
-<w:footnotes xmlns:wpc="http://schemas.microsoft.com/office/word/2010/wordprocessingCanvas" xmlns:cx="http://schemas.microsoft.com/office/drawing/2014/chartex" xmlns:cx1="http://schemas.microsoft.com/office/drawing/2015/9/8/chartex" xmlns:cx2="http://schemas.microsoft.com/office/drawing/2015/10/21/chartex" xmlns:cx3="http://schemas.microsoft.com/office/drawing/2016/5/9/chartex" xmlns:cx4="http://schemas.microsoft.com/office/drawing/2016/5/10/chartex" xmlns:cx5="http://schemas.microsoft.com/office/drawing/2016/5/11/chartex" xmlns:cx6="http://schemas.microsoft.com/office/drawing/2016/5/12/chartex" xmlns:cx7="http://schemas.microsoft.com/office/drawing/2016/5/13/chartex" xmlns:cx8="http://schemas.microsoft.com/office/drawing/2016/5/14/chartex" xmlns:mc="http://schemas.openxmlformats.org/markup-compatibility/2006" xmlns:aink="http://schemas.microsoft.com/office/drawing/2016/ink" xmlns:am3d="http://schemas.microsoft.com/office/drawing/2017/model3d" xmlns:o="urn:schemas-microsoft-com:office:office" xmlns:oel="http://schemas.microsoft.com/office/2019/extlst" xmlns:r="http://schemas.openxmlformats.org/officeDocument/2006/relationships" xmlns:m="http://schemas.openxmlformats.org/officeDocument/2006/math" xmlns:v="urn:schemas-microsoft-com:vml" xmlns:wp14="http://schemas.microsoft.com/office/word/2010/wordprocessingDrawing" xmlns:wp="http://schemas.openxmlformats.org/drawingml/2006/wordprocessingDrawing" xmlns:w10="urn:schemas-microsoft-com:office:word" xmlns:w="http://schemas.openxmlformats.org/wordprocessingml/2006/main" xmlns:w14="http://schemas.microsoft.com/office/word/2010/wordml" xmlns:w15="http://schemas.microsoft.com/office/word/2012/wordml" xmlns:w16cex="http://schemas.microsoft.com/office/word/2018/wordml/cex" xmlns:w16cid="http://schemas.microsoft.com/office/word/2016/wordml/cid" xmlns:w16="http://schemas.microsoft.com/office/word/2018/wordml" xmlns:w16sdtdh="http://schemas.microsoft.com/office/word/2020/wordml/sdtdatahash" xmlns:w16se="http://schemas.microsoft.com/office/word/2015/wordml/symex" xmlns:wpg="http://schemas.microsoft.com/office/word/2010/wordprocessingGroup" xmlns:wpi="http://schemas.microsoft.com/office/word/2010/wordprocessingInk" xmlns:wne="http://schemas.microsoft.com/office/word/2006/wordml" xmlns:wps="http://schemas.microsoft.com/office/word/2010/wordprocessingShape" mc:Ignorable="w14 w15 w16se w16cid w16 w16cex w16sdtdh wp14">
+<w:footnotes xmlns:wpc="http://schemas.microsoft.com/office/word/2010/wordprocessingCanvas" xmlns:cx="http://schemas.microsoft.com/office/drawing/2014/chartex" xmlns:cx1="http://schemas.microsoft.com/office/drawing/2015/9/8/chartex" xmlns:cx2="http://schemas.microsoft.com/office/drawing/2015/10/21/chartex" xmlns:cx3="http://schemas.microsoft.com/office/drawing/2016/5/9/chartex" xmlns:cx4="http://schemas.microsoft.com/office/drawing/2016/5/10/chartex" xmlns:cx5="http://schemas.microsoft.com/office/drawing/2016/5/11/chartex" xmlns:cx6="http://schemas.microsoft.com/office/drawing/2016/5/12/chartex" xmlns:cx7="http://schemas.microsoft.com/office/drawing/2016/5/13/chartex" xmlns:cx8="http://schemas.microsoft.com/office/drawing/2016/5/14/chartex" xmlns:mc="http://schemas.openxmlformats.org/markup-compatibility/2006" xmlns:aink="http://schemas.microsoft.com/office/drawing/2016/ink" xmlns:am3d="http://schemas.microsoft.com/office/drawing/2017/model3d" xmlns:o="urn:schemas-microsoft-com:office:office" xmlns:oel="http://schemas.microsoft.com/office/2019/extlst" xmlns:r="http://schemas.openxmlformats.org/officeDocument/2006/relationships" xmlns:m="http://schemas.openxmlformats.org/officeDocument/2006/math" xmlns:v="urn:schemas-microsoft-com:vml" xmlns:wp14="http://schemas.microsoft.com/office/word/2010/wordprocessingDrawing" xmlns:wp="http://schemas.openxmlformats.org/drawingml/2006/wordprocessingDrawing" xmlns:w10="urn:schemas-microsoft-com:office:word" xmlns:w="http://schemas.openxmlformats.org/wordprocessingml/2006/main" xmlns:w14="http://schemas.microsoft.com/office/word/2010/wordml" xmlns:w15="http://schemas.microsoft.com/office/word/2012/wordml" xmlns:w16cex="http://schemas.microsoft.com/office/word/2018/wordml/cex" xmlns:w16cid="http://schemas.microsoft.com/office/word/2016/wordml/cid" xmlns:w16="http://schemas.microsoft.com/office/word/2018/wordml" xmlns:w16du="http://schemas.microsoft.com/office/word/2023/wordml/word16du" xmlns:w16sdtdh="http://schemas.microsoft.com/office/word/2020/wordml/sdtdatahash" xmlns:w16se="http://schemas.microsoft.com/office/word/2015/wordml/symex" xmlns:wpg="http://schemas.microsoft.com/office/word/2010/wordprocessingGroup" xmlns:wpi="http://schemas.microsoft.com/office/word/2010/wordprocessingInk" xmlns:wne="http://schemas.microsoft.com/office/word/2006/wordml" xmlns:wps="http://schemas.microsoft.com/office/word/2010/wordprocessingShape" mc:Ignorable="w14 w15 w16se w16cid w16 w16cex w16sdtdh wp14">
   <w:footnote w:type="separator" w:id="-1">
     <w:p>
       <w:pPr>
@@ -4419,7 +6259,7 @@
 </file>
 
 <file path=word/numbering.xml><?xml version="1.0" encoding="utf-8"?>
-<w:numbering xmlns:wpc="http://schemas.microsoft.com/office/word/2010/wordprocessingCanvas" xmlns:cx="http://schemas.microsoft.com/office/drawing/2014/chartex" xmlns:cx1="http://schemas.microsoft.com/office/drawing/2015/9/8/chartex" xmlns:cx2="http://schemas.microsoft.com/office/drawing/2015/10/21/chartex" xmlns:cx3="http://schemas.microsoft.com/office/drawing/2016/5/9/chartex" xmlns:cx4="http://schemas.microsoft.com/office/drawing/2016/5/10/chartex" xmlns:cx5="http://schemas.microsoft.com/office/drawing/2016/5/11/chartex" xmlns:cx6="http://schemas.microsoft.com/office/drawing/2016/5/12/chartex" xmlns:cx7="http://schemas.microsoft.com/office/drawing/2016/5/13/chartex" xmlns:cx8="http://schemas.microsoft.com/office/drawing/2016/5/14/chartex" xmlns:mc="http://schemas.openxmlformats.org/markup-compatibility/2006" xmlns:aink="http://schemas.microsoft.com/office/drawing/2016/ink" xmlns:am3d="http://schemas.microsoft.com/office/drawing/2017/model3d" xmlns:o="urn:schemas-microsoft-com:office:office" xmlns:oel="http://schemas.microsoft.com/office/2019/extlst" xmlns:r="http://schemas.openxmlformats.org/officeDocument/2006/relationships" xmlns:m="http://schemas.openxmlformats.org/officeDocument/2006/math" xmlns:v="urn:schemas-microsoft-com:vml" xmlns:wp14="http://schemas.microsoft.com/office/word/2010/wordprocessingDrawing" xmlns:wp="http://schemas.openxmlformats.org/drawingml/2006/wordprocessingDrawing" xmlns:w10="urn:schemas-microsoft-com:office:word" xmlns:w="http://schemas.openxmlformats.org/wordprocessingml/2006/main" xmlns:w14="http://schemas.microsoft.com/office/word/2010/wordml" xmlns:w15="http://schemas.microsoft.com/office/word/2012/wordml" xmlns:w16cex="http://schemas.microsoft.com/office/word/2018/wordml/cex" xmlns:w16cid="http://schemas.microsoft.com/office/word/2016/wordml/cid" xmlns:w16="http://schemas.microsoft.com/office/word/2018/wordml" xmlns:w16sdtdh="http://schemas.microsoft.com/office/word/2020/wordml/sdtdatahash" xmlns:w16se="http://schemas.microsoft.com/office/word/2015/wordml/symex" xmlns:wpg="http://schemas.microsoft.com/office/word/2010/wordprocessingGroup" xmlns:wpi="http://schemas.microsoft.com/office/word/2010/wordprocessingInk" xmlns:wne="http://schemas.microsoft.com/office/word/2006/wordml" xmlns:wps="http://schemas.microsoft.com/office/word/2010/wordprocessingShape" mc:Ignorable="w14 w15 w16se w16cid w16 w16cex w16sdtdh wp14">
+<w:numbering xmlns:wpc="http://schemas.microsoft.com/office/word/2010/wordprocessingCanvas" xmlns:cx="http://schemas.microsoft.com/office/drawing/2014/chartex" xmlns:cx1="http://schemas.microsoft.com/office/drawing/2015/9/8/chartex" xmlns:cx2="http://schemas.microsoft.com/office/drawing/2015/10/21/chartex" xmlns:cx3="http://schemas.microsoft.com/office/drawing/2016/5/9/chartex" xmlns:cx4="http://schemas.microsoft.com/office/drawing/2016/5/10/chartex" xmlns:cx5="http://schemas.microsoft.com/office/drawing/2016/5/11/chartex" xmlns:cx6="http://schemas.microsoft.com/office/drawing/2016/5/12/chartex" xmlns:cx7="http://schemas.microsoft.com/office/drawing/2016/5/13/chartex" xmlns:cx8="http://schemas.microsoft.com/office/drawing/2016/5/14/chartex" xmlns:mc="http://schemas.openxmlformats.org/markup-compatibility/2006" xmlns:aink="http://schemas.microsoft.com/office/drawing/2016/ink" xmlns:am3d="http://schemas.microsoft.com/office/drawing/2017/model3d" xmlns:o="urn:schemas-microsoft-com:office:office" xmlns:oel="http://schemas.microsoft.com/office/2019/extlst" xmlns:r="http://schemas.openxmlformats.org/officeDocument/2006/relationships" xmlns:m="http://schemas.openxmlformats.org/officeDocument/2006/math" xmlns:v="urn:schemas-microsoft-com:vml" xmlns:wp14="http://schemas.microsoft.com/office/word/2010/wordprocessingDrawing" xmlns:wp="http://schemas.openxmlformats.org/drawingml/2006/wordprocessingDrawing" xmlns:w10="urn:schemas-microsoft-com:office:word" xmlns:w="http://schemas.openxmlformats.org/wordprocessingml/2006/main" xmlns:w14="http://schemas.microsoft.com/office/word/2010/wordml" xmlns:w15="http://schemas.microsoft.com/office/word/2012/wordml" xmlns:w16cex="http://schemas.microsoft.com/office/word/2018/wordml/cex" xmlns:w16cid="http://schemas.microsoft.com/office/word/2016/wordml/cid" xmlns:w16="http://schemas.microsoft.com/office/word/2018/wordml" xmlns:w16du="http://schemas.microsoft.com/office/word/2023/wordml/word16du" xmlns:w16sdtdh="http://schemas.microsoft.com/office/word/2020/wordml/sdtdatahash" xmlns:w16se="http://schemas.microsoft.com/office/word/2015/wordml/symex" xmlns:wpg="http://schemas.microsoft.com/office/word/2010/wordprocessingGroup" xmlns:wpi="http://schemas.microsoft.com/office/word/2010/wordprocessingInk" xmlns:wne="http://schemas.microsoft.com/office/word/2006/wordml" xmlns:wps="http://schemas.microsoft.com/office/word/2010/wordprocessingShape" mc:Ignorable="w14 w15 w16se w16cid w16 w16cex w16sdtdh wp14">
   <w:abstractNum w:abstractNumId="0" w15:restartNumberingAfterBreak="0">
     <w:nsid w:val="0F100BC4"/>
     <w:multiLevelType w:val="hybridMultilevel"/>
@@ -4534,6 +6374,97 @@
     </w:lvl>
   </w:abstractNum>
   <w:abstractNum w:abstractNumId="1" w15:restartNumberingAfterBreak="0">
+    <w:nsid w:val="22B231B1"/>
+    <w:multiLevelType w:val="hybridMultilevel"/>
+    <w:tmpl w:val="84F05756"/>
+    <w:lvl w:ilvl="0" w:tplc="B1A215A4">
+      <w:start w:val="1"/>
+      <w:numFmt w:val="decimal"/>
+      <w:lvlText w:val="%1."/>
+      <w:lvlJc w:val="left"/>
+      <w:pPr>
+        <w:ind w:left="720" w:hanging="360"/>
+      </w:pPr>
+      <w:rPr>
+        <w:rFonts w:hint="default"/>
+        <w:b w:val="0"/>
+        <w:sz w:val="28"/>
+      </w:rPr>
+    </w:lvl>
+    <w:lvl w:ilvl="1" w:tplc="04100019" w:tentative="1">
+      <w:start w:val="1"/>
+      <w:numFmt w:val="lowerLetter"/>
+      <w:lvlText w:val="%2."/>
+      <w:lvlJc w:val="left"/>
+      <w:pPr>
+        <w:ind w:left="1440" w:hanging="360"/>
+      </w:pPr>
+    </w:lvl>
+    <w:lvl w:ilvl="2" w:tplc="0410001B" w:tentative="1">
+      <w:start w:val="1"/>
+      <w:numFmt w:val="lowerRoman"/>
+      <w:lvlText w:val="%3."/>
+      <w:lvlJc w:val="right"/>
+      <w:pPr>
+        <w:ind w:left="2160" w:hanging="180"/>
+      </w:pPr>
+    </w:lvl>
+    <w:lvl w:ilvl="3" w:tplc="0410000F" w:tentative="1">
+      <w:start w:val="1"/>
+      <w:numFmt w:val="decimal"/>
+      <w:lvlText w:val="%4."/>
+      <w:lvlJc w:val="left"/>
+      <w:pPr>
+        <w:ind w:left="2880" w:hanging="360"/>
+      </w:pPr>
+    </w:lvl>
+    <w:lvl w:ilvl="4" w:tplc="04100019" w:tentative="1">
+      <w:start w:val="1"/>
+      <w:numFmt w:val="lowerLetter"/>
+      <w:lvlText w:val="%5."/>
+      <w:lvlJc w:val="left"/>
+      <w:pPr>
+        <w:ind w:left="3600" w:hanging="360"/>
+      </w:pPr>
+    </w:lvl>
+    <w:lvl w:ilvl="5" w:tplc="0410001B" w:tentative="1">
+      <w:start w:val="1"/>
+      <w:numFmt w:val="lowerRoman"/>
+      <w:lvlText w:val="%6."/>
+      <w:lvlJc w:val="right"/>
+      <w:pPr>
+        <w:ind w:left="4320" w:hanging="180"/>
+      </w:pPr>
+    </w:lvl>
+    <w:lvl w:ilvl="6" w:tplc="0410000F" w:tentative="1">
+      <w:start w:val="1"/>
+      <w:numFmt w:val="decimal"/>
+      <w:lvlText w:val="%7."/>
+      <w:lvlJc w:val="left"/>
+      <w:pPr>
+        <w:ind w:left="5040" w:hanging="360"/>
+      </w:pPr>
+    </w:lvl>
+    <w:lvl w:ilvl="7" w:tplc="04100019" w:tentative="1">
+      <w:start w:val="1"/>
+      <w:numFmt w:val="lowerLetter"/>
+      <w:lvlText w:val="%8."/>
+      <w:lvlJc w:val="left"/>
+      <w:pPr>
+        <w:ind w:left="5760" w:hanging="360"/>
+      </w:pPr>
+    </w:lvl>
+    <w:lvl w:ilvl="8" w:tplc="0410001B" w:tentative="1">
+      <w:start w:val="1"/>
+      <w:numFmt w:val="lowerRoman"/>
+      <w:lvlText w:val="%9."/>
+      <w:lvlJc w:val="right"/>
+      <w:pPr>
+        <w:ind w:left="6480" w:hanging="180"/>
+      </w:pPr>
+    </w:lvl>
+  </w:abstractNum>
+  <w:abstractNum w:abstractNumId="2" w15:restartNumberingAfterBreak="0">
     <w:nsid w:val="246979B9"/>
     <w:multiLevelType w:val="hybridMultilevel"/>
     <w:tmpl w:val="62222BE4"/>
@@ -4647,7 +6578,7 @@
       </w:rPr>
     </w:lvl>
   </w:abstractNum>
-  <w:abstractNum w:abstractNumId="2" w15:restartNumberingAfterBreak="0">
+  <w:abstractNum w:abstractNumId="3" w15:restartNumberingAfterBreak="0">
     <w:nsid w:val="46893821"/>
     <w:multiLevelType w:val="hybridMultilevel"/>
     <w:tmpl w:val="17DE0372"/>
@@ -4759,13 +6690,200 @@
       </w:rPr>
     </w:lvl>
   </w:abstractNum>
+  <w:abstractNum w:abstractNumId="4" w15:restartNumberingAfterBreak="0">
+    <w:nsid w:val="4C872D65"/>
+    <w:multiLevelType w:val="hybridMultilevel"/>
+    <w:tmpl w:val="5404750A"/>
+    <w:lvl w:ilvl="0" w:tplc="0410000F">
+      <w:start w:val="1"/>
+      <w:numFmt w:val="decimal"/>
+      <w:lvlText w:val="%1."/>
+      <w:lvlJc w:val="left"/>
+      <w:pPr>
+        <w:ind w:left="720" w:hanging="360"/>
+      </w:pPr>
+      <w:rPr>
+        <w:rFonts w:hint="default"/>
+      </w:rPr>
+    </w:lvl>
+    <w:lvl w:ilvl="1" w:tplc="04100019" w:tentative="1">
+      <w:start w:val="1"/>
+      <w:numFmt w:val="lowerLetter"/>
+      <w:lvlText w:val="%2."/>
+      <w:lvlJc w:val="left"/>
+      <w:pPr>
+        <w:ind w:left="1440" w:hanging="360"/>
+      </w:pPr>
+    </w:lvl>
+    <w:lvl w:ilvl="2" w:tplc="0410001B" w:tentative="1">
+      <w:start w:val="1"/>
+      <w:numFmt w:val="lowerRoman"/>
+      <w:lvlText w:val="%3."/>
+      <w:lvlJc w:val="right"/>
+      <w:pPr>
+        <w:ind w:left="2160" w:hanging="180"/>
+      </w:pPr>
+    </w:lvl>
+    <w:lvl w:ilvl="3" w:tplc="0410000F" w:tentative="1">
+      <w:start w:val="1"/>
+      <w:numFmt w:val="decimal"/>
+      <w:lvlText w:val="%4."/>
+      <w:lvlJc w:val="left"/>
+      <w:pPr>
+        <w:ind w:left="2880" w:hanging="360"/>
+      </w:pPr>
+    </w:lvl>
+    <w:lvl w:ilvl="4" w:tplc="04100019" w:tentative="1">
+      <w:start w:val="1"/>
+      <w:numFmt w:val="lowerLetter"/>
+      <w:lvlText w:val="%5."/>
+      <w:lvlJc w:val="left"/>
+      <w:pPr>
+        <w:ind w:left="3600" w:hanging="360"/>
+      </w:pPr>
+    </w:lvl>
+    <w:lvl w:ilvl="5" w:tplc="0410001B" w:tentative="1">
+      <w:start w:val="1"/>
+      <w:numFmt w:val="lowerRoman"/>
+      <w:lvlText w:val="%6."/>
+      <w:lvlJc w:val="right"/>
+      <w:pPr>
+        <w:ind w:left="4320" w:hanging="180"/>
+      </w:pPr>
+    </w:lvl>
+    <w:lvl w:ilvl="6" w:tplc="0410000F" w:tentative="1">
+      <w:start w:val="1"/>
+      <w:numFmt w:val="decimal"/>
+      <w:lvlText w:val="%7."/>
+      <w:lvlJc w:val="left"/>
+      <w:pPr>
+        <w:ind w:left="5040" w:hanging="360"/>
+      </w:pPr>
+    </w:lvl>
+    <w:lvl w:ilvl="7" w:tplc="04100019" w:tentative="1">
+      <w:start w:val="1"/>
+      <w:numFmt w:val="lowerLetter"/>
+      <w:lvlText w:val="%8."/>
+      <w:lvlJc w:val="left"/>
+      <w:pPr>
+        <w:ind w:left="5760" w:hanging="360"/>
+      </w:pPr>
+    </w:lvl>
+    <w:lvl w:ilvl="8" w:tplc="0410001B" w:tentative="1">
+      <w:start w:val="1"/>
+      <w:numFmt w:val="lowerRoman"/>
+      <w:lvlText w:val="%9."/>
+      <w:lvlJc w:val="right"/>
+      <w:pPr>
+        <w:ind w:left="6480" w:hanging="180"/>
+      </w:pPr>
+    </w:lvl>
+  </w:abstractNum>
+  <w:abstractNum w:abstractNumId="5" w15:restartNumberingAfterBreak="0">
+    <w:nsid w:val="675A32C1"/>
+    <w:multiLevelType w:val="hybridMultilevel"/>
+    <w:tmpl w:val="66F2BD7E"/>
+    <w:lvl w:ilvl="0" w:tplc="0410000F">
+      <w:start w:val="1"/>
+      <w:numFmt w:val="decimal"/>
+      <w:lvlText w:val="%1."/>
+      <w:lvlJc w:val="left"/>
+      <w:pPr>
+        <w:ind w:left="720" w:hanging="360"/>
+      </w:pPr>
+      <w:rPr>
+        <w:rFonts w:hint="default"/>
+      </w:rPr>
+    </w:lvl>
+    <w:lvl w:ilvl="1" w:tplc="04100019" w:tentative="1">
+      <w:start w:val="1"/>
+      <w:numFmt w:val="lowerLetter"/>
+      <w:lvlText w:val="%2."/>
+      <w:lvlJc w:val="left"/>
+      <w:pPr>
+        <w:ind w:left="1440" w:hanging="360"/>
+      </w:pPr>
+    </w:lvl>
+    <w:lvl w:ilvl="2" w:tplc="0410001B" w:tentative="1">
+      <w:start w:val="1"/>
+      <w:numFmt w:val="lowerRoman"/>
+      <w:lvlText w:val="%3."/>
+      <w:lvlJc w:val="right"/>
+      <w:pPr>
+        <w:ind w:left="2160" w:hanging="180"/>
+      </w:pPr>
+    </w:lvl>
+    <w:lvl w:ilvl="3" w:tplc="0410000F" w:tentative="1">
+      <w:start w:val="1"/>
+      <w:numFmt w:val="decimal"/>
+      <w:lvlText w:val="%4."/>
+      <w:lvlJc w:val="left"/>
+      <w:pPr>
+        <w:ind w:left="2880" w:hanging="360"/>
+      </w:pPr>
+    </w:lvl>
+    <w:lvl w:ilvl="4" w:tplc="04100019" w:tentative="1">
+      <w:start w:val="1"/>
+      <w:numFmt w:val="lowerLetter"/>
+      <w:lvlText w:val="%5."/>
+      <w:lvlJc w:val="left"/>
+      <w:pPr>
+        <w:ind w:left="3600" w:hanging="360"/>
+      </w:pPr>
+    </w:lvl>
+    <w:lvl w:ilvl="5" w:tplc="0410001B" w:tentative="1">
+      <w:start w:val="1"/>
+      <w:numFmt w:val="lowerRoman"/>
+      <w:lvlText w:val="%6."/>
+      <w:lvlJc w:val="right"/>
+      <w:pPr>
+        <w:ind w:left="4320" w:hanging="180"/>
+      </w:pPr>
+    </w:lvl>
+    <w:lvl w:ilvl="6" w:tplc="0410000F" w:tentative="1">
+      <w:start w:val="1"/>
+      <w:numFmt w:val="decimal"/>
+      <w:lvlText w:val="%7."/>
+      <w:lvlJc w:val="left"/>
+      <w:pPr>
+        <w:ind w:left="5040" w:hanging="360"/>
+      </w:pPr>
+    </w:lvl>
+    <w:lvl w:ilvl="7" w:tplc="04100019" w:tentative="1">
+      <w:start w:val="1"/>
+      <w:numFmt w:val="lowerLetter"/>
+      <w:lvlText w:val="%8."/>
+      <w:lvlJc w:val="left"/>
+      <w:pPr>
+        <w:ind w:left="5760" w:hanging="360"/>
+      </w:pPr>
+    </w:lvl>
+    <w:lvl w:ilvl="8" w:tplc="0410001B" w:tentative="1">
+      <w:start w:val="1"/>
+      <w:numFmt w:val="lowerRoman"/>
+      <w:lvlText w:val="%9."/>
+      <w:lvlJc w:val="right"/>
+      <w:pPr>
+        <w:ind w:left="6480" w:hanging="180"/>
+      </w:pPr>
+    </w:lvl>
+  </w:abstractNum>
   <w:num w:numId="1" w16cid:durableId="1166478416">
-    <w:abstractNumId w:val="2"/>
+    <w:abstractNumId w:val="3"/>
   </w:num>
   <w:num w:numId="2" w16cid:durableId="681515685">
     <w:abstractNumId w:val="0"/>
   </w:num>
   <w:num w:numId="3" w16cid:durableId="1296063633">
+    <w:abstractNumId w:val="2"/>
+  </w:num>
+  <w:num w:numId="4" w16cid:durableId="873734780">
+    <w:abstractNumId w:val="4"/>
+  </w:num>
+  <w:num w:numId="5" w16cid:durableId="2002655184">
+    <w:abstractNumId w:val="5"/>
+  </w:num>
+  <w:num w:numId="6" w16cid:durableId="1433163453">
     <w:abstractNumId w:val="1"/>
   </w:num>
 </w:numbering>
@@ -5460,6 +7578,16 @@
     <w:uiPriority w:val="99"/>
     <w:rsid w:val="00FB477E"/>
   </w:style>
+  <w:style w:type="character" w:styleId="Testosegnaposto">
+    <w:name w:val="Placeholder Text"/>
+    <w:basedOn w:val="Carpredefinitoparagrafo"/>
+    <w:uiPriority w:val="99"/>
+    <w:semiHidden/>
+    <w:rsid w:val="00842AF3"/>
+    <w:rPr>
+      <w:color w:val="808080"/>
+    </w:rPr>
+  </w:style>
 </w:styles>
 </file>
 

</xml_diff>

<commit_message>
documentation almost terminated pt 22
2
</commit_message>
<xml_diff>
--- a/docICON.docx
+++ b/docICON.docx
@@ -2528,17 +2528,8 @@
           <w:sz w:val="28"/>
           <w:szCs w:val="28"/>
         </w:rPr>
-        <w:t xml:space="preserve">Cartella </w:t>
-      </w:r>
-      <w:proofErr w:type="spellStart"/>
-      <w:r>
-        <w:rPr>
-          <w:sz w:val="28"/>
-          <w:szCs w:val="28"/>
-        </w:rPr>
-        <w:t>Search</w:t>
-      </w:r>
-      <w:proofErr w:type="spellEnd"/>
+        <w:t>Cartella Search</w:t>
+      </w:r>
       <w:r>
         <w:rPr>
           <w:sz w:val="28"/>
@@ -4946,13 +4937,7 @@
         <w:t>remainingBudget</w:t>
       </w:r>
       <w:r>
-        <w:t xml:space="preserve">, indica la disponibilità </w:t>
-      </w:r>
-      <w:r>
-        <w:t>corrente</w:t>
-      </w:r>
-      <w:r>
-        <w:t xml:space="preserve"> di budget </w:t>
+        <w:t xml:space="preserve">, indica la disponibilità corrente di budget </w:t>
       </w:r>
     </w:p>
     <w:p>
@@ -4971,13 +4956,7 @@
         <w:t>remainingTime</w:t>
       </w:r>
       <w:r>
-        <w:t xml:space="preserve">, indica la disponibilità </w:t>
-      </w:r>
-      <w:r>
-        <w:t>corrente</w:t>
-      </w:r>
-      <w:r>
-        <w:t xml:space="preserve"> di tempo </w:t>
+        <w:t xml:space="preserve">, indica la disponibilità corrente di tempo </w:t>
       </w:r>
     </w:p>
     <w:p>
@@ -5065,6 +5044,9 @@
         <w:pStyle w:val="Testo"/>
       </w:pPr>
       <w:r>
+        <w:rPr>
+          <w:noProof/>
+        </w:rPr>
         <w:drawing>
           <wp:inline distT="0" distB="0" distL="0" distR="0" wp14:anchorId="6AA6DBA3" wp14:editId="2DDBF7DE">
             <wp:extent cx="6120130" cy="6192520"/>
@@ -5132,6 +5114,9 @@
         <w:pStyle w:val="Testo"/>
       </w:pPr>
       <w:r>
+        <w:rPr>
+          <w:noProof/>
+        </w:rPr>
         <w:drawing>
           <wp:inline distT="0" distB="0" distL="0" distR="0" wp14:anchorId="09D34C5F" wp14:editId="2138E363">
             <wp:extent cx="6120130" cy="959485"/>
@@ -5174,10 +5159,7 @@
         <w:pStyle w:val="Testo"/>
       </w:pPr>
       <w:r>
-        <w:t xml:space="preserve">Successivamente, </w:t>
-      </w:r>
-      <w:r>
-        <w:t xml:space="preserve">per ognuno di essi verifica che non sia stato già visitato, in caso affermativo procede </w:t>
+        <w:t xml:space="preserve">Successivamente, per ognuno di essi verifica che non sia stato già visitato, in caso affermativo procede </w:t>
       </w:r>
       <w:r>
         <w:t>recuperando dalla base di conoscenza</w:t>
@@ -5260,6 +5242,9 @@
         <w:jc w:val="center"/>
       </w:pPr>
       <w:r>
+        <w:rPr>
+          <w:noProof/>
+        </w:rPr>
         <w:lastRenderedPageBreak/>
         <w:drawing>
           <wp:inline distT="0" distB="0" distL="0" distR="0" wp14:anchorId="45E06962" wp14:editId="32FD6087">
@@ -5313,15 +5298,7 @@
         <w:t>is_goal</w:t>
       </w:r>
       <w:r>
-        <w:t xml:space="preserve">, analogamente </w:t>
-      </w:r>
-      <w:proofErr w:type="spellStart"/>
-      <w:r>
-        <w:t>alla</w:t>
-      </w:r>
-      <w:proofErr w:type="spellEnd"/>
-      <w:r>
-        <w:t xml:space="preserve"> precedente, </w:t>
+        <w:t xml:space="preserve">, analogamente alla precedente, </w:t>
       </w:r>
       <w:r>
         <w:t xml:space="preserve">interroga la base di conoscenza per ottenere una lista dei luoghi vicini a quello corrente, successivamente </w:t>
@@ -5362,6 +5339,9 @@
         <w:pStyle w:val="Testo"/>
       </w:pPr>
       <w:r>
+        <w:rPr>
+          <w:noProof/>
+        </w:rPr>
         <w:lastRenderedPageBreak/>
         <w:drawing>
           <wp:inline distT="0" distB="0" distL="0" distR="0" wp14:anchorId="4F4AA872" wp14:editId="0B8B4E8D">
@@ -5717,8 +5697,9 @@
           <w:sz w:val="28"/>
           <w:szCs w:val="28"/>
         </w:rPr>
-        <w:t xml:space="preserve">Di seguito, si osserva la differenza tra </w:t>
-      </w:r>
+        <w:t xml:space="preserve">Di seguito, si osserva la differenza tra il percorso individuato da un generico </w:t>
+      </w:r>
+      <w:proofErr w:type="spellStart"/>
       <w:r>
         <w:rPr>
           <w:b w:val="0"/>
@@ -5726,9 +5707,9 @@
           <w:sz w:val="28"/>
           <w:szCs w:val="28"/>
         </w:rPr>
-        <w:t xml:space="preserve">il percorso individuato da un generico </w:t>
-      </w:r>
-      <w:proofErr w:type="spellStart"/>
+        <w:t>searcher</w:t>
+      </w:r>
+      <w:proofErr w:type="spellEnd"/>
       <w:r>
         <w:rPr>
           <w:b w:val="0"/>
@@ -5736,16 +5717,6 @@
           <w:sz w:val="28"/>
           <w:szCs w:val="28"/>
         </w:rPr>
-        <w:t>searcher</w:t>
-      </w:r>
-      <w:proofErr w:type="spellEnd"/>
-      <w:r>
-        <w:rPr>
-          <w:b w:val="0"/>
-          <w:bCs w:val="0"/>
-          <w:sz w:val="28"/>
-          <w:szCs w:val="28"/>
-        </w:rPr>
         <w:t>:</w:t>
       </w:r>
     </w:p>
@@ -5755,6 +5726,9 @@
         <w:outlineLvl w:val="1"/>
       </w:pPr>
       <w:r>
+        <w:rPr>
+          <w:noProof/>
+        </w:rPr>
         <w:drawing>
           <wp:inline distT="0" distB="0" distL="0" distR="0" wp14:anchorId="7EA86CBA" wp14:editId="28BE08E0">
             <wp:extent cx="6120130" cy="915670"/>
@@ -5818,6 +5792,9 @@
         <w:pStyle w:val="Testo"/>
       </w:pPr>
       <w:r>
+        <w:rPr>
+          <w:noProof/>
+        </w:rPr>
         <w:drawing>
           <wp:inline distT="0" distB="0" distL="0" distR="0" wp14:anchorId="314A9FB8" wp14:editId="00C8749F">
             <wp:extent cx="6120130" cy="980440"/>
@@ -5887,112 +5864,344 @@
         <w:rPr>
           <w:highlight w:val="yellow"/>
         </w:rPr>
-        <w:t xml:space="preserve">Osservazione sull’impiego di un </w:t>
+        <w:t>VALUTARE TEMPISTICHE CON O SENZA EURISTICA</w:t>
+      </w:r>
+      <w:r>
+        <w:t xml:space="preserve"> </w:t>
+      </w:r>
+    </w:p>
+    <w:p>
+      <w:pPr>
+        <w:pStyle w:val="Testo"/>
+      </w:pPr>
+    </w:p>
+    <w:p>
+      <w:pPr>
+        <w:rPr>
+          <w:sz w:val="28"/>
+          <w:szCs w:val="28"/>
+        </w:rPr>
+      </w:pPr>
+      <w:r>
+        <w:rPr>
+          <w:sz w:val="28"/>
+          <w:szCs w:val="28"/>
+        </w:rPr>
+        <w:t xml:space="preserve">In fase di realizzazione, ci si è resi conto che il problema di ricerca avrebbe potuto esser sostituito con un CSP, Costraint Satisfaction Problem; tuttavia, questa </w:t>
+      </w:r>
+      <w:r>
+        <w:rPr>
+          <w:sz w:val="28"/>
+          <w:szCs w:val="28"/>
+        </w:rPr>
+        <w:lastRenderedPageBreak/>
+        <w:t>osservazione è stata colta in una fase avanzata di realizzazione del caso di studio; pertanto, si è deciso di proseguire con il problema di ricerca.</w:t>
+      </w:r>
+    </w:p>
+    <w:p>
+      <w:pPr>
+        <w:rPr>
+          <w:sz w:val="28"/>
+          <w:szCs w:val="28"/>
+        </w:rPr>
+      </w:pPr>
+      <w:r>
+        <w:rPr>
+          <w:sz w:val="28"/>
+          <w:szCs w:val="28"/>
+        </w:rPr>
+        <w:t>Di seguito, vengono analizzate le motivazioni a supporto dell’affermazione precedente, secondo cui sarebbe stato più opportuno l’impiego di un CSP:</w:t>
+      </w:r>
+    </w:p>
+    <w:p>
+      <w:pPr>
+        <w:numPr>
+          <w:ilvl w:val="0"/>
+          <w:numId w:val="7"/>
+        </w:numPr>
+        <w:rPr>
+          <w:sz w:val="28"/>
+          <w:szCs w:val="28"/>
+        </w:rPr>
+      </w:pPr>
+      <w:r>
+        <w:rPr>
+          <w:b/>
+          <w:bCs/>
+          <w:sz w:val="28"/>
+          <w:szCs w:val="28"/>
+        </w:rPr>
+        <w:t>Modellazione dei vincoli</w:t>
+      </w:r>
+      <w:r>
+        <w:rPr>
+          <w:sz w:val="28"/>
+          <w:szCs w:val="28"/>
+        </w:rPr>
+        <w:t xml:space="preserve">: I CSP forniscono un modo strutturato per modellare i vincoli e le restrizioni del problema. Puoi definire esplicitamente le variabili, i domini delle variabili e le relazioni tra di esse. </w:t>
+      </w:r>
+      <w:r>
+        <w:rPr>
+          <w:sz w:val="28"/>
+          <w:szCs w:val="28"/>
+        </w:rPr>
+        <w:t>In questo caso</w:t>
+      </w:r>
+      <w:r>
+        <w:rPr>
+          <w:sz w:val="28"/>
+          <w:szCs w:val="28"/>
+        </w:rPr>
+        <w:t xml:space="preserve">, le variabili </w:t>
+      </w:r>
+      <w:r>
+        <w:rPr>
+          <w:sz w:val="28"/>
+          <w:szCs w:val="28"/>
+        </w:rPr>
+        <w:t>avrebbero potuto</w:t>
+      </w:r>
+      <w:r>
+        <w:rPr>
+          <w:sz w:val="28"/>
+          <w:szCs w:val="28"/>
+        </w:rPr>
+        <w:t xml:space="preserve"> rappresentare i luoghi da visitare, i domini potrebbero essere i costi associati a ciascun luogo, e le relazioni potrebbero essere i vincoli sul budget e il tempo a disposizione.</w:t>
+      </w:r>
+    </w:p>
+    <w:p>
+      <w:pPr>
+        <w:numPr>
+          <w:ilvl w:val="0"/>
+          <w:numId w:val="7"/>
+        </w:numPr>
+        <w:rPr>
+          <w:sz w:val="28"/>
+          <w:szCs w:val="28"/>
+        </w:rPr>
+      </w:pPr>
+      <w:r>
+        <w:rPr>
+          <w:b/>
+          <w:bCs/>
+          <w:sz w:val="28"/>
+          <w:szCs w:val="28"/>
+        </w:rPr>
+        <w:t>Efficacia nella risoluzione dei problemi complessi</w:t>
+      </w:r>
+      <w:r>
+        <w:rPr>
+          <w:sz w:val="28"/>
+          <w:szCs w:val="28"/>
+        </w:rPr>
+        <w:t>: I CSP sono noti per la loro efficacia nella risoluzione di problemi complessi. Essi offrono algoritmi di risoluzione efficienti, come ad esempio il</w:t>
+      </w:r>
+      <w:r>
+        <w:rPr>
+          <w:sz w:val="28"/>
+          <w:szCs w:val="28"/>
+        </w:rPr>
+        <w:t xml:space="preserve"> </w:t>
       </w:r>
       <w:proofErr w:type="spellStart"/>
       <w:r>
         <w:rPr>
-          <w:highlight w:val="yellow"/>
-        </w:rPr>
-        <w:t>csp</w:t>
+          <w:i/>
+          <w:iCs/>
+          <w:sz w:val="28"/>
+          <w:szCs w:val="28"/>
+        </w:rPr>
+        <w:t>simulated</w:t>
       </w:r>
       <w:proofErr w:type="spellEnd"/>
-    </w:p>
-    <w:p>
-      <w:pPr>
-        <w:rPr>
-          <w:sz w:val="28"/>
-          <w:szCs w:val="28"/>
-        </w:rPr>
-      </w:pPr>
-    </w:p>
-    <w:p>
-      <w:pPr>
-        <w:rPr>
-          <w:sz w:val="28"/>
-          <w:szCs w:val="28"/>
-        </w:rPr>
-      </w:pPr>
-    </w:p>
-    <w:p>
-      <w:pPr>
-        <w:rPr>
-          <w:sz w:val="28"/>
-          <w:szCs w:val="28"/>
-        </w:rPr>
-      </w:pPr>
-    </w:p>
-    <w:p>
-      <w:pPr>
-        <w:rPr>
-          <w:sz w:val="28"/>
-          <w:szCs w:val="28"/>
-        </w:rPr>
-      </w:pPr>
-    </w:p>
-    <w:p>
-      <w:pPr>
-        <w:rPr>
-          <w:sz w:val="28"/>
-          <w:szCs w:val="28"/>
-        </w:rPr>
-      </w:pPr>
-    </w:p>
-    <w:p>
-      <w:pPr>
-        <w:rPr>
-          <w:sz w:val="28"/>
-          <w:szCs w:val="28"/>
-        </w:rPr>
-      </w:pPr>
-    </w:p>
-    <w:p>
-      <w:pPr>
-        <w:rPr>
-          <w:sz w:val="28"/>
-          <w:szCs w:val="28"/>
-        </w:rPr>
-      </w:pPr>
-    </w:p>
-    <w:p>
-      <w:pPr>
-        <w:rPr>
-          <w:sz w:val="28"/>
-          <w:szCs w:val="28"/>
-        </w:rPr>
-      </w:pPr>
-    </w:p>
-    <w:p>
-      <w:pPr>
-        <w:rPr>
-          <w:sz w:val="28"/>
-          <w:szCs w:val="28"/>
-        </w:rPr>
-      </w:pPr>
-    </w:p>
-    <w:p>
-      <w:pPr>
-        <w:rPr>
-          <w:sz w:val="28"/>
-          <w:szCs w:val="28"/>
-        </w:rPr>
-      </w:pPr>
-    </w:p>
-    <w:p>
-      <w:pPr>
-        <w:rPr>
-          <w:sz w:val="28"/>
-          <w:szCs w:val="28"/>
-        </w:rPr>
-      </w:pPr>
-    </w:p>
-    <w:p>
-      <w:pPr>
-        <w:rPr>
-          <w:sz w:val="28"/>
-          <w:szCs w:val="28"/>
-        </w:rPr>
-      </w:pPr>
+      <w:r>
+        <w:rPr>
+          <w:i/>
+          <w:iCs/>
+          <w:sz w:val="28"/>
+          <w:szCs w:val="28"/>
+        </w:rPr>
+        <w:t xml:space="preserve"> </w:t>
+      </w:r>
+      <w:proofErr w:type="spellStart"/>
+      <w:r>
+        <w:rPr>
+          <w:i/>
+          <w:iCs/>
+          <w:sz w:val="28"/>
+          <w:szCs w:val="28"/>
+        </w:rPr>
+        <w:t>annealing</w:t>
+      </w:r>
+      <w:proofErr w:type="spellEnd"/>
+      <w:r>
+        <w:rPr>
+          <w:i/>
+          <w:iCs/>
+          <w:sz w:val="28"/>
+          <w:szCs w:val="28"/>
+        </w:rPr>
+        <w:t xml:space="preserve"> </w:t>
+      </w:r>
+      <w:r>
+        <w:rPr>
+          <w:sz w:val="28"/>
+          <w:szCs w:val="28"/>
+        </w:rPr>
+        <w:t xml:space="preserve">o </w:t>
+      </w:r>
+      <w:r>
+        <w:rPr>
+          <w:i/>
+          <w:iCs/>
+          <w:sz w:val="28"/>
+          <w:szCs w:val="28"/>
+        </w:rPr>
+        <w:t>algoritmi genetici (crossover)</w:t>
+      </w:r>
+      <w:r>
+        <w:rPr>
+          <w:sz w:val="28"/>
+          <w:szCs w:val="28"/>
+        </w:rPr>
+        <w:t>, che consentono di esplorare in modo sistematico lo spazio delle soluzioni alla ricerca di assegnamenti validi delle variabili che soddisfino tutti i vincoli.</w:t>
+      </w:r>
+    </w:p>
+    <w:p>
+      <w:pPr>
+        <w:numPr>
+          <w:ilvl w:val="0"/>
+          <w:numId w:val="7"/>
+        </w:numPr>
+        <w:rPr>
+          <w:sz w:val="28"/>
+          <w:szCs w:val="28"/>
+        </w:rPr>
+      </w:pPr>
+      <w:r>
+        <w:rPr>
+          <w:b/>
+          <w:bCs/>
+          <w:sz w:val="28"/>
+          <w:szCs w:val="28"/>
+        </w:rPr>
+        <w:t>Gestione dei vincoli soft</w:t>
+      </w:r>
+      <w:r>
+        <w:rPr>
+          <w:sz w:val="28"/>
+          <w:szCs w:val="28"/>
+        </w:rPr>
+        <w:t xml:space="preserve">: I CSP consentono di gestire i vincoli soft, che sono vincoli che possono essere violati in modo controllato, consentendo una certa flessibilità nella ricerca delle soluzioni ottimali. </w:t>
+      </w:r>
+      <w:r>
+        <w:rPr>
+          <w:sz w:val="28"/>
+          <w:szCs w:val="28"/>
+        </w:rPr>
+        <w:t>In questo caso</w:t>
+      </w:r>
+      <w:r>
+        <w:rPr>
+          <w:sz w:val="28"/>
+          <w:szCs w:val="28"/>
+        </w:rPr>
+        <w:t xml:space="preserve">, </w:t>
+      </w:r>
+      <w:r>
+        <w:rPr>
+          <w:sz w:val="28"/>
+          <w:szCs w:val="28"/>
+        </w:rPr>
+        <w:t>si sarebbe potuto considerare</w:t>
+      </w:r>
+      <w:r>
+        <w:rPr>
+          <w:sz w:val="28"/>
+          <w:szCs w:val="28"/>
+        </w:rPr>
+        <w:t xml:space="preserve"> i vincoli sul budget e il tempo come vincoli soft, consentendo un certo grado di flessibilità nella selezione dei luoghi da visitare in base a quanto budget e tempo rimangono disponibili.</w:t>
+      </w:r>
+    </w:p>
+    <w:p>
+      <w:pPr>
+        <w:numPr>
+          <w:ilvl w:val="0"/>
+          <w:numId w:val="7"/>
+        </w:numPr>
+        <w:rPr>
+          <w:sz w:val="28"/>
+          <w:szCs w:val="28"/>
+        </w:rPr>
+      </w:pPr>
+      <w:r>
+        <w:rPr>
+          <w:b/>
+          <w:bCs/>
+          <w:sz w:val="28"/>
+          <w:szCs w:val="28"/>
+        </w:rPr>
+        <w:t>Adattabilità ai cambiamenti dei requisiti</w:t>
+      </w:r>
+      <w:r>
+        <w:rPr>
+          <w:sz w:val="28"/>
+          <w:szCs w:val="28"/>
+        </w:rPr>
+        <w:t xml:space="preserve">: I CSP offrono una maggiore adattabilità ai cambiamenti dei requisiti. </w:t>
+      </w:r>
+      <w:r>
+        <w:rPr>
+          <w:sz w:val="28"/>
+          <w:szCs w:val="28"/>
+        </w:rPr>
+        <w:t>È possibile</w:t>
+      </w:r>
+      <w:r>
+        <w:rPr>
+          <w:sz w:val="28"/>
+          <w:szCs w:val="28"/>
+        </w:rPr>
+        <w:t xml:space="preserve"> facilmente aggiungere, rimuovere o modificare i vincoli senza dover riprogettare completamente l'algoritmo di ricerca. Questo può essere utile se, ad esempio, </w:t>
+      </w:r>
+      <w:r>
+        <w:rPr>
+          <w:sz w:val="28"/>
+          <w:szCs w:val="28"/>
+        </w:rPr>
+        <w:t>si desidera</w:t>
+      </w:r>
+      <w:r>
+        <w:rPr>
+          <w:sz w:val="28"/>
+          <w:szCs w:val="28"/>
+        </w:rPr>
+        <w:t xml:space="preserve"> introdurre nuovi vincoli o modificare i criteri di selezione dei luoghi da visitare in base al feedback degli utenti o a esigenze specifiche.</w:t>
+      </w:r>
+    </w:p>
+    <w:p>
+      <w:pPr>
+        <w:ind w:left="720"/>
+        <w:rPr>
+          <w:sz w:val="28"/>
+          <w:szCs w:val="28"/>
+        </w:rPr>
+      </w:pPr>
+    </w:p>
+    <w:p>
+      <w:pPr>
+        <w:rPr>
+          <w:sz w:val="28"/>
+          <w:szCs w:val="28"/>
+        </w:rPr>
+      </w:pPr>
+      <w:r>
+        <w:rPr>
+          <w:sz w:val="28"/>
+          <w:szCs w:val="28"/>
+        </w:rPr>
+        <w:t>In definitiva, l'utilizzo di un CSP avrebbe fornito un approccio più strutturato e flessibile per affrontare il problema della ricerca degli itinerari migliori, consentendo di modellare i vincoli in modo chiaro, risolvere problemi complessi in modo efficiente, gestire vincoli soft e ottimizzare i risultati. Questo avrebbe offerto una maggiore robustezza e adattabilità al tuo sistema di raccomandazione degli itinerari.</w:t>
+      </w:r>
     </w:p>
     <w:p>
       <w:pPr>
@@ -6001,87 +6210,473 @@
       </w:pPr>
       <w:bookmarkStart w:id="19" w:name="_Toc137745255"/>
       <w:r>
+        <w:lastRenderedPageBreak/>
         <w:t>Apprendimento supervisionato</w:t>
       </w:r>
       <w:r>
         <w:t xml:space="preserve"> (regressione)</w:t>
       </w:r>
       <w:bookmarkEnd w:id="19"/>
+    </w:p>
+    <w:p>
+      <w:pPr>
+        <w:pStyle w:val="Testo"/>
+      </w:pPr>
+      <w:bookmarkStart w:id="20" w:name="_Toc137745256"/>
+      <w:r>
+        <w:rPr>
+          <w:rStyle w:val="SottotitolinoCarattere"/>
+        </w:rPr>
+        <w:t>Sommario</w:t>
+      </w:r>
+      <w:bookmarkEnd w:id="20"/>
+      <w:r>
+        <w:br/>
+      </w:r>
+      <w:r>
+        <w:t xml:space="preserve">Durante la fase di apprendimento supervisionato del progetto, è stato sviluppato un modello avanzato per addestrare un sistema in grado di predire le priorità dei monumenti nelle città per le quali non si </w:t>
+      </w:r>
+      <w:r>
+        <w:t>è ancora raccolto del feedback</w:t>
+      </w:r>
+      <w:r>
+        <w:t>. Questo approccio è particolarmente utile quando ci si trova di fronte a nuove città o destinazioni turistiche poco conosciute, in cui l'assenza di dati preesistenti può rendere difficile stabilire quali siano i monumenti di maggior rilievo.</w:t>
+      </w:r>
+    </w:p>
+    <w:p>
+      <w:pPr>
+        <w:pStyle w:val="Testo"/>
+      </w:pPr>
+      <w:r>
+        <w:t>Questa realizzazione, attualmente, rappresenta solo una predisposizione ad eventuali sviluppi futuri dell’applicativo, in cui si prevede di estendere le funzionalità ad un range di città più ampio.</w:t>
+      </w:r>
+    </w:p>
+    <w:p>
+      <w:pPr>
+        <w:pStyle w:val="Testo"/>
+      </w:pPr>
+      <w:r>
+        <w:t xml:space="preserve">Per affrontare questa sfida, è stato creato un set di dati di addestramento, </w:t>
+      </w:r>
+      <w:r>
+        <w:t xml:space="preserve">contenente </w:t>
+      </w:r>
+      <w:r>
+        <w:t xml:space="preserve">dettagli riguardanti la storia, le recensioni degli utenti </w:t>
+      </w:r>
+      <w:r>
+        <w:t>(valutazione e quantità), le dimensioni e la posizione dei luoghi di interesse della città di Roma</w:t>
+      </w:r>
+      <w:r>
+        <w:t>.</w:t>
+      </w:r>
+    </w:p>
+    <w:p>
+      <w:pPr>
+        <w:pStyle w:val="Testo"/>
+      </w:pPr>
+      <w:r>
+        <w:t>Utilizzando questo set di dati di addestramento, il modello di apprendimento supervisionato è stato addestrato a riconoscere i pattern e le relazioni tra le caratteristiche dei monumenti e le loro priorità. Durante il processo di addestramento, il modello ha imparato a valutare l'importanza relativa di ciascun monumento, in base alle sue caratteristiche e alle preferenze degli utenti che hanno fornito i dati di addestramento.</w:t>
+      </w:r>
+    </w:p>
+    <w:p>
+      <w:pPr>
+        <w:pStyle w:val="Testo"/>
+      </w:pPr>
+      <w:r>
+        <w:t xml:space="preserve">Una volta completato l'addestramento, il modello è stato </w:t>
+      </w:r>
+      <w:r>
+        <w:t>adeguatamente preparato</w:t>
+      </w:r>
+      <w:r>
+        <w:t xml:space="preserve"> </w:t>
+      </w:r>
+      <w:r>
+        <w:t>per</w:t>
+      </w:r>
+      <w:r>
+        <w:t xml:space="preserve"> fare previsioni affidabili sulle priorità dei monumenti</w:t>
+      </w:r>
+      <w:r>
+        <w:t xml:space="preserve"> di altre città</w:t>
+      </w:r>
+      <w:r>
+        <w:t>.</w:t>
+      </w:r>
+    </w:p>
+    <w:p>
+      <w:pPr>
+        <w:pStyle w:val="Testo"/>
+      </w:pPr>
+      <w:r>
+        <w:t xml:space="preserve">L’utilizzo di questa tecnica </w:t>
+      </w:r>
+      <w:r>
+        <w:t>apre la possibilità di sviluppare futuri sistemi di raccomandazione di itinerari turistici personalizzati e ottimizzati. Il modello addestrato può essere utilizzato come base per l'estensione dell'applicazione ad altre città e destinazioni, fornendo raccomandazioni pertinenti e coerenti con le preferenze degli utenti. Questo permette di offrire un'esperienza di viaggio più soddisfacente e mirata, consentendo ai turisti di scoprire e apprezzare i monumenti più significativi delle nuove città che desiderano visitare.</w:t>
+      </w:r>
     </w:p>
     <w:p>
       <w:pPr>
         <w:pStyle w:val="Sottotitolino"/>
         <w:outlineLvl w:val="1"/>
       </w:pPr>
-      <w:bookmarkStart w:id="20" w:name="_Toc137745256"/>
-      <w:r>
-        <w:t>Sommario</w:t>
-      </w:r>
-      <w:bookmarkEnd w:id="20"/>
-    </w:p>
-    <w:p>
-      <w:pPr>
-        <w:pStyle w:val="Testo"/>
-      </w:pPr>
+      <w:bookmarkStart w:id="21" w:name="_Toc137745257"/>
+      <w:r>
+        <w:t>Strumenti utilizzati</w:t>
+      </w:r>
+      <w:bookmarkEnd w:id="21"/>
+    </w:p>
+    <w:p>
+      <w:pPr>
+        <w:pStyle w:val="Testo"/>
+      </w:pPr>
+      <w:r>
+        <w:t>Per la realizzazione dell’apprendimento supervisionato, sono stati impiegati due modelli messi a disposizione dalla libreria Scikit Learn, ossia:</w:t>
+      </w:r>
+    </w:p>
+    <w:p>
+      <w:pPr>
+        <w:pStyle w:val="Testo"/>
+        <w:numPr>
+          <w:ilvl w:val="0"/>
+          <w:numId w:val="11"/>
+        </w:numPr>
+      </w:pPr>
+      <w:r>
+        <w:t xml:space="preserve">KNN, utilizzando la classe </w:t>
+      </w:r>
+      <w:r>
+        <w:t xml:space="preserve">KNeighborsRegressor </w:t>
+      </w:r>
+    </w:p>
+    <w:p>
+      <w:pPr>
+        <w:pStyle w:val="Testo"/>
+        <w:numPr>
+          <w:ilvl w:val="0"/>
+          <w:numId w:val="11"/>
+        </w:numPr>
+      </w:pPr>
+      <w:r>
+        <w:lastRenderedPageBreak/>
+        <w:t xml:space="preserve">Alberi di regressione, utilizzando la classe DecisionTreeRegressor </w:t>
+      </w:r>
     </w:p>
     <w:p>
       <w:pPr>
         <w:pStyle w:val="Sottotitolino"/>
         <w:outlineLvl w:val="1"/>
       </w:pPr>
-      <w:bookmarkStart w:id="21" w:name="_Toc137745257"/>
-      <w:r>
-        <w:t>Strumenti utilizzati</w:t>
-      </w:r>
-      <w:bookmarkEnd w:id="21"/>
-    </w:p>
-    <w:p>
-      <w:pPr>
-        <w:pStyle w:val="Testo"/>
-      </w:pPr>
-    </w:p>
-    <w:p>
-      <w:pPr>
-        <w:pStyle w:val="Sottotitolino"/>
-        <w:outlineLvl w:val="1"/>
-      </w:pPr>
-      <w:bookmarkStart w:id="22" w:name="_Toc137745258"/>
+      <w:bookmarkStart w:id="22" w:name="_Toc137745259"/>
+      <w:r>
+        <w:t>Valutazioni</w:t>
+      </w:r>
+      <w:bookmarkEnd w:id="22"/>
+    </w:p>
+    <w:p>
+      <w:pPr>
+        <w:pStyle w:val="Testo"/>
+      </w:pPr>
+      <w:r>
+        <w:t xml:space="preserve">Per definire gli iperparametri di K-Nearest Neighbors (KNN) e Decision Tree, </w:t>
+      </w:r>
+      <w:r>
+        <w:t>si è</w:t>
+      </w:r>
+      <w:r>
+        <w:t xml:space="preserve"> utilizzat</w:t>
+      </w:r>
+      <w:r>
+        <w:t>a</w:t>
+      </w:r>
+      <w:r>
+        <w:t xml:space="preserve"> la tecnica del Grid Search. Il Grid Search ha consentito di esplorare sistematicamente una griglia predefinita di combinazioni di iperparametri per determinare quelle che ottenevano le migliori prestazioni del modello.</w:t>
+      </w:r>
+    </w:p>
+    <w:p>
+      <w:pPr>
+        <w:pStyle w:val="Testo"/>
+      </w:pPr>
+      <w:r>
+        <w:t xml:space="preserve">Nel caso di KNN, gli iperparametri che abbiamo considerato includono il numero di vicini (K), la </w:t>
+      </w:r>
+      <w:r>
+        <w:t>norma</w:t>
+      </w:r>
+      <w:r>
+        <w:t xml:space="preserve"> utilizzata e il tipo di peso attribuito ai vicini. </w:t>
+      </w:r>
+      <w:r>
+        <w:t>Si è</w:t>
+      </w:r>
+      <w:r>
+        <w:t xml:space="preserve"> definito una griglia di valori per ogni iperparametro e il Grid Search ha valutato tutte le possibili combinazioni. </w:t>
+      </w:r>
+    </w:p>
+    <w:p>
+      <w:pPr>
+        <w:pStyle w:val="Testo"/>
+      </w:pPr>
+      <w:r>
+        <w:t xml:space="preserve">Per quanto riguarda il Decision Tree, gli iperparametri considerati includono la profondità massima dell'albero, il criterio di divisione dei nodi e il numero minimo di campioni richiesti in un nodo per effettuare ulteriori divisioni. </w:t>
+      </w:r>
+      <w:r>
+        <w:t>Anche in questo caso, si è</w:t>
+      </w:r>
+      <w:r>
+        <w:t xml:space="preserve"> definito una griglia di valori per ogni iperparametro e il Grid Search ha valutato tutte le possibili combinazioni. </w:t>
+      </w:r>
+    </w:p>
+    <w:p>
+      <w:pPr>
+        <w:pStyle w:val="Testo"/>
+      </w:pPr>
+      <w:r>
+        <w:t>In conclusione, u</w:t>
+      </w:r>
+      <w:r>
+        <w:t xml:space="preserve">tilizzando il Grid Search, </w:t>
+      </w:r>
+      <w:r>
+        <w:t>si è</w:t>
+      </w:r>
+      <w:r>
+        <w:t xml:space="preserve"> stati in grado di selezionare gli iperparametri migliori per KNN e Decision Tree, ottimizzando le prestazioni dei modelli. </w:t>
+      </w:r>
+    </w:p>
+    <w:p>
+      <w:pPr>
+        <w:pStyle w:val="Testo"/>
+      </w:pPr>
+    </w:p>
+    <w:p>
+      <w:pPr>
+        <w:pStyle w:val="Testo"/>
+      </w:pPr>
+      <w:r>
+        <w:t xml:space="preserve">Durante lo sviluppo del nostro progetto, abbiamo svolto valutazioni per verificare l'efficacia delle nostre soluzioni. Uno dei metodi di valutazione che abbiamo impiegato è stato la k-fold </w:t>
+      </w:r>
+      <w:r>
+        <w:t>cross v</w:t>
+      </w:r>
+      <w:r>
+        <w:t>alidation, un approccio comune per valutare le prestazioni di un modello di machine learning.</w:t>
+      </w:r>
+    </w:p>
+    <w:p>
+      <w:pPr>
+        <w:pStyle w:val="Testo"/>
+      </w:pPr>
+      <w:r>
+        <w:t>Nella k-fold</w:t>
+      </w:r>
+      <w:r>
+        <w:t xml:space="preserve"> cross</w:t>
+      </w:r>
+      <w:r>
+        <w:t xml:space="preserve"> validation, abbiamo suddiviso il nostro dataset in k sottoinsiemi (fold) di dimensioni simili. Successivamente, abbiamo iterato k volte, selezionando ogni volta una delle fold come set di test e le rimanenti come set di addestramento. Abbiamo quindi addestrato il nostro modello su ciascuna iterazione e valutato le sue prestazioni sul set di test.</w:t>
+      </w:r>
+    </w:p>
+    <w:p>
+      <w:pPr>
+        <w:pStyle w:val="Testo"/>
+      </w:pPr>
+      <w:r>
+        <w:t>L'utilizzo della k-fold</w:t>
+      </w:r>
+      <w:r>
+        <w:t xml:space="preserve"> cross</w:t>
+      </w:r>
+      <w:r>
+        <w:t xml:space="preserve"> validation ci ha fornito una stima affidabile delle prestazioni del nostro modello, consentendoci di valutare la sua capacità di generalizzazione su dati non visti in precedenza. Inoltre, la k-fold validation ci ha permesso di mitigare l'impatto di una possibile distribuzione non uniforme dei dati nel dataset.</w:t>
+      </w:r>
+    </w:p>
+    <w:p>
+      <w:pPr>
+        <w:pStyle w:val="Testo"/>
+      </w:pPr>
+      <w:r>
+        <w:t>Durante le valutazioni, abbiamo misurato diverse metriche di valutazione, tra cui</w:t>
+      </w:r>
+      <w:r>
+        <w:t>:</w:t>
+      </w:r>
+      <w:r>
+        <w:t xml:space="preserve"> </w:t>
+      </w:r>
+    </w:p>
+    <w:p>
+      <w:pPr>
+        <w:pStyle w:val="Testo"/>
+      </w:pPr>
+      <w:r>
+        <w:lastRenderedPageBreak/>
+        <w:t xml:space="preserve">R2, </w:t>
+      </w:r>
+      <w:r>
+        <w:t xml:space="preserve">è una misura che indica quanto bene il modello di regressione si adatta ai dati. Assume valori compresi tra 0 e 1, dove 1 rappresenta </w:t>
+      </w:r>
+      <w:r>
+        <w:t>un perfetto adattamento</w:t>
+      </w:r>
+      <w:r>
+        <w:t xml:space="preserve"> del modello ai dati.</w:t>
+      </w:r>
+      <w:r>
+        <w:t xml:space="preserve"> </w:t>
+      </w:r>
+      <w:r>
+        <w:t>R2 misura la proporzione di variazione della variabile dipendente (output) che può essere spiegata dalle variabili indipendenti (input).</w:t>
+      </w:r>
+    </w:p>
+    <w:p>
+      <w:pPr>
+        <w:pStyle w:val="Testo"/>
+      </w:pPr>
+      <w:r>
+        <w:t xml:space="preserve">Errore assoluto medio (MAE), </w:t>
+      </w:r>
+      <w:r>
+        <w:t>è una metrica che calcola la media dei valori assoluti delle differenze tra le previsioni del modello e i valori effettivi</w:t>
+      </w:r>
+    </w:p>
+    <w:p>
+      <w:pPr>
+        <w:pStyle w:val="Testo"/>
+      </w:pPr>
+      <w:r>
+        <w:t>E</w:t>
+      </w:r>
+      <w:r>
+        <w:t>rrore quadratico medio</w:t>
+      </w:r>
+      <w:r>
+        <w:t xml:space="preserve"> (MSE), </w:t>
+      </w:r>
+      <w:r>
+        <w:t>è una metrica che calcola la media dei quadrati delle differenze tra le previsioni del modello e i valori effettivi</w:t>
+      </w:r>
+    </w:p>
+    <w:p>
+      <w:pPr>
+        <w:pStyle w:val="Testo"/>
+      </w:pPr>
+      <w:r>
+        <w:t xml:space="preserve">Errore massimo, </w:t>
+      </w:r>
+      <w:r>
+        <w:t>rappresenta la differenza massima tra le previsioni del modello e i valori effettivi nel dataset di test</w:t>
+      </w:r>
+    </w:p>
+    <w:p>
+      <w:pPr>
+        <w:pStyle w:val="Testo"/>
+      </w:pPr>
+      <w:r>
+        <w:t>Queste metriche ci hanno fornito una comprensione dettagliata delle prestazioni del nostro modello e ci hanno aiutato a identificare eventuali aree di miglioramento.</w:t>
+      </w:r>
+    </w:p>
+    <w:p>
+      <w:pPr>
+        <w:pStyle w:val="Testo"/>
+      </w:pPr>
+      <w:r>
+        <w:rPr>
+          <w:highlight w:val="yellow"/>
+        </w:rPr>
+        <w:t>FARE SCREEN VALUTAZIONI</w:t>
+      </w:r>
+    </w:p>
+    <w:p>
+      <w:pPr>
+        <w:pStyle w:val="Testo"/>
+      </w:pPr>
+      <w:bookmarkStart w:id="23" w:name="_Toc137745258"/>
       <w:r>
         <w:t>Decisioni di progetto</w:t>
       </w:r>
-      <w:bookmarkEnd w:id="22"/>
-    </w:p>
-    <w:p>
-      <w:pPr>
-        <w:pStyle w:val="Testo"/>
-      </w:pPr>
-    </w:p>
-    <w:p>
-      <w:pPr>
-        <w:pStyle w:val="Sottotitolino"/>
-        <w:outlineLvl w:val="1"/>
-      </w:pPr>
-      <w:bookmarkStart w:id="23" w:name="_Toc137745259"/>
-      <w:r>
-        <w:t>Valutazioni</w:t>
-      </w:r>
       <w:bookmarkEnd w:id="23"/>
     </w:p>
     <w:p>
       <w:pPr>
         <w:pStyle w:val="Testo"/>
       </w:pPr>
-    </w:p>
-    <w:p>
-      <w:pPr>
-        <w:rPr>
-          <w:sz w:val="28"/>
-          <w:szCs w:val="28"/>
-        </w:rPr>
-      </w:pPr>
-      <w:r>
-        <w:br w:type="page"/>
-      </w:r>
+      <w:r>
+        <w:t>P</w:t>
+      </w:r>
+      <w:r>
+        <w:t>er la fase di regressione, si è deciso di impiegare l’algoritmo K-Nearest Neighbors e l’algoritmo Decision Tree Regressor, per diversi motivi.</w:t>
+      </w:r>
+    </w:p>
+    <w:p>
+      <w:pPr>
+        <w:pStyle w:val="Testo"/>
+      </w:pPr>
+      <w:r>
+        <w:t xml:space="preserve">Il KNN è un algoritmo di machine learning semplice e flessibile, </w:t>
+      </w:r>
+      <w:r>
+        <w:t xml:space="preserve">che si basa sul concetto di vicinanza tra i punti di dati. Nella regressione, KNN utilizza i valori delle variabili indipendenti dei punti di addestramento più vicini per prevedere il valore della variabile dipendente per un nuovo punto. </w:t>
+      </w:r>
+    </w:p>
+    <w:p>
+      <w:pPr>
+        <w:pStyle w:val="Testo"/>
+      </w:pPr>
+      <w:r>
+        <w:t>Questo approccio intuitivo e interpretabile ci permette di comprendere meglio come i valori delle variabili indipendenti influenzano la priorità assegnata ai monumenti.</w:t>
+      </w:r>
+      <w:r>
+        <w:t xml:space="preserve"> </w:t>
+      </w:r>
+      <w:proofErr w:type="gramStart"/>
+      <w:r>
+        <w:t>La</w:t>
+      </w:r>
+      <w:proofErr w:type="gramEnd"/>
+      <w:r>
+        <w:t xml:space="preserve"> sua semplicità è dovuta al fatto che, richiede solo una fase di addestramento e una fase di predizione</w:t>
+      </w:r>
+    </w:p>
+    <w:p>
+      <w:pPr>
+        <w:pStyle w:val="Testo"/>
+      </w:pPr>
+      <w:r>
+        <w:t>Per quanto concerne</w:t>
+      </w:r>
+      <w:r>
+        <w:t xml:space="preserve"> l’utilizzo degli alberi di regressione, essi sono stati scelti per la loro capacità di suddividere </w:t>
+      </w:r>
+      <w:r>
+        <w:t>il set di dati in modo ricorsivo in base a criteri di suddivisione ottimali, creando una struttura ad albero che rappresenta le regole di decisione</w:t>
+      </w:r>
+      <w:r>
+        <w:t>, e per la loro facilità di interpretazione</w:t>
+      </w:r>
+      <w:r>
+        <w:t xml:space="preserve">. </w:t>
+      </w:r>
+    </w:p>
+    <w:p>
+      <w:pPr>
+        <w:pStyle w:val="Testo"/>
+      </w:pPr>
+    </w:p>
+    <w:p>
+      <w:pPr>
+        <w:pStyle w:val="Testo"/>
+      </w:pPr>
+    </w:p>
+    <w:p>
+      <w:pPr>
+        <w:pStyle w:val="Testo"/>
+        <w:rPr>
+          <w:sz w:val="22"/>
+          <w:szCs w:val="22"/>
+        </w:rPr>
+      </w:pPr>
     </w:p>
     <w:p>
       <w:pPr>
@@ -6089,6 +6684,12 @@
         <w:outlineLvl w:val="0"/>
       </w:pPr>
       <w:bookmarkStart w:id="24" w:name="_Toc137745260"/>
+    </w:p>
+    <w:p>
+      <w:pPr>
+        <w:pStyle w:val="Titolino"/>
+        <w:outlineLvl w:val="0"/>
+      </w:pPr>
       <w:r>
         <w:lastRenderedPageBreak/>
         <w:t>Conclusioni</w:t>
@@ -6097,6 +6698,44 @@
         <w:t xml:space="preserve"> e sviluppi futuri</w:t>
       </w:r>
       <w:bookmarkEnd w:id="24"/>
+    </w:p>
+    <w:p>
+      <w:pPr>
+        <w:pStyle w:val="Testo"/>
+      </w:pPr>
+      <w:r>
+        <w:t>L</w:t>
+      </w:r>
+      <w:r>
+        <w:t xml:space="preserve">’applicativo realizzato </w:t>
+      </w:r>
+      <w:r>
+        <w:t xml:space="preserve">ha dimostrato di essere efficace nel fornire percorsi ottimali in base alle preferenze degli utenti, tenendo conto del tempo e del budget disponibili. </w:t>
+      </w:r>
+    </w:p>
+    <w:p>
+      <w:pPr>
+        <w:pStyle w:val="Testo"/>
+      </w:pPr>
+      <w:r>
+        <w:t>Tuttavia, l'applicazione ha un potenziale di espansione verso altre città. Ciò consentirebbe ai turisti di ottenere itinerari personalizzati e ottimali per esplorare nuovi luoghi di interesse in diverse destinazioni.</w:t>
+      </w:r>
+    </w:p>
+    <w:p>
+      <w:pPr>
+        <w:pStyle w:val="Testo"/>
+      </w:pPr>
+      <w:r>
+        <w:t xml:space="preserve">Per raggiungere questo obiettivo, sarà necessario acquisire dati specifici per le altre città, comprese le informazioni sui monumenti, le distanze tra di loro e le loro caratteristiche. </w:t>
+      </w:r>
+    </w:p>
+    <w:p>
+      <w:pPr>
+        <w:pStyle w:val="Testo"/>
+      </w:pPr>
+      <w:r>
+        <w:t>Inoltre, potremmo considerare di ampliare le funzionalità dell'applicazione per includere altri fattori rilevanti nella pianificazione del percorso, come le preferenze culturali, i gusti culinari o gli interessi specifici degli utenti. Questo potrebbe essere realizzato aggiungendo ulteriori attributi al dataset di addestramento e affinando i modelli di apprendimento per tenerne conto.</w:t>
+      </w:r>
     </w:p>
     <w:p>
       <w:pPr>
@@ -6261,6 +6900,119 @@
 <file path=word/numbering.xml><?xml version="1.0" encoding="utf-8"?>
 <w:numbering xmlns:wpc="http://schemas.microsoft.com/office/word/2010/wordprocessingCanvas" xmlns:cx="http://schemas.microsoft.com/office/drawing/2014/chartex" xmlns:cx1="http://schemas.microsoft.com/office/drawing/2015/9/8/chartex" xmlns:cx2="http://schemas.microsoft.com/office/drawing/2015/10/21/chartex" xmlns:cx3="http://schemas.microsoft.com/office/drawing/2016/5/9/chartex" xmlns:cx4="http://schemas.microsoft.com/office/drawing/2016/5/10/chartex" xmlns:cx5="http://schemas.microsoft.com/office/drawing/2016/5/11/chartex" xmlns:cx6="http://schemas.microsoft.com/office/drawing/2016/5/12/chartex" xmlns:cx7="http://schemas.microsoft.com/office/drawing/2016/5/13/chartex" xmlns:cx8="http://schemas.microsoft.com/office/drawing/2016/5/14/chartex" xmlns:mc="http://schemas.openxmlformats.org/markup-compatibility/2006" xmlns:aink="http://schemas.microsoft.com/office/drawing/2016/ink" xmlns:am3d="http://schemas.microsoft.com/office/drawing/2017/model3d" xmlns:o="urn:schemas-microsoft-com:office:office" xmlns:oel="http://schemas.microsoft.com/office/2019/extlst" xmlns:r="http://schemas.openxmlformats.org/officeDocument/2006/relationships" xmlns:m="http://schemas.openxmlformats.org/officeDocument/2006/math" xmlns:v="urn:schemas-microsoft-com:vml" xmlns:wp14="http://schemas.microsoft.com/office/word/2010/wordprocessingDrawing" xmlns:wp="http://schemas.openxmlformats.org/drawingml/2006/wordprocessingDrawing" xmlns:w10="urn:schemas-microsoft-com:office:word" xmlns:w="http://schemas.openxmlformats.org/wordprocessingml/2006/main" xmlns:w14="http://schemas.microsoft.com/office/word/2010/wordml" xmlns:w15="http://schemas.microsoft.com/office/word/2012/wordml" xmlns:w16cex="http://schemas.microsoft.com/office/word/2018/wordml/cex" xmlns:w16cid="http://schemas.microsoft.com/office/word/2016/wordml/cid" xmlns:w16="http://schemas.microsoft.com/office/word/2018/wordml" xmlns:w16du="http://schemas.microsoft.com/office/word/2023/wordml/word16du" xmlns:w16sdtdh="http://schemas.microsoft.com/office/word/2020/wordml/sdtdatahash" xmlns:w16se="http://schemas.microsoft.com/office/word/2015/wordml/symex" xmlns:wpg="http://schemas.microsoft.com/office/word/2010/wordprocessingGroup" xmlns:wpi="http://schemas.microsoft.com/office/word/2010/wordprocessingInk" xmlns:wne="http://schemas.microsoft.com/office/word/2006/wordml" xmlns:wps="http://schemas.microsoft.com/office/word/2010/wordprocessingShape" mc:Ignorable="w14 w15 w16se w16cid w16 w16cex w16sdtdh wp14">
   <w:abstractNum w:abstractNumId="0" w15:restartNumberingAfterBreak="0">
+    <w:nsid w:val="05537793"/>
+    <w:multiLevelType w:val="multilevel"/>
+    <w:tmpl w:val="313AEFC6"/>
+    <w:lvl w:ilvl="0">
+      <w:start w:val="1"/>
+      <w:numFmt w:val="decimal"/>
+      <w:lvlText w:val="%1."/>
+      <w:lvlJc w:val="left"/>
+      <w:pPr>
+        <w:tabs>
+          <w:tab w:val="num" w:pos="720"/>
+        </w:tabs>
+        <w:ind w:left="720" w:hanging="360"/>
+      </w:pPr>
+    </w:lvl>
+    <w:lvl w:ilvl="1" w:tentative="1">
+      <w:start w:val="1"/>
+      <w:numFmt w:val="decimal"/>
+      <w:lvlText w:val="%2."/>
+      <w:lvlJc w:val="left"/>
+      <w:pPr>
+        <w:tabs>
+          <w:tab w:val="num" w:pos="1440"/>
+        </w:tabs>
+        <w:ind w:left="1440" w:hanging="360"/>
+      </w:pPr>
+    </w:lvl>
+    <w:lvl w:ilvl="2" w:tentative="1">
+      <w:start w:val="1"/>
+      <w:numFmt w:val="decimal"/>
+      <w:lvlText w:val="%3."/>
+      <w:lvlJc w:val="left"/>
+      <w:pPr>
+        <w:tabs>
+          <w:tab w:val="num" w:pos="2160"/>
+        </w:tabs>
+        <w:ind w:left="2160" w:hanging="360"/>
+      </w:pPr>
+    </w:lvl>
+    <w:lvl w:ilvl="3" w:tentative="1">
+      <w:start w:val="1"/>
+      <w:numFmt w:val="decimal"/>
+      <w:lvlText w:val="%4."/>
+      <w:lvlJc w:val="left"/>
+      <w:pPr>
+        <w:tabs>
+          <w:tab w:val="num" w:pos="2880"/>
+        </w:tabs>
+        <w:ind w:left="2880" w:hanging="360"/>
+      </w:pPr>
+    </w:lvl>
+    <w:lvl w:ilvl="4" w:tentative="1">
+      <w:start w:val="1"/>
+      <w:numFmt w:val="decimal"/>
+      <w:lvlText w:val="%5."/>
+      <w:lvlJc w:val="left"/>
+      <w:pPr>
+        <w:tabs>
+          <w:tab w:val="num" w:pos="3600"/>
+        </w:tabs>
+        <w:ind w:left="3600" w:hanging="360"/>
+      </w:pPr>
+    </w:lvl>
+    <w:lvl w:ilvl="5" w:tentative="1">
+      <w:start w:val="1"/>
+      <w:numFmt w:val="decimal"/>
+      <w:lvlText w:val="%6."/>
+      <w:lvlJc w:val="left"/>
+      <w:pPr>
+        <w:tabs>
+          <w:tab w:val="num" w:pos="4320"/>
+        </w:tabs>
+        <w:ind w:left="4320" w:hanging="360"/>
+      </w:pPr>
+    </w:lvl>
+    <w:lvl w:ilvl="6" w:tentative="1">
+      <w:start w:val="1"/>
+      <w:numFmt w:val="decimal"/>
+      <w:lvlText w:val="%7."/>
+      <w:lvlJc w:val="left"/>
+      <w:pPr>
+        <w:tabs>
+          <w:tab w:val="num" w:pos="5040"/>
+        </w:tabs>
+        <w:ind w:left="5040" w:hanging="360"/>
+      </w:pPr>
+    </w:lvl>
+    <w:lvl w:ilvl="7" w:tentative="1">
+      <w:start w:val="1"/>
+      <w:numFmt w:val="decimal"/>
+      <w:lvlText w:val="%8."/>
+      <w:lvlJc w:val="left"/>
+      <w:pPr>
+        <w:tabs>
+          <w:tab w:val="num" w:pos="5760"/>
+        </w:tabs>
+        <w:ind w:left="5760" w:hanging="360"/>
+      </w:pPr>
+    </w:lvl>
+    <w:lvl w:ilvl="8" w:tentative="1">
+      <w:start w:val="1"/>
+      <w:numFmt w:val="decimal"/>
+      <w:lvlText w:val="%9."/>
+      <w:lvlJc w:val="left"/>
+      <w:pPr>
+        <w:tabs>
+          <w:tab w:val="num" w:pos="6480"/>
+        </w:tabs>
+        <w:ind w:left="6480" w:hanging="360"/>
+      </w:pPr>
+    </w:lvl>
+  </w:abstractNum>
+  <w:abstractNum w:abstractNumId="1" w15:restartNumberingAfterBreak="0">
     <w:nsid w:val="0F100BC4"/>
     <w:multiLevelType w:val="hybridMultilevel"/>
     <w:tmpl w:val="8DEAE9A4"/>
@@ -6373,7 +7125,7 @@
       </w:rPr>
     </w:lvl>
   </w:abstractNum>
-  <w:abstractNum w:abstractNumId="1" w15:restartNumberingAfterBreak="0">
+  <w:abstractNum w:abstractNumId="2" w15:restartNumberingAfterBreak="0">
     <w:nsid w:val="22B231B1"/>
     <w:multiLevelType w:val="hybridMultilevel"/>
     <w:tmpl w:val="84F05756"/>
@@ -6464,7 +7216,7 @@
       </w:pPr>
     </w:lvl>
   </w:abstractNum>
-  <w:abstractNum w:abstractNumId="2" w15:restartNumberingAfterBreak="0">
+  <w:abstractNum w:abstractNumId="3" w15:restartNumberingAfterBreak="0">
     <w:nsid w:val="246979B9"/>
     <w:multiLevelType w:val="hybridMultilevel"/>
     <w:tmpl w:val="62222BE4"/>
@@ -6578,7 +7330,233 @@
       </w:rPr>
     </w:lvl>
   </w:abstractNum>
-  <w:abstractNum w:abstractNumId="3" w15:restartNumberingAfterBreak="0">
+  <w:abstractNum w:abstractNumId="4" w15:restartNumberingAfterBreak="0">
+    <w:nsid w:val="32F105A6"/>
+    <w:multiLevelType w:val="multilevel"/>
+    <w:tmpl w:val="B9B293B8"/>
+    <w:lvl w:ilvl="0">
+      <w:start w:val="1"/>
+      <w:numFmt w:val="decimal"/>
+      <w:lvlText w:val="%1."/>
+      <w:lvlJc w:val="left"/>
+      <w:pPr>
+        <w:tabs>
+          <w:tab w:val="num" w:pos="720"/>
+        </w:tabs>
+        <w:ind w:left="720" w:hanging="360"/>
+      </w:pPr>
+    </w:lvl>
+    <w:lvl w:ilvl="1" w:tentative="1">
+      <w:start w:val="1"/>
+      <w:numFmt w:val="decimal"/>
+      <w:lvlText w:val="%2."/>
+      <w:lvlJc w:val="left"/>
+      <w:pPr>
+        <w:tabs>
+          <w:tab w:val="num" w:pos="1440"/>
+        </w:tabs>
+        <w:ind w:left="1440" w:hanging="360"/>
+      </w:pPr>
+    </w:lvl>
+    <w:lvl w:ilvl="2" w:tentative="1">
+      <w:start w:val="1"/>
+      <w:numFmt w:val="decimal"/>
+      <w:lvlText w:val="%3."/>
+      <w:lvlJc w:val="left"/>
+      <w:pPr>
+        <w:tabs>
+          <w:tab w:val="num" w:pos="2160"/>
+        </w:tabs>
+        <w:ind w:left="2160" w:hanging="360"/>
+      </w:pPr>
+    </w:lvl>
+    <w:lvl w:ilvl="3" w:tentative="1">
+      <w:start w:val="1"/>
+      <w:numFmt w:val="decimal"/>
+      <w:lvlText w:val="%4."/>
+      <w:lvlJc w:val="left"/>
+      <w:pPr>
+        <w:tabs>
+          <w:tab w:val="num" w:pos="2880"/>
+        </w:tabs>
+        <w:ind w:left="2880" w:hanging="360"/>
+      </w:pPr>
+    </w:lvl>
+    <w:lvl w:ilvl="4" w:tentative="1">
+      <w:start w:val="1"/>
+      <w:numFmt w:val="decimal"/>
+      <w:lvlText w:val="%5."/>
+      <w:lvlJc w:val="left"/>
+      <w:pPr>
+        <w:tabs>
+          <w:tab w:val="num" w:pos="3600"/>
+        </w:tabs>
+        <w:ind w:left="3600" w:hanging="360"/>
+      </w:pPr>
+    </w:lvl>
+    <w:lvl w:ilvl="5" w:tentative="1">
+      <w:start w:val="1"/>
+      <w:numFmt w:val="decimal"/>
+      <w:lvlText w:val="%6."/>
+      <w:lvlJc w:val="left"/>
+      <w:pPr>
+        <w:tabs>
+          <w:tab w:val="num" w:pos="4320"/>
+        </w:tabs>
+        <w:ind w:left="4320" w:hanging="360"/>
+      </w:pPr>
+    </w:lvl>
+    <w:lvl w:ilvl="6" w:tentative="1">
+      <w:start w:val="1"/>
+      <w:numFmt w:val="decimal"/>
+      <w:lvlText w:val="%7."/>
+      <w:lvlJc w:val="left"/>
+      <w:pPr>
+        <w:tabs>
+          <w:tab w:val="num" w:pos="5040"/>
+        </w:tabs>
+        <w:ind w:left="5040" w:hanging="360"/>
+      </w:pPr>
+    </w:lvl>
+    <w:lvl w:ilvl="7" w:tentative="1">
+      <w:start w:val="1"/>
+      <w:numFmt w:val="decimal"/>
+      <w:lvlText w:val="%8."/>
+      <w:lvlJc w:val="left"/>
+      <w:pPr>
+        <w:tabs>
+          <w:tab w:val="num" w:pos="5760"/>
+        </w:tabs>
+        <w:ind w:left="5760" w:hanging="360"/>
+      </w:pPr>
+    </w:lvl>
+    <w:lvl w:ilvl="8" w:tentative="1">
+      <w:start w:val="1"/>
+      <w:numFmt w:val="decimal"/>
+      <w:lvlText w:val="%9."/>
+      <w:lvlJc w:val="left"/>
+      <w:pPr>
+        <w:tabs>
+          <w:tab w:val="num" w:pos="6480"/>
+        </w:tabs>
+        <w:ind w:left="6480" w:hanging="360"/>
+      </w:pPr>
+    </w:lvl>
+  </w:abstractNum>
+  <w:abstractNum w:abstractNumId="5" w15:restartNumberingAfterBreak="0">
+    <w:nsid w:val="45D53B67"/>
+    <w:multiLevelType w:val="multilevel"/>
+    <w:tmpl w:val="6172B38C"/>
+    <w:lvl w:ilvl="0">
+      <w:start w:val="1"/>
+      <w:numFmt w:val="decimal"/>
+      <w:lvlText w:val="%1."/>
+      <w:lvlJc w:val="left"/>
+      <w:pPr>
+        <w:tabs>
+          <w:tab w:val="num" w:pos="720"/>
+        </w:tabs>
+        <w:ind w:left="720" w:hanging="360"/>
+      </w:pPr>
+    </w:lvl>
+    <w:lvl w:ilvl="1" w:tentative="1">
+      <w:start w:val="1"/>
+      <w:numFmt w:val="decimal"/>
+      <w:lvlText w:val="%2."/>
+      <w:lvlJc w:val="left"/>
+      <w:pPr>
+        <w:tabs>
+          <w:tab w:val="num" w:pos="1440"/>
+        </w:tabs>
+        <w:ind w:left="1440" w:hanging="360"/>
+      </w:pPr>
+    </w:lvl>
+    <w:lvl w:ilvl="2" w:tentative="1">
+      <w:start w:val="1"/>
+      <w:numFmt w:val="decimal"/>
+      <w:lvlText w:val="%3."/>
+      <w:lvlJc w:val="left"/>
+      <w:pPr>
+        <w:tabs>
+          <w:tab w:val="num" w:pos="2160"/>
+        </w:tabs>
+        <w:ind w:left="2160" w:hanging="360"/>
+      </w:pPr>
+    </w:lvl>
+    <w:lvl w:ilvl="3" w:tentative="1">
+      <w:start w:val="1"/>
+      <w:numFmt w:val="decimal"/>
+      <w:lvlText w:val="%4."/>
+      <w:lvlJc w:val="left"/>
+      <w:pPr>
+        <w:tabs>
+          <w:tab w:val="num" w:pos="2880"/>
+        </w:tabs>
+        <w:ind w:left="2880" w:hanging="360"/>
+      </w:pPr>
+    </w:lvl>
+    <w:lvl w:ilvl="4" w:tentative="1">
+      <w:start w:val="1"/>
+      <w:numFmt w:val="decimal"/>
+      <w:lvlText w:val="%5."/>
+      <w:lvlJc w:val="left"/>
+      <w:pPr>
+        <w:tabs>
+          <w:tab w:val="num" w:pos="3600"/>
+        </w:tabs>
+        <w:ind w:left="3600" w:hanging="360"/>
+      </w:pPr>
+    </w:lvl>
+    <w:lvl w:ilvl="5" w:tentative="1">
+      <w:start w:val="1"/>
+      <w:numFmt w:val="decimal"/>
+      <w:lvlText w:val="%6."/>
+      <w:lvlJc w:val="left"/>
+      <w:pPr>
+        <w:tabs>
+          <w:tab w:val="num" w:pos="4320"/>
+        </w:tabs>
+        <w:ind w:left="4320" w:hanging="360"/>
+      </w:pPr>
+    </w:lvl>
+    <w:lvl w:ilvl="6" w:tentative="1">
+      <w:start w:val="1"/>
+      <w:numFmt w:val="decimal"/>
+      <w:lvlText w:val="%7."/>
+      <w:lvlJc w:val="left"/>
+      <w:pPr>
+        <w:tabs>
+          <w:tab w:val="num" w:pos="5040"/>
+        </w:tabs>
+        <w:ind w:left="5040" w:hanging="360"/>
+      </w:pPr>
+    </w:lvl>
+    <w:lvl w:ilvl="7" w:tentative="1">
+      <w:start w:val="1"/>
+      <w:numFmt w:val="decimal"/>
+      <w:lvlText w:val="%8."/>
+      <w:lvlJc w:val="left"/>
+      <w:pPr>
+        <w:tabs>
+          <w:tab w:val="num" w:pos="5760"/>
+        </w:tabs>
+        <w:ind w:left="5760" w:hanging="360"/>
+      </w:pPr>
+    </w:lvl>
+    <w:lvl w:ilvl="8" w:tentative="1">
+      <w:start w:val="1"/>
+      <w:numFmt w:val="decimal"/>
+      <w:lvlText w:val="%9."/>
+      <w:lvlJc w:val="left"/>
+      <w:pPr>
+        <w:tabs>
+          <w:tab w:val="num" w:pos="6480"/>
+        </w:tabs>
+        <w:ind w:left="6480" w:hanging="360"/>
+      </w:pPr>
+    </w:lvl>
+  </w:abstractNum>
+  <w:abstractNum w:abstractNumId="6" w15:restartNumberingAfterBreak="0">
     <w:nsid w:val="46893821"/>
     <w:multiLevelType w:val="hybridMultilevel"/>
     <w:tmpl w:val="17DE0372"/>
@@ -6690,7 +7668,7 @@
       </w:rPr>
     </w:lvl>
   </w:abstractNum>
-  <w:abstractNum w:abstractNumId="4" w15:restartNumberingAfterBreak="0">
+  <w:abstractNum w:abstractNumId="7" w15:restartNumberingAfterBreak="0">
     <w:nsid w:val="4C872D65"/>
     <w:multiLevelType w:val="hybridMultilevel"/>
     <w:tmpl w:val="5404750A"/>
@@ -6779,7 +7757,7 @@
       </w:pPr>
     </w:lvl>
   </w:abstractNum>
-  <w:abstractNum w:abstractNumId="5" w15:restartNumberingAfterBreak="0">
+  <w:abstractNum w:abstractNumId="8" w15:restartNumberingAfterBreak="0">
     <w:nsid w:val="675A32C1"/>
     <w:multiLevelType w:val="hybridMultilevel"/>
     <w:tmpl w:val="66F2BD7E"/>
@@ -6868,23 +7846,263 @@
       </w:pPr>
     </w:lvl>
   </w:abstractNum>
+  <w:abstractNum w:abstractNumId="9" w15:restartNumberingAfterBreak="0">
+    <w:nsid w:val="69C45320"/>
+    <w:multiLevelType w:val="multilevel"/>
+    <w:tmpl w:val="7040A0BA"/>
+    <w:lvl w:ilvl="0">
+      <w:start w:val="1"/>
+      <w:numFmt w:val="decimal"/>
+      <w:lvlText w:val="%1."/>
+      <w:lvlJc w:val="left"/>
+      <w:pPr>
+        <w:tabs>
+          <w:tab w:val="num" w:pos="720"/>
+        </w:tabs>
+        <w:ind w:left="720" w:hanging="360"/>
+      </w:pPr>
+    </w:lvl>
+    <w:lvl w:ilvl="1" w:tentative="1">
+      <w:start w:val="1"/>
+      <w:numFmt w:val="decimal"/>
+      <w:lvlText w:val="%2."/>
+      <w:lvlJc w:val="left"/>
+      <w:pPr>
+        <w:tabs>
+          <w:tab w:val="num" w:pos="1440"/>
+        </w:tabs>
+        <w:ind w:left="1440" w:hanging="360"/>
+      </w:pPr>
+    </w:lvl>
+    <w:lvl w:ilvl="2" w:tentative="1">
+      <w:start w:val="1"/>
+      <w:numFmt w:val="decimal"/>
+      <w:lvlText w:val="%3."/>
+      <w:lvlJc w:val="left"/>
+      <w:pPr>
+        <w:tabs>
+          <w:tab w:val="num" w:pos="2160"/>
+        </w:tabs>
+        <w:ind w:left="2160" w:hanging="360"/>
+      </w:pPr>
+    </w:lvl>
+    <w:lvl w:ilvl="3" w:tentative="1">
+      <w:start w:val="1"/>
+      <w:numFmt w:val="decimal"/>
+      <w:lvlText w:val="%4."/>
+      <w:lvlJc w:val="left"/>
+      <w:pPr>
+        <w:tabs>
+          <w:tab w:val="num" w:pos="2880"/>
+        </w:tabs>
+        <w:ind w:left="2880" w:hanging="360"/>
+      </w:pPr>
+    </w:lvl>
+    <w:lvl w:ilvl="4" w:tentative="1">
+      <w:start w:val="1"/>
+      <w:numFmt w:val="decimal"/>
+      <w:lvlText w:val="%5."/>
+      <w:lvlJc w:val="left"/>
+      <w:pPr>
+        <w:tabs>
+          <w:tab w:val="num" w:pos="3600"/>
+        </w:tabs>
+        <w:ind w:left="3600" w:hanging="360"/>
+      </w:pPr>
+    </w:lvl>
+    <w:lvl w:ilvl="5" w:tentative="1">
+      <w:start w:val="1"/>
+      <w:numFmt w:val="decimal"/>
+      <w:lvlText w:val="%6."/>
+      <w:lvlJc w:val="left"/>
+      <w:pPr>
+        <w:tabs>
+          <w:tab w:val="num" w:pos="4320"/>
+        </w:tabs>
+        <w:ind w:left="4320" w:hanging="360"/>
+      </w:pPr>
+    </w:lvl>
+    <w:lvl w:ilvl="6" w:tentative="1">
+      <w:start w:val="1"/>
+      <w:numFmt w:val="decimal"/>
+      <w:lvlText w:val="%7."/>
+      <w:lvlJc w:val="left"/>
+      <w:pPr>
+        <w:tabs>
+          <w:tab w:val="num" w:pos="5040"/>
+        </w:tabs>
+        <w:ind w:left="5040" w:hanging="360"/>
+      </w:pPr>
+    </w:lvl>
+    <w:lvl w:ilvl="7" w:tentative="1">
+      <w:start w:val="1"/>
+      <w:numFmt w:val="decimal"/>
+      <w:lvlText w:val="%8."/>
+      <w:lvlJc w:val="left"/>
+      <w:pPr>
+        <w:tabs>
+          <w:tab w:val="num" w:pos="5760"/>
+        </w:tabs>
+        <w:ind w:left="5760" w:hanging="360"/>
+      </w:pPr>
+    </w:lvl>
+    <w:lvl w:ilvl="8" w:tentative="1">
+      <w:start w:val="1"/>
+      <w:numFmt w:val="decimal"/>
+      <w:lvlText w:val="%9."/>
+      <w:lvlJc w:val="left"/>
+      <w:pPr>
+        <w:tabs>
+          <w:tab w:val="num" w:pos="6480"/>
+        </w:tabs>
+        <w:ind w:left="6480" w:hanging="360"/>
+      </w:pPr>
+    </w:lvl>
+  </w:abstractNum>
+  <w:abstractNum w:abstractNumId="10" w15:restartNumberingAfterBreak="0">
+    <w:nsid w:val="6F3F0AF9"/>
+    <w:multiLevelType w:val="hybridMultilevel"/>
+    <w:tmpl w:val="46E4FD6E"/>
+    <w:lvl w:ilvl="0" w:tplc="34B42574">
+      <w:numFmt w:val="bullet"/>
+      <w:lvlText w:val="-"/>
+      <w:lvlJc w:val="left"/>
+      <w:pPr>
+        <w:ind w:left="720" w:hanging="360"/>
+      </w:pPr>
+      <w:rPr>
+        <w:rFonts w:ascii="Calibri" w:eastAsiaTheme="minorHAnsi" w:hAnsi="Calibri" w:cs="Calibri" w:hint="default"/>
+      </w:rPr>
+    </w:lvl>
+    <w:lvl w:ilvl="1" w:tplc="04100003" w:tentative="1">
+      <w:start w:val="1"/>
+      <w:numFmt w:val="bullet"/>
+      <w:lvlText w:val="o"/>
+      <w:lvlJc w:val="left"/>
+      <w:pPr>
+        <w:ind w:left="1440" w:hanging="360"/>
+      </w:pPr>
+      <w:rPr>
+        <w:rFonts w:ascii="Courier New" w:hAnsi="Courier New" w:hint="default"/>
+      </w:rPr>
+    </w:lvl>
+    <w:lvl w:ilvl="2" w:tplc="04100005" w:tentative="1">
+      <w:start w:val="1"/>
+      <w:numFmt w:val="bullet"/>
+      <w:lvlText w:val=""/>
+      <w:lvlJc w:val="left"/>
+      <w:pPr>
+        <w:ind w:left="2160" w:hanging="360"/>
+      </w:pPr>
+      <w:rPr>
+        <w:rFonts w:ascii="Wingdings" w:hAnsi="Wingdings" w:hint="default"/>
+      </w:rPr>
+    </w:lvl>
+    <w:lvl w:ilvl="3" w:tplc="04100001" w:tentative="1">
+      <w:start w:val="1"/>
+      <w:numFmt w:val="bullet"/>
+      <w:lvlText w:val=""/>
+      <w:lvlJc w:val="left"/>
+      <w:pPr>
+        <w:ind w:left="2880" w:hanging="360"/>
+      </w:pPr>
+      <w:rPr>
+        <w:rFonts w:ascii="Symbol" w:hAnsi="Symbol" w:hint="default"/>
+      </w:rPr>
+    </w:lvl>
+    <w:lvl w:ilvl="4" w:tplc="04100003" w:tentative="1">
+      <w:start w:val="1"/>
+      <w:numFmt w:val="bullet"/>
+      <w:lvlText w:val="o"/>
+      <w:lvlJc w:val="left"/>
+      <w:pPr>
+        <w:ind w:left="3600" w:hanging="360"/>
+      </w:pPr>
+      <w:rPr>
+        <w:rFonts w:ascii="Courier New" w:hAnsi="Courier New" w:hint="default"/>
+      </w:rPr>
+    </w:lvl>
+    <w:lvl w:ilvl="5" w:tplc="04100005" w:tentative="1">
+      <w:start w:val="1"/>
+      <w:numFmt w:val="bullet"/>
+      <w:lvlText w:val=""/>
+      <w:lvlJc w:val="left"/>
+      <w:pPr>
+        <w:ind w:left="4320" w:hanging="360"/>
+      </w:pPr>
+      <w:rPr>
+        <w:rFonts w:ascii="Wingdings" w:hAnsi="Wingdings" w:hint="default"/>
+      </w:rPr>
+    </w:lvl>
+    <w:lvl w:ilvl="6" w:tplc="04100001" w:tentative="1">
+      <w:start w:val="1"/>
+      <w:numFmt w:val="bullet"/>
+      <w:lvlText w:val=""/>
+      <w:lvlJc w:val="left"/>
+      <w:pPr>
+        <w:ind w:left="5040" w:hanging="360"/>
+      </w:pPr>
+      <w:rPr>
+        <w:rFonts w:ascii="Symbol" w:hAnsi="Symbol" w:hint="default"/>
+      </w:rPr>
+    </w:lvl>
+    <w:lvl w:ilvl="7" w:tplc="04100003" w:tentative="1">
+      <w:start w:val="1"/>
+      <w:numFmt w:val="bullet"/>
+      <w:lvlText w:val="o"/>
+      <w:lvlJc w:val="left"/>
+      <w:pPr>
+        <w:ind w:left="5760" w:hanging="360"/>
+      </w:pPr>
+      <w:rPr>
+        <w:rFonts w:ascii="Courier New" w:hAnsi="Courier New" w:hint="default"/>
+      </w:rPr>
+    </w:lvl>
+    <w:lvl w:ilvl="8" w:tplc="04100005" w:tentative="1">
+      <w:start w:val="1"/>
+      <w:numFmt w:val="bullet"/>
+      <w:lvlText w:val=""/>
+      <w:lvlJc w:val="left"/>
+      <w:pPr>
+        <w:ind w:left="6480" w:hanging="360"/>
+      </w:pPr>
+      <w:rPr>
+        <w:rFonts w:ascii="Wingdings" w:hAnsi="Wingdings" w:hint="default"/>
+      </w:rPr>
+    </w:lvl>
+  </w:abstractNum>
   <w:num w:numId="1" w16cid:durableId="1166478416">
+    <w:abstractNumId w:val="6"/>
+  </w:num>
+  <w:num w:numId="2" w16cid:durableId="681515685">
+    <w:abstractNumId w:val="1"/>
+  </w:num>
+  <w:num w:numId="3" w16cid:durableId="1296063633">
     <w:abstractNumId w:val="3"/>
   </w:num>
-  <w:num w:numId="2" w16cid:durableId="681515685">
+  <w:num w:numId="4" w16cid:durableId="873734780">
+    <w:abstractNumId w:val="7"/>
+  </w:num>
+  <w:num w:numId="5" w16cid:durableId="2002655184">
+    <w:abstractNumId w:val="8"/>
+  </w:num>
+  <w:num w:numId="6" w16cid:durableId="1433163453">
+    <w:abstractNumId w:val="2"/>
+  </w:num>
+  <w:num w:numId="7" w16cid:durableId="27918394">
     <w:abstractNumId w:val="0"/>
   </w:num>
-  <w:num w:numId="3" w16cid:durableId="1296063633">
-    <w:abstractNumId w:val="2"/>
+  <w:num w:numId="8" w16cid:durableId="681007091">
+    <w:abstractNumId w:val="9"/>
   </w:num>
-  <w:num w:numId="4" w16cid:durableId="873734780">
+  <w:num w:numId="9" w16cid:durableId="172191309">
+    <w:abstractNumId w:val="5"/>
+  </w:num>
+  <w:num w:numId="10" w16cid:durableId="513346115">
     <w:abstractNumId w:val="4"/>
   </w:num>
-  <w:num w:numId="5" w16cid:durableId="2002655184">
-    <w:abstractNumId w:val="5"/>
-  </w:num>
-  <w:num w:numId="6" w16cid:durableId="1433163453">
-    <w:abstractNumId w:val="1"/>
+  <w:num w:numId="11" w16cid:durableId="740444447">
+    <w:abstractNumId w:val="10"/>
   </w:num>
 </w:numbering>
 </file>
@@ -7314,7 +8532,6 @@
   <w:style w:type="character" w:default="1" w:styleId="Carpredefinitoparagrafo">
     <w:name w:val="Default Paragraph Font"/>
     <w:uiPriority w:val="1"/>
-    <w:semiHidden/>
     <w:unhideWhenUsed/>
   </w:style>
   <w:style w:type="table" w:default="1" w:styleId="Tabellanormale">
@@ -7586,6 +8803,19 @@
     <w:rsid w:val="00842AF3"/>
     <w:rPr>
       <w:color w:val="808080"/>
+    </w:rPr>
+  </w:style>
+  <w:style w:type="paragraph" w:styleId="NormaleWeb">
+    <w:name w:val="Normal (Web)"/>
+    <w:basedOn w:val="Normale"/>
+    <w:uiPriority w:val="99"/>
+    <w:semiHidden/>
+    <w:unhideWhenUsed/>
+    <w:rsid w:val="005E64F9"/>
+    <w:rPr>
+      <w:rFonts w:ascii="Times New Roman" w:hAnsi="Times New Roman" w:cs="Times New Roman"/>
+      <w:sz w:val="24"/>
+      <w:szCs w:val="24"/>
     </w:rPr>
   </w:style>
 </w:styles>

</xml_diff>